<commit_message>
aniado imagen del diagrama de clases a la Memoria.docx
</commit_message>
<xml_diff>
--- a/Memoria.docx
+++ b/Memoria.docx
@@ -1,6 +1,6 @@
 
 <file path=word/document.xml><?xml version="1.0" encoding="utf-8"?>
-<w:document xmlns:wpc="http://schemas.microsoft.com/office/word/2010/wordprocessingCanvas" xmlns:mc="http://schemas.openxmlformats.org/markup-compatibility/2006" xmlns:o="urn:schemas-microsoft-com:office:office" xmlns:r="http://schemas.openxmlformats.org/officeDocument/2006/relationships" xmlns:m="http://schemas.openxmlformats.org/officeDocument/2006/math" xmlns:v="urn:schemas-microsoft-com:vml" xmlns:wp14="http://schemas.microsoft.com/office/word/2010/wordprocessingDrawing" xmlns:wp="http://schemas.openxmlformats.org/drawingml/2006/wordprocessingDrawing" xmlns:w10="urn:schemas-microsoft-com:office:word" xmlns:w="http://schemas.openxmlformats.org/wordprocessingml/2006/main" xmlns:w14="http://schemas.microsoft.com/office/word/2010/wordml" xmlns:wpg="http://schemas.microsoft.com/office/word/2010/wordprocessingGroup" xmlns:wpi="http://schemas.microsoft.com/office/word/2010/wordprocessingInk" xmlns:wne="http://schemas.microsoft.com/office/word/2006/wordml" xmlns:wps="http://schemas.microsoft.com/office/word/2010/wordprocessingShape" mc:Ignorable="w14 wp14">
+<w:document xmlns:ve="http://schemas.openxmlformats.org/markup-compatibility/2006" xmlns:o="urn:schemas-microsoft-com:office:office" xmlns:r="http://schemas.openxmlformats.org/officeDocument/2006/relationships" xmlns:m="http://schemas.openxmlformats.org/officeDocument/2006/math" xmlns:v="urn:schemas-microsoft-com:vml" xmlns:wp="http://schemas.openxmlformats.org/drawingml/2006/wordprocessingDrawing" xmlns:w10="urn:schemas-microsoft-com:office:word" xmlns:w="http://schemas.openxmlformats.org/wordprocessingml/2006/main" xmlns:wne="http://schemas.microsoft.com/office/word/2006/wordml">
   <w:body>
     <w:p>
       <w:r>
@@ -8,7 +8,7 @@
           <w:noProof/>
         </w:rPr>
         <w:pict>
-          <v:group id="_x0000_s1026" style="position:absolute;margin-left:2437pt;margin-top:0;width:264.55pt;height:690.65pt;z-index:251660288;mso-position-horizontal:right;mso-position-horizontal-relative:page;mso-position-vertical:bottom;mso-position-vertical-relative:page" coordorigin="5531,1258" coordsize="5291,13813">
+          <v:group id="_x0000_s1026" style="position:absolute;margin-left:2661.55pt;margin-top:0;width:264.55pt;height:690.65pt;z-index:251660288;mso-position-horizontal:right;mso-position-horizontal-relative:page;mso-position-vertical:bottom;mso-position-vertical-relative:page" coordorigin="5531,1258" coordsize="5291,13813">
             <v:shapetype id="_x0000_t32" coordsize="21600,21600" o:spt="32" o:oned="t" path="m,l21600,21600e" filled="f">
               <v:path arrowok="t" fillok="f" o:connecttype="none"/>
               <o:lock v:ext="edit" shapetype="t"/>
@@ -46,7 +46,7 @@
           <w:noProof/>
         </w:rPr>
         <w:pict>
-          <v:group id="_x0000_s1032" style="position:absolute;margin-left:3613.6pt;margin-top:0;width:332.7pt;height:227.25pt;z-index:251661312;mso-position-horizontal:right;mso-position-horizontal-relative:margin;mso-position-vertical:top;mso-position-vertical-relative:page" coordorigin="4136,15" coordsize="6654,4545" o:allowincell="f">
+          <v:group id="_x0000_s1032" style="position:absolute;margin-left:3906.3pt;margin-top:0;width:332.7pt;height:227.25pt;z-index:251661312;mso-position-horizontal:right;mso-position-horizontal-relative:margin;mso-position-vertical:top;mso-position-vertical-relative:page" coordorigin="4136,15" coordsize="6654,4545" o:allowincell="f">
             <v:shape id="_x0000_s1033" type="#_x0000_t32" style="position:absolute;left:4136;top:15;width:3058;height:3855" o:connectortype="straight" strokecolor="#a7bfde"/>
             <v:oval id="_x0000_s1034" style="position:absolute;left:6674;top:444;width:4116;height:4116" fillcolor="#a7bfde" stroked="f"/>
             <v:oval id="_x0000_s1035" style="position:absolute;left:6773;top:1058;width:3367;height:3367" fillcolor="#d3dfee" stroked="f"/>
@@ -60,7 +60,7 @@
       <w:tblPr>
         <w:tblpPr w:leftFromText="187" w:rightFromText="187" w:vertAnchor="page" w:horzAnchor="page" w:tblpX="778" w:tblpY="8536"/>
         <w:tblW w:w="4288" w:type="pct"/>
-        <w:tblLook w:val="04A0" w:firstRow="1" w:lastRow="0" w:firstColumn="1" w:lastColumn="0" w:noHBand="0" w:noVBand="1"/>
+        <w:tblLook w:val="04A0"/>
       </w:tblPr>
       <w:tblGrid>
         <w:gridCol w:w="7478"/>
@@ -339,6 +339,7 @@
         <w:pStyle w:val="TtulodeTDC"/>
       </w:pPr>
       <w:r>
+        <w:lastRenderedPageBreak/>
         <w:t>Contenido</w:t>
       </w:r>
     </w:p>
@@ -363,7 +364,7 @@
       <w:r>
         <w:fldChar w:fldCharType="separate"/>
       </w:r>
-      <w:hyperlink w:anchor="_Toc311665419" w:history="1">
+      <w:hyperlink w:anchor="_Toc311668984" w:history="1">
         <w:r>
           <w:rPr>
             <w:rStyle w:val="Hipervnculo"/>
@@ -390,7 +391,7 @@
             <w:noProof/>
             <w:webHidden/>
           </w:rPr>
-          <w:instrText xml:space="preserve"> PAGEREF _Toc311665419 \h </w:instrText>
+          <w:instrText xml:space="preserve"> PAGEREF _Toc311668984 \h </w:instrText>
         </w:r>
         <w:r>
           <w:rPr>
@@ -410,7 +411,7 @@
             <w:noProof/>
             <w:webHidden/>
           </w:rPr>
-          <w:t>1</w:t>
+          <w:t>3</w:t>
         </w:r>
         <w:r>
           <w:rPr>
@@ -433,7 +434,7 @@
           <w:lang w:eastAsia="es-ES"/>
         </w:rPr>
       </w:pPr>
-      <w:hyperlink w:anchor="_Toc311665420" w:history="1">
+      <w:hyperlink w:anchor="_Toc311668985" w:history="1">
         <w:r>
           <w:rPr>
             <w:rStyle w:val="Hipervnculo"/>
@@ -460,7 +461,7 @@
             <w:noProof/>
             <w:webHidden/>
           </w:rPr>
-          <w:instrText xml:space="preserve"> PAGEREF _Toc311665420 \h </w:instrText>
+          <w:instrText xml:space="preserve"> PAGEREF _Toc311668985 \h </w:instrText>
         </w:r>
         <w:r>
           <w:rPr>
@@ -480,7 +481,7 @@
             <w:noProof/>
             <w:webHidden/>
           </w:rPr>
-          <w:t>1</w:t>
+          <w:t>4</w:t>
         </w:r>
         <w:r>
           <w:rPr>
@@ -503,7 +504,7 @@
           <w:lang w:eastAsia="es-ES"/>
         </w:rPr>
       </w:pPr>
-      <w:hyperlink w:anchor="_Toc311665421" w:history="1">
+      <w:hyperlink w:anchor="_Toc311668986" w:history="1">
         <w:r>
           <w:rPr>
             <w:rStyle w:val="Hipervnculo"/>
@@ -530,7 +531,7 @@
             <w:noProof/>
             <w:webHidden/>
           </w:rPr>
-          <w:instrText xml:space="preserve"> PAGEREF _Toc311665421 \h </w:instrText>
+          <w:instrText xml:space="preserve"> PAGEREF _Toc311668986 \h </w:instrText>
         </w:r>
         <w:r>
           <w:rPr>
@@ -550,7 +551,7 @@
             <w:noProof/>
             <w:webHidden/>
           </w:rPr>
-          <w:t>1</w:t>
+          <w:t>6</w:t>
         </w:r>
         <w:r>
           <w:rPr>
@@ -573,7 +574,7 @@
           <w:lang w:eastAsia="es-ES"/>
         </w:rPr>
       </w:pPr>
-      <w:hyperlink w:anchor="_Toc311665422" w:history="1">
+      <w:hyperlink w:anchor="_Toc311668987" w:history="1">
         <w:r>
           <w:rPr>
             <w:rStyle w:val="Hipervnculo"/>
@@ -600,7 +601,7 @@
             <w:noProof/>
             <w:webHidden/>
           </w:rPr>
-          <w:instrText xml:space="preserve"> PAGEREF _Toc311665422 \h </w:instrText>
+          <w:instrText xml:space="preserve"> PAGEREF _Toc311668987 \h </w:instrText>
         </w:r>
         <w:r>
           <w:rPr>
@@ -620,7 +621,7 @@
             <w:noProof/>
             <w:webHidden/>
           </w:rPr>
-          <w:t>1</w:t>
+          <w:t>6</w:t>
         </w:r>
         <w:r>
           <w:rPr>
@@ -643,7 +644,7 @@
           <w:lang w:eastAsia="es-ES"/>
         </w:rPr>
       </w:pPr>
-      <w:hyperlink w:anchor="_Toc311665423" w:history="1">
+      <w:hyperlink w:anchor="_Toc311668988" w:history="1">
         <w:r>
           <w:rPr>
             <w:rStyle w:val="Hipervnculo"/>
@@ -670,7 +671,7 @@
             <w:noProof/>
             <w:webHidden/>
           </w:rPr>
-          <w:instrText xml:space="preserve"> PAGEREF _Toc311665423 \h </w:instrText>
+          <w:instrText xml:space="preserve"> PAGEREF _Toc311668988 \h </w:instrText>
         </w:r>
         <w:r>
           <w:rPr>
@@ -690,7 +691,7 @@
             <w:noProof/>
             <w:webHidden/>
           </w:rPr>
-          <w:t>1</w:t>
+          <w:t>7</w:t>
         </w:r>
         <w:r>
           <w:rPr>
@@ -713,7 +714,7 @@
           <w:lang w:eastAsia="es-ES"/>
         </w:rPr>
       </w:pPr>
-      <w:hyperlink w:anchor="_Toc311665424" w:history="1">
+      <w:hyperlink w:anchor="_Toc311668989" w:history="1">
         <w:r>
           <w:rPr>
             <w:rStyle w:val="Hipervnculo"/>
@@ -740,7 +741,7 @@
             <w:noProof/>
             <w:webHidden/>
           </w:rPr>
-          <w:instrText xml:space="preserve"> PAGEREF _Toc311665424 \h </w:instrText>
+          <w:instrText xml:space="preserve"> PAGEREF _Toc311668989 \h </w:instrText>
         </w:r>
         <w:r>
           <w:rPr>
@@ -760,7 +761,7 @@
             <w:noProof/>
             <w:webHidden/>
           </w:rPr>
-          <w:t>1</w:t>
+          <w:t>10</w:t>
         </w:r>
         <w:r>
           <w:rPr>
@@ -783,7 +784,7 @@
           <w:lang w:eastAsia="es-ES"/>
         </w:rPr>
       </w:pPr>
-      <w:hyperlink w:anchor="_Toc311665425" w:history="1">
+      <w:hyperlink w:anchor="_Toc311668990" w:history="1">
         <w:r>
           <w:rPr>
             <w:rStyle w:val="Hipervnculo"/>
@@ -810,7 +811,7 @@
             <w:noProof/>
             <w:webHidden/>
           </w:rPr>
-          <w:instrText xml:space="preserve"> PAGEREF _Toc311665425 \h </w:instrText>
+          <w:instrText xml:space="preserve"> PAGEREF _Toc311668990 \h </w:instrText>
         </w:r>
         <w:r>
           <w:rPr>
@@ -830,7 +831,7 @@
             <w:noProof/>
             <w:webHidden/>
           </w:rPr>
-          <w:t>1</w:t>
+          <w:t>10</w:t>
         </w:r>
         <w:r>
           <w:rPr>
@@ -853,7 +854,7 @@
           <w:lang w:eastAsia="es-ES"/>
         </w:rPr>
       </w:pPr>
-      <w:hyperlink w:anchor="_Toc311665426" w:history="1">
+      <w:hyperlink w:anchor="_Toc311668991" w:history="1">
         <w:r>
           <w:rPr>
             <w:rStyle w:val="Hipervnculo"/>
@@ -880,7 +881,7 @@
             <w:noProof/>
             <w:webHidden/>
           </w:rPr>
-          <w:instrText xml:space="preserve"> PAGEREF _Toc311665426 \h </w:instrText>
+          <w:instrText xml:space="preserve"> PAGEREF _Toc311668991 \h </w:instrText>
         </w:r>
         <w:r>
           <w:rPr>
@@ -900,7 +901,7 @@
             <w:noProof/>
             <w:webHidden/>
           </w:rPr>
-          <w:t>1</w:t>
+          <w:t>11</w:t>
         </w:r>
         <w:r>
           <w:rPr>
@@ -923,7 +924,7 @@
           <w:lang w:eastAsia="es-ES"/>
         </w:rPr>
       </w:pPr>
-      <w:hyperlink w:anchor="_Toc311665427" w:history="1">
+      <w:hyperlink w:anchor="_Toc311668992" w:history="1">
         <w:r>
           <w:rPr>
             <w:rStyle w:val="Hipervnculo"/>
@@ -950,7 +951,7 @@
             <w:noProof/>
             <w:webHidden/>
           </w:rPr>
-          <w:instrText xml:space="preserve"> PAGEREF _Toc311665427 \h </w:instrText>
+          <w:instrText xml:space="preserve"> PAGEREF _Toc311668992 \h </w:instrText>
         </w:r>
         <w:r>
           <w:rPr>
@@ -970,7 +971,7 @@
             <w:noProof/>
             <w:webHidden/>
           </w:rPr>
-          <w:t>1</w:t>
+          <w:t>13</w:t>
         </w:r>
         <w:r>
           <w:rPr>
@@ -993,7 +994,7 @@
           <w:lang w:eastAsia="es-ES"/>
         </w:rPr>
       </w:pPr>
-      <w:hyperlink w:anchor="_Toc311665428" w:history="1">
+      <w:hyperlink w:anchor="_Toc311668993" w:history="1">
         <w:r>
           <w:rPr>
             <w:rStyle w:val="Hipervnculo"/>
@@ -1020,7 +1021,7 @@
             <w:noProof/>
             <w:webHidden/>
           </w:rPr>
-          <w:instrText xml:space="preserve"> PAGEREF _Toc311665428 \h </w:instrText>
+          <w:instrText xml:space="preserve"> PAGEREF _Toc311668993 \h </w:instrText>
         </w:r>
         <w:r>
           <w:rPr>
@@ -1040,7 +1041,7 @@
             <w:noProof/>
             <w:webHidden/>
           </w:rPr>
-          <w:t>1</w:t>
+          <w:t>14</w:t>
         </w:r>
         <w:r>
           <w:rPr>
@@ -1063,7 +1064,7 @@
           <w:lang w:eastAsia="es-ES"/>
         </w:rPr>
       </w:pPr>
-      <w:hyperlink w:anchor="_Toc311665429" w:history="1">
+      <w:hyperlink w:anchor="_Toc311668994" w:history="1">
         <w:r>
           <w:rPr>
             <w:rStyle w:val="Hipervnculo"/>
@@ -1090,7 +1091,7 @@
             <w:noProof/>
             <w:webHidden/>
           </w:rPr>
-          <w:instrText xml:space="preserve"> PAGEREF _Toc311665429 \h </w:instrText>
+          <w:instrText xml:space="preserve"> PAGEREF _Toc311668994 \h </w:instrText>
         </w:r>
         <w:r>
           <w:rPr>
@@ -1110,7 +1111,7 @@
             <w:noProof/>
             <w:webHidden/>
           </w:rPr>
-          <w:t>1</w:t>
+          <w:t>14</w:t>
         </w:r>
         <w:r>
           <w:rPr>
@@ -1133,7 +1134,7 @@
           <w:lang w:eastAsia="es-ES"/>
         </w:rPr>
       </w:pPr>
-      <w:hyperlink w:anchor="_Toc311665430" w:history="1">
+      <w:hyperlink w:anchor="_Toc311668995" w:history="1">
         <w:r>
           <w:rPr>
             <w:rStyle w:val="Hipervnculo"/>
@@ -1160,7 +1161,7 @@
             <w:noProof/>
             <w:webHidden/>
           </w:rPr>
-          <w:instrText xml:space="preserve"> PAGEREF _Toc311665430 \h </w:instrText>
+          <w:instrText xml:space="preserve"> PAGEREF _Toc311668995 \h </w:instrText>
         </w:r>
         <w:r>
           <w:rPr>
@@ -1180,7 +1181,7 @@
             <w:noProof/>
             <w:webHidden/>
           </w:rPr>
-          <w:t>1</w:t>
+          <w:t>14</w:t>
         </w:r>
         <w:r>
           <w:rPr>
@@ -1203,7 +1204,7 @@
           <w:lang w:eastAsia="es-ES"/>
         </w:rPr>
       </w:pPr>
-      <w:hyperlink w:anchor="_Toc311665431" w:history="1">
+      <w:hyperlink w:anchor="_Toc311668996" w:history="1">
         <w:r>
           <w:rPr>
             <w:rStyle w:val="Hipervnculo"/>
@@ -1230,7 +1231,7 @@
             <w:noProof/>
             <w:webHidden/>
           </w:rPr>
-          <w:instrText xml:space="preserve"> PAGEREF _Toc311665431 \h </w:instrText>
+          <w:instrText xml:space="preserve"> PAGEREF _Toc311668996 \h </w:instrText>
         </w:r>
         <w:r>
           <w:rPr>
@@ -1250,7 +1251,7 @@
             <w:noProof/>
             <w:webHidden/>
           </w:rPr>
-          <w:t>1</w:t>
+          <w:t>18</w:t>
         </w:r>
         <w:r>
           <w:rPr>
@@ -1273,7 +1274,7 @@
           <w:lang w:eastAsia="es-ES"/>
         </w:rPr>
       </w:pPr>
-      <w:hyperlink w:anchor="_Toc311665432" w:history="1">
+      <w:hyperlink w:anchor="_Toc311668997" w:history="1">
         <w:r>
           <w:rPr>
             <w:rStyle w:val="Hipervnculo"/>
@@ -1300,7 +1301,7 @@
             <w:noProof/>
             <w:webHidden/>
           </w:rPr>
-          <w:instrText xml:space="preserve"> PAGEREF _Toc311665432 \h </w:instrText>
+          <w:instrText xml:space="preserve"> PAGEREF _Toc311668997 \h </w:instrText>
         </w:r>
         <w:r>
           <w:rPr>
@@ -1320,7 +1321,7 @@
             <w:noProof/>
             <w:webHidden/>
           </w:rPr>
-          <w:t>1</w:t>
+          <w:t>22</w:t>
         </w:r>
         <w:r>
           <w:rPr>
@@ -1343,7 +1344,7 @@
           <w:lang w:eastAsia="es-ES"/>
         </w:rPr>
       </w:pPr>
-      <w:hyperlink w:anchor="_Toc311665433" w:history="1">
+      <w:hyperlink w:anchor="_Toc311668998" w:history="1">
         <w:r>
           <w:rPr>
             <w:rStyle w:val="Hipervnculo"/>
@@ -1371,7 +1372,7 @@
             <w:noProof/>
             <w:webHidden/>
           </w:rPr>
-          <w:instrText xml:space="preserve"> PAGEREF _Toc311665433 \h </w:instrText>
+          <w:instrText xml:space="preserve"> PAGEREF _Toc311668998 \h </w:instrText>
         </w:r>
         <w:r>
           <w:rPr>
@@ -1391,7 +1392,7 @@
             <w:noProof/>
             <w:webHidden/>
           </w:rPr>
-          <w:t>1</w:t>
+          <w:t>22</w:t>
         </w:r>
         <w:r>
           <w:rPr>
@@ -1414,7 +1415,7 @@
           <w:lang w:eastAsia="es-ES"/>
         </w:rPr>
       </w:pPr>
-      <w:hyperlink w:anchor="_Toc311665434" w:history="1">
+      <w:hyperlink w:anchor="_Toc311668999" w:history="1">
         <w:r>
           <w:rPr>
             <w:rStyle w:val="Hipervnculo"/>
@@ -1442,7 +1443,7 @@
             <w:noProof/>
             <w:webHidden/>
           </w:rPr>
-          <w:instrText xml:space="preserve"> PAGEREF _Toc311665434 \h </w:instrText>
+          <w:instrText xml:space="preserve"> PAGEREF _Toc311668999 \h </w:instrText>
         </w:r>
         <w:r>
           <w:rPr>
@@ -1462,7 +1463,7 @@
             <w:noProof/>
             <w:webHidden/>
           </w:rPr>
-          <w:t>1</w:t>
+          <w:t>22</w:t>
         </w:r>
         <w:r>
           <w:rPr>
@@ -1485,7 +1486,7 @@
           <w:lang w:eastAsia="es-ES"/>
         </w:rPr>
       </w:pPr>
-      <w:hyperlink w:anchor="_Toc311665435" w:history="1">
+      <w:hyperlink w:anchor="_Toc311669000" w:history="1">
         <w:r>
           <w:rPr>
             <w:rStyle w:val="Hipervnculo"/>
@@ -1512,7 +1513,7 @@
             <w:noProof/>
             <w:webHidden/>
           </w:rPr>
-          <w:instrText xml:space="preserve"> PAGEREF _Toc311665435 \h </w:instrText>
+          <w:instrText xml:space="preserve"> PAGEREF _Toc311669000 \h </w:instrText>
         </w:r>
         <w:r>
           <w:rPr>
@@ -1532,7 +1533,7 @@
             <w:noProof/>
             <w:webHidden/>
           </w:rPr>
-          <w:t>1</w:t>
+          <w:t>23</w:t>
         </w:r>
         <w:r>
           <w:rPr>
@@ -1555,7 +1556,7 @@
           <w:lang w:eastAsia="es-ES"/>
         </w:rPr>
       </w:pPr>
-      <w:hyperlink w:anchor="_Toc311665436" w:history="1">
+      <w:hyperlink w:anchor="_Toc311669001" w:history="1">
         <w:r>
           <w:rPr>
             <w:rStyle w:val="Hipervnculo"/>
@@ -1583,7 +1584,7 @@
             <w:noProof/>
             <w:webHidden/>
           </w:rPr>
-          <w:instrText xml:space="preserve"> PAGEREF _Toc311665436 \h </w:instrText>
+          <w:instrText xml:space="preserve"> PAGEREF _Toc311669001 \h </w:instrText>
         </w:r>
         <w:r>
           <w:rPr>
@@ -1603,7 +1604,7 @@
             <w:noProof/>
             <w:webHidden/>
           </w:rPr>
-          <w:t>1</w:t>
+          <w:t>23</w:t>
         </w:r>
         <w:r>
           <w:rPr>
@@ -1626,7 +1627,7 @@
           <w:lang w:eastAsia="es-ES"/>
         </w:rPr>
       </w:pPr>
-      <w:hyperlink w:anchor="_Toc311665437" w:history="1">
+      <w:hyperlink w:anchor="_Toc311669002" w:history="1">
         <w:r>
           <w:rPr>
             <w:rStyle w:val="Hipervnculo"/>
@@ -1654,7 +1655,7 @@
             <w:noProof/>
             <w:webHidden/>
           </w:rPr>
-          <w:instrText xml:space="preserve"> PAGEREF _Toc311665437 \h </w:instrText>
+          <w:instrText xml:space="preserve"> PAGEREF _Toc311669002 \h </w:instrText>
         </w:r>
         <w:r>
           <w:rPr>
@@ -1674,7 +1675,7 @@
             <w:noProof/>
             <w:webHidden/>
           </w:rPr>
-          <w:t>1</w:t>
+          <w:t>23</w:t>
         </w:r>
         <w:r>
           <w:rPr>
@@ -1697,7 +1698,7 @@
           <w:lang w:eastAsia="es-ES"/>
         </w:rPr>
       </w:pPr>
-      <w:hyperlink w:anchor="_Toc311665438" w:history="1">
+      <w:hyperlink w:anchor="_Toc311669003" w:history="1">
         <w:r>
           <w:rPr>
             <w:rStyle w:val="Hipervnculo"/>
@@ -1725,7 +1726,7 @@
             <w:noProof/>
             <w:webHidden/>
           </w:rPr>
-          <w:instrText xml:space="preserve"> PAGEREF _Toc311665438 \h </w:instrText>
+          <w:instrText xml:space="preserve"> PAGEREF _Toc311669003 \h </w:instrText>
         </w:r>
         <w:r>
           <w:rPr>
@@ -1745,7 +1746,7 @@
             <w:noProof/>
             <w:webHidden/>
           </w:rPr>
-          <w:t>1</w:t>
+          <w:t>23</w:t>
         </w:r>
         <w:r>
           <w:rPr>
@@ -1768,7 +1769,7 @@
           <w:lang w:eastAsia="es-ES"/>
         </w:rPr>
       </w:pPr>
-      <w:hyperlink w:anchor="_Toc311665439" w:history="1">
+      <w:hyperlink w:anchor="_Toc311669004" w:history="1">
         <w:r>
           <w:rPr>
             <w:rStyle w:val="Hipervnculo"/>
@@ -1796,7 +1797,7 @@
             <w:noProof/>
             <w:webHidden/>
           </w:rPr>
-          <w:instrText xml:space="preserve"> PAGEREF _Toc311665439 \h </w:instrText>
+          <w:instrText xml:space="preserve"> PAGEREF _Toc311669004 \h </w:instrText>
         </w:r>
         <w:r>
           <w:rPr>
@@ -1816,7 +1817,7 @@
             <w:noProof/>
             <w:webHidden/>
           </w:rPr>
-          <w:t>1</w:t>
+          <w:t>24</w:t>
         </w:r>
         <w:r>
           <w:rPr>
@@ -1839,7 +1840,7 @@
           <w:lang w:eastAsia="es-ES"/>
         </w:rPr>
       </w:pPr>
-      <w:hyperlink w:anchor="_Toc311665440" w:history="1">
+      <w:hyperlink w:anchor="_Toc311669005" w:history="1">
         <w:r>
           <w:rPr>
             <w:rStyle w:val="Hipervnculo"/>
@@ -1866,7 +1867,7 @@
             <w:noProof/>
             <w:webHidden/>
           </w:rPr>
-          <w:instrText xml:space="preserve"> PAGEREF _Toc311665440 \h </w:instrText>
+          <w:instrText xml:space="preserve"> PAGEREF _Toc311669005 \h </w:instrText>
         </w:r>
         <w:r>
           <w:rPr>
@@ -1886,7 +1887,7 @@
             <w:noProof/>
             <w:webHidden/>
           </w:rPr>
-          <w:t>1</w:t>
+          <w:t>25</w:t>
         </w:r>
         <w:r>
           <w:rPr>
@@ -1909,7 +1910,7 @@
           <w:lang w:eastAsia="es-ES"/>
         </w:rPr>
       </w:pPr>
-      <w:hyperlink w:anchor="_Toc311665441" w:history="1">
+      <w:hyperlink w:anchor="_Toc311669006" w:history="1">
         <w:r>
           <w:rPr>
             <w:rStyle w:val="Hipervnculo"/>
@@ -1936,7 +1937,7 @@
             <w:noProof/>
             <w:webHidden/>
           </w:rPr>
-          <w:instrText xml:space="preserve"> PAGEREF _Toc311665441 \h </w:instrText>
+          <w:instrText xml:space="preserve"> PAGEREF _Toc311669006 \h </w:instrText>
         </w:r>
         <w:r>
           <w:rPr>
@@ -1956,7 +1957,7 @@
             <w:noProof/>
             <w:webHidden/>
           </w:rPr>
-          <w:t>1</w:t>
+          <w:t>25</w:t>
         </w:r>
         <w:r>
           <w:rPr>
@@ -1979,7 +1980,7 @@
           <w:lang w:eastAsia="es-ES"/>
         </w:rPr>
       </w:pPr>
-      <w:hyperlink w:anchor="_Toc311665442" w:history="1">
+      <w:hyperlink w:anchor="_Toc311669007" w:history="1">
         <w:r>
           <w:rPr>
             <w:rStyle w:val="Hipervnculo"/>
@@ -2006,7 +2007,7 @@
             <w:noProof/>
             <w:webHidden/>
           </w:rPr>
-          <w:instrText xml:space="preserve"> PAGEREF _Toc311665442 \h </w:instrText>
+          <w:instrText xml:space="preserve"> PAGEREF _Toc311669007 \h </w:instrText>
         </w:r>
         <w:r>
           <w:rPr>
@@ -2026,7 +2027,7 @@
             <w:noProof/>
             <w:webHidden/>
           </w:rPr>
-          <w:t>1</w:t>
+          <w:t>26</w:t>
         </w:r>
         <w:r>
           <w:rPr>
@@ -2049,7 +2050,7 @@
           <w:lang w:eastAsia="es-ES"/>
         </w:rPr>
       </w:pPr>
-      <w:hyperlink w:anchor="_Toc311665443" w:history="1">
+      <w:hyperlink w:anchor="_Toc311669008" w:history="1">
         <w:r>
           <w:rPr>
             <w:rStyle w:val="Hipervnculo"/>
@@ -2076,7 +2077,7 @@
             <w:noProof/>
             <w:webHidden/>
           </w:rPr>
-          <w:instrText xml:space="preserve"> PAGEREF _Toc311665443 \h </w:instrText>
+          <w:instrText xml:space="preserve"> PAGEREF _Toc311669008 \h </w:instrText>
         </w:r>
         <w:r>
           <w:rPr>
@@ -2096,7 +2097,7 @@
             <w:noProof/>
             <w:webHidden/>
           </w:rPr>
-          <w:t>1</w:t>
+          <w:t>27</w:t>
         </w:r>
         <w:r>
           <w:rPr>
@@ -2121,8 +2122,9 @@
       <w:pPr>
         <w:pStyle w:val="Ttulo1"/>
       </w:pPr>
-      <w:bookmarkStart w:id="0" w:name="_Toc311665419"/>
-      <w:r>
+      <w:bookmarkStart w:id="0" w:name="_Toc311668984"/>
+      <w:r>
+        <w:lastRenderedPageBreak/>
         <w:t>Componentes del grupo</w:t>
       </w:r>
       <w:bookmarkEnd w:id="0"/>
@@ -2302,8 +2304,9 @@
       <w:pPr>
         <w:pStyle w:val="Ttulo1"/>
       </w:pPr>
-      <w:bookmarkStart w:id="1" w:name="_Toc311665420"/>
-      <w:r>
+      <w:bookmarkStart w:id="1" w:name="_Toc311668985"/>
+      <w:r>
+        <w:lastRenderedPageBreak/>
         <w:t xml:space="preserve">Identificación de </w:t>
       </w:r>
       <w:proofErr w:type="spellStart"/>
@@ -2344,7 +2347,7 @@
           <w:insideH w:val="single" w:sz="4" w:space="0" w:color="auto"/>
           <w:insideV w:val="single" w:sz="4" w:space="0" w:color="auto"/>
         </w:tblBorders>
-        <w:tblLook w:val="04A0" w:firstRow="1" w:lastRow="0" w:firstColumn="1" w:lastColumn="0" w:noHBand="0" w:noVBand="1"/>
+        <w:tblLook w:val="04A0"/>
       </w:tblPr>
       <w:tblGrid>
         <w:gridCol w:w="1985"/>
@@ -3378,7 +3381,14 @@
           <w:rFonts w:asciiTheme="minorHAnsi" w:eastAsia="Times New Roman" w:hAnsiTheme="minorHAnsi" w:cstheme="minorHAnsi"/>
           <w:lang w:eastAsia="es-ES"/>
         </w:rPr>
-        <w:t xml:space="preserve"> = </w:t>
+        <w:t>:</w:t>
+      </w:r>
+      <w:r>
+        <w:rPr>
+          <w:rFonts w:asciiTheme="minorHAnsi" w:eastAsia="Times New Roman" w:hAnsiTheme="minorHAnsi" w:cstheme="minorHAnsi"/>
+          <w:lang w:eastAsia="es-ES"/>
+        </w:rPr>
+        <w:t xml:space="preserve"> </w:t>
       </w:r>
       <w:r>
         <w:rPr>
@@ -3423,7 +3433,17 @@
           <w:color w:val="000000"/>
           <w:lang w:eastAsia="es-ES"/>
         </w:rPr>
-        <w:t xml:space="preserve">COMENT_LARGO </w:t>
+        <w:lastRenderedPageBreak/>
+        <w:t>COMENT_LARGO</w:t>
+      </w:r>
+      <w:r>
+        <w:rPr>
+          <w:rFonts w:asciiTheme="minorHAnsi" w:eastAsia="Times New Roman" w:hAnsiTheme="minorHAnsi" w:cstheme="minorHAnsi"/>
+          <w:b/>
+          <w:color w:val="000000"/>
+          <w:lang w:eastAsia="es-ES"/>
+        </w:rPr>
+        <w:t>:</w:t>
       </w:r>
       <w:r>
         <w:rPr>
@@ -3431,7 +3451,7 @@
           <w:color w:val="000000"/>
           <w:lang w:eastAsia="es-ES"/>
         </w:rPr>
-        <w:t xml:space="preserve">= </w:t>
+        <w:t xml:space="preserve"> </w:t>
       </w:r>
       <w:r>
         <w:rPr>
@@ -3478,7 +3498,15 @@
           <w:color w:val="000000"/>
           <w:lang w:eastAsia="es-ES"/>
         </w:rPr>
-        <w:t xml:space="preserve"> = </w:t>
+        <w:t>:</w:t>
+      </w:r>
+      <w:r>
+        <w:rPr>
+          <w:rFonts w:asciiTheme="minorHAnsi" w:eastAsia="Times New Roman" w:hAnsiTheme="minorHAnsi" w:cstheme="minorHAnsi"/>
+          <w:color w:val="000000"/>
+          <w:lang w:eastAsia="es-ES"/>
+        </w:rPr>
+        <w:t xml:space="preserve"> </w:t>
       </w:r>
       <w:r>
         <w:rPr>
@@ -3547,8 +3575,9 @@
       <w:pPr>
         <w:pStyle w:val="Ttulo1"/>
       </w:pPr>
-      <w:bookmarkStart w:id="2" w:name="_Toc311665421"/>
-      <w:r>
+      <w:bookmarkStart w:id="2" w:name="_Toc311668986"/>
+      <w:r>
+        <w:lastRenderedPageBreak/>
         <w:t>Gramática del analizador léxico</w:t>
       </w:r>
       <w:bookmarkEnd w:id="2"/>
@@ -3561,7 +3590,7 @@
           <w:lang w:eastAsia="es-ES"/>
         </w:rPr>
       </w:pPr>
-      <w:bookmarkStart w:id="3" w:name="_Toc311665422"/>
+      <w:bookmarkStart w:id="3" w:name="_Toc311668987"/>
       <w:r>
         <w:rPr>
           <w:rStyle w:val="Ttulo2Car"/>
@@ -4950,6 +4979,7 @@
           <w:szCs w:val="24"/>
           <w:lang w:eastAsia="es-ES"/>
         </w:rPr>
+        <w:lastRenderedPageBreak/>
         <w:br/>
       </w:r>
       <w:proofErr w:type="spellStart"/>
@@ -5412,7 +5442,7 @@
         </w:rPr>
         <w:br/>
       </w:r>
-      <w:bookmarkStart w:id="4" w:name="_Toc311665423"/>
+      <w:bookmarkStart w:id="4" w:name="_Toc311668988"/>
       <w:r>
         <w:rPr>
           <w:rStyle w:val="Ttulo2Car"/>
@@ -5948,190 +5978,898 @@
         <w:pStyle w:val="Sinespaciado"/>
         <w:rPr>
           <w:szCs w:val="23"/>
+        </w:rPr>
+      </w:pPr>
+      <w:r>
+        <w:br/>
+      </w:r>
+      <w:proofErr w:type="spellStart"/>
+      <w:proofErr w:type="gramStart"/>
+      <w:r>
+        <w:rPr>
+          <w:szCs w:val="23"/>
+        </w:rPr>
+        <w:t>secEscape</w:t>
+      </w:r>
+      <w:proofErr w:type="spellEnd"/>
+      <w:proofErr w:type="gramEnd"/>
+      <w:r>
+        <w:rPr>
+          <w:szCs w:val="23"/>
+        </w:rPr>
+        <w:t xml:space="preserve"> = </w:t>
+      </w:r>
+      <w:proofErr w:type="spellStart"/>
+      <w:r>
+        <w:rPr>
+          <w:szCs w:val="23"/>
+        </w:rPr>
+        <w:t>simpleSeq</w:t>
+      </w:r>
+      <w:proofErr w:type="spellEnd"/>
+      <w:r>
+        <w:rPr>
+          <w:szCs w:val="23"/>
+        </w:rPr>
+        <w:t xml:space="preserve"> | </w:t>
+      </w:r>
+      <w:proofErr w:type="spellStart"/>
+      <w:r>
+        <w:rPr>
+          <w:szCs w:val="23"/>
+        </w:rPr>
+        <w:t>octalSeq</w:t>
+      </w:r>
+      <w:proofErr w:type="spellEnd"/>
+      <w:r>
+        <w:rPr>
+          <w:szCs w:val="23"/>
+        </w:rPr>
+        <w:t xml:space="preserve"> | </w:t>
+      </w:r>
+      <w:proofErr w:type="spellStart"/>
+      <w:r>
+        <w:rPr>
+          <w:szCs w:val="23"/>
+        </w:rPr>
+        <w:t>hexSeq</w:t>
+      </w:r>
+      <w:proofErr w:type="spellEnd"/>
+      <w:r>
+        <w:rPr>
+          <w:szCs w:val="23"/>
+        </w:rPr>
+        <w:t xml:space="preserve"> ;</w:t>
+      </w:r>
+    </w:p>
+    <w:p>
+      <w:pPr>
+        <w:pStyle w:val="Sinespaciado"/>
+        <w:rPr>
+          <w:szCs w:val="23"/>
+        </w:rPr>
+      </w:pPr>
+      <w:r>
+        <w:br/>
+      </w:r>
+      <w:proofErr w:type="spellStart"/>
+      <w:proofErr w:type="gramStart"/>
+      <w:r>
+        <w:rPr>
+          <w:szCs w:val="23"/>
+        </w:rPr>
+        <w:t>secSimpleEsc</w:t>
+      </w:r>
+      <w:proofErr w:type="spellEnd"/>
+      <w:proofErr w:type="gramEnd"/>
+      <w:r>
+        <w:rPr>
+          <w:szCs w:val="23"/>
+        </w:rPr>
+        <w:t xml:space="preserve"> = </w:t>
+      </w:r>
+      <w:r>
+        <w:tab/>
+      </w:r>
+      <w:r>
+        <w:rPr>
+          <w:szCs w:val="23"/>
+        </w:rPr>
+        <w:t xml:space="preserve">\ , ‘ | * | ? | \ | a | b | f | n | r | t | </w:t>
+      </w:r>
+      <w:proofErr w:type="gramStart"/>
+      <w:r>
+        <w:rPr>
+          <w:szCs w:val="23"/>
+        </w:rPr>
+        <w:t>v ;</w:t>
+      </w:r>
+      <w:proofErr w:type="gramEnd"/>
+    </w:p>
+    <w:p>
+      <w:pPr>
+        <w:pStyle w:val="Sinespaciado"/>
+        <w:rPr>
+          <w:szCs w:val="23"/>
           <w:lang w:val="en-US"/>
         </w:rPr>
       </w:pPr>
-      <w:r>
-        <w:rPr>
+      <w:proofErr w:type="spellStart"/>
+      <w:proofErr w:type="gramStart"/>
+      <w:r>
+        <w:rPr>
+          <w:szCs w:val="23"/>
           <w:lang w:val="en-US"/>
         </w:rPr>
-        <w:br/>
-      </w:r>
-      <w:proofErr w:type="spellStart"/>
+        <w:lastRenderedPageBreak/>
+        <w:t>secOctalEsc</w:t>
+      </w:r>
+      <w:proofErr w:type="spellEnd"/>
+      <w:proofErr w:type="gramEnd"/>
       <w:r>
         <w:rPr>
           <w:szCs w:val="23"/>
           <w:lang w:val="en-US"/>
         </w:rPr>
-        <w:t>secEscape</w:t>
-      </w:r>
-      <w:proofErr w:type="spellEnd"/>
-      <w:r>
+        <w:t xml:space="preserve"> = \ , octal | (octal, octal) | (octal, octal, octal) ;</w:t>
+      </w:r>
+    </w:p>
+    <w:p>
+      <w:pPr>
+        <w:pStyle w:val="Sinespaciado"/>
         <w:rPr>
           <w:szCs w:val="23"/>
           <w:lang w:val="en-US"/>
         </w:rPr>
+      </w:pPr>
+      <w:r>
+        <w:rPr>
+          <w:lang w:val="en-US"/>
+        </w:rPr>
+        <w:br/>
+      </w:r>
+      <w:proofErr w:type="spellStart"/>
+      <w:proofErr w:type="gramStart"/>
+      <w:r>
+        <w:rPr>
+          <w:szCs w:val="23"/>
+          <w:lang w:val="en-US"/>
+        </w:rPr>
+        <w:t>secHexEsc</w:t>
+      </w:r>
+      <w:proofErr w:type="spellEnd"/>
+      <w:proofErr w:type="gramEnd"/>
+      <w:r>
+        <w:rPr>
+          <w:szCs w:val="23"/>
+          <w:lang w:val="en-US"/>
+        </w:rPr>
+        <w:t xml:space="preserve"> =  ‘\x’, </w:t>
+      </w:r>
+      <w:proofErr w:type="spellStart"/>
+      <w:r>
+        <w:rPr>
+          <w:szCs w:val="23"/>
+          <w:lang w:val="en-US"/>
+        </w:rPr>
+        <w:t>digHex</w:t>
+      </w:r>
+      <w:proofErr w:type="spellEnd"/>
+      <w:r>
+        <w:rPr>
+          <w:szCs w:val="23"/>
+          <w:lang w:val="en-US"/>
+        </w:rPr>
+        <w:t>, {</w:t>
+      </w:r>
+      <w:proofErr w:type="spellStart"/>
+      <w:r>
+        <w:rPr>
+          <w:szCs w:val="23"/>
+          <w:lang w:val="en-US"/>
+        </w:rPr>
+        <w:t>digHex</w:t>
+      </w:r>
+      <w:proofErr w:type="spellEnd"/>
+      <w:r>
+        <w:rPr>
+          <w:szCs w:val="23"/>
+          <w:lang w:val="en-US"/>
+        </w:rPr>
+        <w:t>} ;</w:t>
+      </w:r>
+    </w:p>
+    <w:p>
+      <w:pPr>
+        <w:pStyle w:val="Sinespaciado"/>
+        <w:rPr>
+          <w:szCs w:val="23"/>
+        </w:rPr>
+      </w:pPr>
+      <w:r>
+        <w:br/>
+      </w:r>
+      <w:proofErr w:type="gramStart"/>
+      <w:r>
+        <w:rPr>
+          <w:szCs w:val="23"/>
+        </w:rPr>
+        <w:t>numero</w:t>
+      </w:r>
+      <w:proofErr w:type="gramEnd"/>
+      <w:r>
+        <w:rPr>
+          <w:szCs w:val="23"/>
+        </w:rPr>
+        <w:t xml:space="preserve"> = entero | real ;</w:t>
+      </w:r>
+    </w:p>
+    <w:p>
+      <w:pPr>
+        <w:pStyle w:val="Sinespaciado"/>
+        <w:rPr>
+          <w:szCs w:val="23"/>
+        </w:rPr>
+      </w:pPr>
+      <w:r>
+        <w:br/>
+      </w:r>
+      <w:proofErr w:type="gramStart"/>
+      <w:r>
+        <w:rPr>
+          <w:szCs w:val="23"/>
+        </w:rPr>
+        <w:t>entero</w:t>
+      </w:r>
+      <w:proofErr w:type="gramEnd"/>
+      <w:r>
+        <w:rPr>
+          <w:szCs w:val="23"/>
+        </w:rPr>
+        <w:t xml:space="preserve"> = (decimal | hexadecimal | octal),  [</w:t>
+      </w:r>
+      <w:proofErr w:type="spellStart"/>
+      <w:r>
+        <w:rPr>
+          <w:szCs w:val="23"/>
+        </w:rPr>
+        <w:t>sufEntero</w:t>
+      </w:r>
+      <w:proofErr w:type="spellEnd"/>
+      <w:r>
+        <w:rPr>
+          <w:szCs w:val="23"/>
+        </w:rPr>
+        <w:t>] ;</w:t>
+      </w:r>
+    </w:p>
+    <w:p>
+      <w:pPr>
+        <w:pStyle w:val="Sinespaciado"/>
+        <w:rPr>
+          <w:szCs w:val="23"/>
+        </w:rPr>
+      </w:pPr>
+      <w:r>
+        <w:br/>
+      </w:r>
+      <w:proofErr w:type="gramStart"/>
+      <w:r>
+        <w:rPr>
+          <w:szCs w:val="23"/>
+        </w:rPr>
+        <w:t>hexadecimal</w:t>
+      </w:r>
+      <w:proofErr w:type="gramEnd"/>
+      <w:r>
+        <w:rPr>
+          <w:szCs w:val="23"/>
+        </w:rPr>
+        <w:t xml:space="preserve"> = ‘0x’ | ‘0X’ , </w:t>
+      </w:r>
+      <w:proofErr w:type="spellStart"/>
+      <w:r>
+        <w:rPr>
+          <w:szCs w:val="23"/>
+        </w:rPr>
+        <w:t>digHex</w:t>
+      </w:r>
+      <w:proofErr w:type="spellEnd"/>
+      <w:r>
+        <w:rPr>
+          <w:szCs w:val="23"/>
+        </w:rPr>
+        <w:t>, {</w:t>
+      </w:r>
+      <w:proofErr w:type="spellStart"/>
+      <w:r>
+        <w:rPr>
+          <w:szCs w:val="23"/>
+        </w:rPr>
+        <w:t>digHex</w:t>
+      </w:r>
+      <w:proofErr w:type="spellEnd"/>
+      <w:r>
+        <w:rPr>
+          <w:szCs w:val="23"/>
+        </w:rPr>
+        <w:t>} ;</w:t>
+      </w:r>
+    </w:p>
+    <w:p>
+      <w:pPr>
+        <w:pStyle w:val="Sinespaciado"/>
+        <w:rPr>
+          <w:szCs w:val="23"/>
+        </w:rPr>
+      </w:pPr>
+      <w:r>
+        <w:br/>
+      </w:r>
+      <w:proofErr w:type="gramStart"/>
+      <w:r>
+        <w:rPr>
+          <w:szCs w:val="23"/>
+        </w:rPr>
+        <w:t>octal</w:t>
+      </w:r>
+      <w:proofErr w:type="gramEnd"/>
+      <w:r>
+        <w:rPr>
+          <w:szCs w:val="23"/>
+        </w:rPr>
         <w:t xml:space="preserve"> = </w:t>
       </w:r>
-      <w:proofErr w:type="spellStart"/>
-      <w:r>
-        <w:rPr>
-          <w:szCs w:val="23"/>
-          <w:lang w:val="en-US"/>
-        </w:rPr>
-        <w:t>simpleSeq</w:t>
-      </w:r>
-      <w:proofErr w:type="spellEnd"/>
-      <w:r>
-        <w:rPr>
-          <w:szCs w:val="23"/>
-          <w:lang w:val="en-US"/>
-        </w:rPr>
-        <w:t xml:space="preserve"> | </w:t>
-      </w:r>
-      <w:proofErr w:type="spellStart"/>
-      <w:r>
-        <w:rPr>
-          <w:szCs w:val="23"/>
-          <w:lang w:val="en-US"/>
-        </w:rPr>
-        <w:t>octalSeq</w:t>
-      </w:r>
-      <w:proofErr w:type="spellEnd"/>
-      <w:r>
-        <w:rPr>
-          <w:szCs w:val="23"/>
-          <w:lang w:val="en-US"/>
-        </w:rPr>
-        <w:t xml:space="preserve"> | </w:t>
-      </w:r>
-      <w:proofErr w:type="spellStart"/>
-      <w:r>
-        <w:rPr>
-          <w:szCs w:val="23"/>
-          <w:lang w:val="en-US"/>
-        </w:rPr>
-        <w:t>hexSeq</w:t>
-      </w:r>
-      <w:proofErr w:type="spellEnd"/>
-      <w:r>
-        <w:rPr>
-          <w:szCs w:val="23"/>
-          <w:lang w:val="en-US"/>
-        </w:rPr>
-        <w:t xml:space="preserve"> ;</w:t>
-      </w:r>
-    </w:p>
-    <w:p>
-      <w:pPr>
-        <w:pStyle w:val="Sinespaciado"/>
-        <w:rPr>
-          <w:szCs w:val="23"/>
-          <w:lang w:val="en-US"/>
-        </w:rPr>
-      </w:pPr>
-      <w:r>
-        <w:rPr>
-          <w:lang w:val="en-US"/>
-        </w:rPr>
-        <w:br/>
-      </w:r>
-      <w:proofErr w:type="spellStart"/>
+      <w:r>
+        <w:tab/>
+      </w:r>
+      <w:r>
+        <w:rPr>
+          <w:szCs w:val="23"/>
+        </w:rPr>
+        <w:t>0, 0 | 1 | 2 | 3 | 4 | 5 | 6 | 7 ;</w:t>
+      </w:r>
+    </w:p>
+    <w:p>
+      <w:pPr>
+        <w:pStyle w:val="Sinespaciado"/>
+        <w:rPr>
+          <w:szCs w:val="23"/>
+        </w:rPr>
+      </w:pPr>
+      <w:r>
+        <w:br/>
+      </w:r>
       <w:proofErr w:type="gramStart"/>
       <w:r>
         <w:rPr>
           <w:szCs w:val="23"/>
-          <w:lang w:val="en-US"/>
-        </w:rPr>
-        <w:t>secSimpleEsc</w:t>
-      </w:r>
-      <w:proofErr w:type="spellEnd"/>
+        </w:rPr>
+        <w:t>decimal</w:t>
+      </w:r>
       <w:proofErr w:type="gramEnd"/>
       <w:r>
         <w:rPr>
           <w:szCs w:val="23"/>
-          <w:lang w:val="en-US"/>
+        </w:rPr>
+        <w:t xml:space="preserve"> =  digito | </w:t>
+      </w:r>
+      <w:proofErr w:type="spellStart"/>
+      <w:r>
+        <w:rPr>
+          <w:szCs w:val="23"/>
+        </w:rPr>
+        <w:t>digSinCero</w:t>
+      </w:r>
+      <w:proofErr w:type="spellEnd"/>
+      <w:r>
+        <w:rPr>
+          <w:szCs w:val="23"/>
+        </w:rPr>
+        <w:t>, {digito}, [exponente] ;</w:t>
+      </w:r>
+    </w:p>
+    <w:p>
+      <w:pPr>
+        <w:pStyle w:val="Sinespaciado"/>
+      </w:pPr>
+      <w:r>
+        <w:br/>
+      </w:r>
+      <w:proofErr w:type="spellStart"/>
+      <w:proofErr w:type="gramStart"/>
+      <w:r>
+        <w:rPr>
+          <w:szCs w:val="23"/>
+        </w:rPr>
+        <w:t>sufEntero</w:t>
+      </w:r>
+      <w:proofErr w:type="spellEnd"/>
+      <w:proofErr w:type="gramEnd"/>
+      <w:r>
+        <w:rPr>
+          <w:szCs w:val="23"/>
+        </w:rPr>
+        <w:t xml:space="preserve"> = (</w:t>
+      </w:r>
+      <w:proofErr w:type="spellStart"/>
+      <w:r>
+        <w:rPr>
+          <w:szCs w:val="23"/>
+        </w:rPr>
+        <w:t>sufSinSigno</w:t>
+      </w:r>
+      <w:proofErr w:type="spellEnd"/>
+      <w:r>
+        <w:rPr>
+          <w:szCs w:val="23"/>
+        </w:rPr>
+        <w:t xml:space="preserve"> [</w:t>
+      </w:r>
+      <w:proofErr w:type="spellStart"/>
+      <w:r>
+        <w:rPr>
+          <w:szCs w:val="23"/>
+        </w:rPr>
+        <w:t>sufijoLargo</w:t>
+      </w:r>
+      <w:proofErr w:type="spellEnd"/>
+      <w:r>
+        <w:rPr>
+          <w:szCs w:val="23"/>
+        </w:rPr>
+        <w:t>]) | (</w:t>
+      </w:r>
+      <w:proofErr w:type="spellStart"/>
+      <w:r>
+        <w:rPr>
+          <w:szCs w:val="23"/>
+        </w:rPr>
+        <w:t>sufSinSigno</w:t>
+      </w:r>
+      <w:proofErr w:type="spellEnd"/>
+      <w:r>
+        <w:rPr>
+          <w:szCs w:val="23"/>
+        </w:rPr>
+        <w:t xml:space="preserve"> [</w:t>
+      </w:r>
+      <w:proofErr w:type="spellStart"/>
+      <w:r>
+        <w:rPr>
+          <w:szCs w:val="23"/>
+        </w:rPr>
+        <w:t>sufijoLargoLargo</w:t>
+      </w:r>
+      <w:proofErr w:type="spellEnd"/>
+      <w:r>
+        <w:rPr>
+          <w:szCs w:val="23"/>
+        </w:rPr>
+        <w:t xml:space="preserve">]) | </w:t>
+      </w:r>
+    </w:p>
+    <w:p>
+      <w:pPr>
+        <w:pStyle w:val="Sinespaciado"/>
+        <w:rPr>
+          <w:szCs w:val="23"/>
+        </w:rPr>
+      </w:pPr>
+      <w:r>
+        <w:rPr>
+          <w:szCs w:val="23"/>
+        </w:rPr>
+        <w:t>(</w:t>
+      </w:r>
+      <w:proofErr w:type="spellStart"/>
+      <w:proofErr w:type="gramStart"/>
+      <w:r>
+        <w:rPr>
+          <w:szCs w:val="23"/>
+        </w:rPr>
+        <w:t>sufLargo</w:t>
+      </w:r>
+      <w:proofErr w:type="spellEnd"/>
+      <w:proofErr w:type="gramEnd"/>
+      <w:r>
+        <w:rPr>
+          <w:szCs w:val="23"/>
+        </w:rPr>
+        <w:t xml:space="preserve"> [</w:t>
+      </w:r>
+      <w:proofErr w:type="spellStart"/>
+      <w:r>
+        <w:rPr>
+          <w:szCs w:val="23"/>
+        </w:rPr>
+        <w:t>sufijoSinSigno</w:t>
+      </w:r>
+      <w:proofErr w:type="spellEnd"/>
+      <w:r>
+        <w:rPr>
+          <w:szCs w:val="23"/>
+        </w:rPr>
+        <w:t>]) | (</w:t>
+      </w:r>
+      <w:proofErr w:type="spellStart"/>
+      <w:proofErr w:type="gramStart"/>
+      <w:r>
+        <w:rPr>
+          <w:szCs w:val="23"/>
+        </w:rPr>
+        <w:t>sufLargoLargo</w:t>
+      </w:r>
+      <w:proofErr w:type="spellEnd"/>
+      <w:proofErr w:type="gramEnd"/>
+      <w:r>
+        <w:rPr>
+          <w:szCs w:val="23"/>
+        </w:rPr>
+        <w:t xml:space="preserve"> [</w:t>
+      </w:r>
+      <w:proofErr w:type="spellStart"/>
+      <w:r>
+        <w:rPr>
+          <w:szCs w:val="23"/>
+        </w:rPr>
+        <w:t>sufijoSinSigno</w:t>
+      </w:r>
+      <w:proofErr w:type="spellEnd"/>
+      <w:r>
+        <w:rPr>
+          <w:szCs w:val="23"/>
+        </w:rPr>
+        <w:t>]) ;</w:t>
+      </w:r>
+    </w:p>
+    <w:p>
+      <w:pPr>
+        <w:pStyle w:val="Sinespaciado"/>
+      </w:pPr>
+    </w:p>
+    <w:p>
+      <w:pPr>
+        <w:pStyle w:val="Sinespaciado"/>
+        <w:rPr>
+          <w:szCs w:val="23"/>
+        </w:rPr>
+      </w:pPr>
+      <w:proofErr w:type="spellStart"/>
+      <w:proofErr w:type="gramStart"/>
+      <w:r>
+        <w:rPr>
+          <w:szCs w:val="23"/>
+        </w:rPr>
+        <w:t>sufSinSigno</w:t>
+      </w:r>
+      <w:proofErr w:type="spellEnd"/>
+      <w:proofErr w:type="gramEnd"/>
+      <w:r>
+        <w:rPr>
+          <w:szCs w:val="23"/>
+        </w:rPr>
+        <w:t xml:space="preserve"> = “u” | “U” ;</w:t>
+      </w:r>
+    </w:p>
+    <w:p>
+      <w:pPr>
+        <w:pStyle w:val="Sinespaciado"/>
+        <w:rPr>
+          <w:szCs w:val="23"/>
+        </w:rPr>
+      </w:pPr>
+      <w:r>
+        <w:br/>
+      </w:r>
+      <w:proofErr w:type="spellStart"/>
+      <w:r>
+        <w:rPr>
+          <w:szCs w:val="23"/>
+        </w:rPr>
+        <w:t>sufLargo</w:t>
+      </w:r>
+      <w:proofErr w:type="spellEnd"/>
+      <w:r>
+        <w:rPr>
+          <w:szCs w:val="23"/>
         </w:rPr>
         <w:t xml:space="preserve"> = </w:t>
       </w:r>
       <w:r>
-        <w:rPr>
-          <w:lang w:val="en-US"/>
-        </w:rPr>
         <w:tab/>
       </w:r>
       <w:r>
         <w:rPr>
           <w:szCs w:val="23"/>
-          <w:lang w:val="en-US"/>
-        </w:rPr>
-        <w:t>\ , ‘ | * | ? | \ | a | b | f | n | r | t | v ;</w:t>
-      </w:r>
-    </w:p>
-    <w:p>
-      <w:pPr>
-        <w:pStyle w:val="Sinespaciado"/>
-        <w:rPr>
-          <w:szCs w:val="23"/>
-          <w:lang w:val="en-US"/>
-        </w:rPr>
-      </w:pPr>
+        </w:rPr>
+        <w:t>“l” | “L” ;</w:t>
+      </w:r>
+    </w:p>
+    <w:p>
+      <w:pPr>
+        <w:pStyle w:val="Sinespaciado"/>
+        <w:rPr>
+          <w:szCs w:val="23"/>
+        </w:rPr>
+      </w:pPr>
+      <w:r>
+        <w:br/>
+      </w:r>
       <w:proofErr w:type="spellStart"/>
       <w:proofErr w:type="gramStart"/>
       <w:r>
         <w:rPr>
           <w:szCs w:val="23"/>
-          <w:lang w:val="en-US"/>
-        </w:rPr>
-        <w:t>secOctalEsc</w:t>
+        </w:rPr>
+        <w:t>sufLargoLargo</w:t>
       </w:r>
       <w:proofErr w:type="spellEnd"/>
       <w:proofErr w:type="gramEnd"/>
       <w:r>
         <w:rPr>
           <w:szCs w:val="23"/>
-          <w:lang w:val="en-US"/>
-        </w:rPr>
-        <w:t xml:space="preserve"> = \ , octal | (octal, octal) | (octal, octal, octal) ;</w:t>
-      </w:r>
-    </w:p>
-    <w:p>
-      <w:pPr>
-        <w:pStyle w:val="Sinespaciado"/>
-        <w:rPr>
-          <w:szCs w:val="23"/>
-          <w:lang w:val="en-US"/>
-        </w:rPr>
-      </w:pPr>
-      <w:r>
-        <w:rPr>
-          <w:lang w:val="en-US"/>
-        </w:rPr>
-        <w:br/>
-      </w:r>
-      <w:proofErr w:type="spellStart"/>
+        </w:rPr>
+        <w:t xml:space="preserve"> = ‘ll’ | ‘LL’ ;</w:t>
+      </w:r>
+    </w:p>
+    <w:p>
+      <w:pPr>
+        <w:pStyle w:val="Sinespaciado"/>
+      </w:pPr>
+      <w:r>
+        <w:br/>
+      </w:r>
       <w:proofErr w:type="gramStart"/>
       <w:r>
         <w:rPr>
           <w:szCs w:val="23"/>
-          <w:lang w:val="en-US"/>
-        </w:rPr>
-        <w:t>secHexEsc</w:t>
-      </w:r>
-      <w:proofErr w:type="spellEnd"/>
+        </w:rPr>
+        <w:t>real</w:t>
+      </w:r>
       <w:proofErr w:type="gramEnd"/>
       <w:r>
         <w:rPr>
           <w:szCs w:val="23"/>
-          <w:lang w:val="en-US"/>
-        </w:rPr>
-        <w:t xml:space="preserve"> =  ‘\x’, </w:t>
-      </w:r>
-      <w:proofErr w:type="spellStart"/>
-      <w:r>
-        <w:rPr>
-          <w:szCs w:val="23"/>
-          <w:lang w:val="en-US"/>
+        </w:rPr>
+        <w:t xml:space="preserve"> = </w:t>
+      </w:r>
+      <w:r>
+        <w:rPr>
+          <w:szCs w:val="23"/>
+        </w:rPr>
+        <w:t>((“.” , digito, {digito}) | (digito, {digito} , “.” ,  {digito}),  </w:t>
+      </w:r>
+      <w:r>
+        <w:t>[</w:t>
+      </w:r>
+      <w:r>
+        <w:rPr>
+          <w:szCs w:val="23"/>
+        </w:rPr>
+        <w:t>exponente</w:t>
+      </w:r>
+      <w:r>
+        <w:t xml:space="preserve">]) </w:t>
+      </w:r>
+    </w:p>
+    <w:p>
+      <w:pPr>
+        <w:pStyle w:val="Sinespaciado"/>
+        <w:rPr>
+          <w:szCs w:val="23"/>
+        </w:rPr>
+      </w:pPr>
+      <w:r>
+        <w:t>| (</w:t>
+      </w:r>
+      <w:proofErr w:type="gramStart"/>
+      <w:r>
+        <w:rPr>
+          <w:szCs w:val="23"/>
+        </w:rPr>
+        <w:t>digito</w:t>
+      </w:r>
+      <w:proofErr w:type="gramEnd"/>
+      <w:r>
+        <w:rPr>
+          <w:szCs w:val="23"/>
+        </w:rPr>
+        <w:t>, {digito}, exponente)</w:t>
+      </w:r>
+      <w:r>
+        <w:t xml:space="preserve">, </w:t>
+      </w:r>
+      <w:r>
+        <w:rPr>
+          <w:szCs w:val="23"/>
+        </w:rPr>
+        <w:t>[</w:t>
+      </w:r>
+      <w:proofErr w:type="spellStart"/>
+      <w:r>
+        <w:rPr>
+          <w:szCs w:val="23"/>
+        </w:rPr>
+        <w:t>sufReal</w:t>
+      </w:r>
+      <w:proofErr w:type="spellEnd"/>
+      <w:r>
+        <w:rPr>
+          <w:szCs w:val="23"/>
+        </w:rPr>
+        <w:t>] ;</w:t>
+      </w:r>
+    </w:p>
+    <w:p>
+      <w:pPr>
+        <w:pStyle w:val="Sinespaciado"/>
+      </w:pPr>
+    </w:p>
+    <w:p>
+      <w:pPr>
+        <w:pStyle w:val="Sinespaciado"/>
+        <w:rPr>
+          <w:szCs w:val="23"/>
+        </w:rPr>
+      </w:pPr>
+      <w:proofErr w:type="gramStart"/>
+      <w:r>
+        <w:rPr>
+          <w:szCs w:val="23"/>
+        </w:rPr>
+        <w:t>exponente</w:t>
+      </w:r>
+      <w:proofErr w:type="gramEnd"/>
+      <w:r>
+        <w:rPr>
+          <w:szCs w:val="23"/>
+        </w:rPr>
+        <w:t xml:space="preserve"> = </w:t>
+      </w:r>
+      <w:r>
+        <w:tab/>
+      </w:r>
+      <w:r>
+        <w:rPr>
+          <w:szCs w:val="23"/>
+        </w:rPr>
+        <w:t xml:space="preserve">e | E , </w:t>
+      </w:r>
+      <w:r>
+        <w:t>[</w:t>
+      </w:r>
+      <w:r>
+        <w:rPr>
+          <w:szCs w:val="23"/>
+        </w:rPr>
+        <w:t>+ | -</w:t>
+      </w:r>
+      <w:r>
+        <w:t>]</w:t>
+      </w:r>
+      <w:r>
+        <w:rPr>
+          <w:szCs w:val="23"/>
+        </w:rPr>
+        <w:t>, digito, {digito} ;</w:t>
+      </w:r>
+    </w:p>
+    <w:p>
+      <w:pPr>
+        <w:pStyle w:val="Sinespaciado"/>
+        <w:rPr>
+          <w:szCs w:val="23"/>
+        </w:rPr>
+      </w:pPr>
+      <w:r>
+        <w:br/>
+      </w:r>
+      <w:proofErr w:type="spellStart"/>
+      <w:proofErr w:type="gramStart"/>
+      <w:r>
+        <w:rPr>
+          <w:szCs w:val="23"/>
+        </w:rPr>
+        <w:t>sufReal</w:t>
+      </w:r>
+      <w:proofErr w:type="spellEnd"/>
+      <w:proofErr w:type="gramEnd"/>
+      <w:r>
+        <w:rPr>
+          <w:szCs w:val="23"/>
+        </w:rPr>
+        <w:t xml:space="preserve"> =</w:t>
+      </w:r>
+      <w:r>
+        <w:t xml:space="preserve"> </w:t>
+      </w:r>
+      <w:r>
+        <w:rPr>
+          <w:szCs w:val="23"/>
+        </w:rPr>
+        <w:t>“f” | “l” | “F” | “L” ;</w:t>
+      </w:r>
+    </w:p>
+    <w:p>
+      <w:pPr>
+        <w:pStyle w:val="Sinespaciado"/>
+        <w:rPr>
+          <w:szCs w:val="23"/>
+        </w:rPr>
+      </w:pPr>
+      <w:r>
+        <w:br/>
+      </w:r>
+      <w:proofErr w:type="gramStart"/>
+      <w:r>
+        <w:rPr>
+          <w:szCs w:val="23"/>
+        </w:rPr>
+        <w:t>identificador</w:t>
+      </w:r>
+      <w:proofErr w:type="gramEnd"/>
+      <w:r>
+        <w:rPr>
+          <w:szCs w:val="23"/>
+        </w:rPr>
+        <w:t xml:space="preserve"> = </w:t>
+      </w:r>
+      <w:proofErr w:type="spellStart"/>
+      <w:r>
+        <w:rPr>
+          <w:szCs w:val="23"/>
+        </w:rPr>
+        <w:t>noDigito</w:t>
+      </w:r>
+      <w:proofErr w:type="spellEnd"/>
+      <w:r>
+        <w:rPr>
+          <w:szCs w:val="23"/>
+        </w:rPr>
+        <w:t xml:space="preserve">, </w:t>
+      </w:r>
+      <w:r>
+        <w:t>(</w:t>
+      </w:r>
+      <w:proofErr w:type="spellStart"/>
+      <w:r>
+        <w:rPr>
+          <w:szCs w:val="23"/>
+        </w:rPr>
+        <w:t>noDigito</w:t>
+      </w:r>
+      <w:proofErr w:type="spellEnd"/>
+      <w:r>
+        <w:rPr>
+          <w:szCs w:val="23"/>
+        </w:rPr>
+        <w:t xml:space="preserve"> | digito</w:t>
+      </w:r>
+      <w:r>
+        <w:t>)</w:t>
+      </w:r>
+      <w:r>
+        <w:rPr>
+          <w:szCs w:val="23"/>
+        </w:rPr>
+        <w:t>* ;</w:t>
+      </w:r>
+    </w:p>
+    <w:p>
+      <w:pPr>
+        <w:pStyle w:val="Sinespaciado"/>
+        <w:rPr>
+          <w:szCs w:val="23"/>
+        </w:rPr>
+      </w:pPr>
+      <w:r>
+        <w:br/>
+      </w:r>
+      <w:proofErr w:type="spellStart"/>
+      <w:r>
+        <w:rPr>
+          <w:szCs w:val="23"/>
         </w:rPr>
         <w:t>digHex</w:t>
       </w:r>
@@ -6139,142 +6877,112 @@
       <w:r>
         <w:rPr>
           <w:szCs w:val="23"/>
-          <w:lang w:val="en-US"/>
-        </w:rPr>
-        <w:t>, {</w:t>
-      </w:r>
-      <w:proofErr w:type="spellStart"/>
-      <w:r>
-        <w:rPr>
-          <w:szCs w:val="23"/>
-          <w:lang w:val="en-US"/>
-        </w:rPr>
-        <w:t>digHex</w:t>
-      </w:r>
-      <w:proofErr w:type="spellEnd"/>
-      <w:r>
-        <w:rPr>
-          <w:szCs w:val="23"/>
-          <w:lang w:val="en-US"/>
-        </w:rPr>
-        <w:t>} ;</w:t>
-      </w:r>
-    </w:p>
-    <w:p>
-      <w:pPr>
-        <w:pStyle w:val="Sinespaciado"/>
-        <w:rPr>
-          <w:szCs w:val="23"/>
-        </w:rPr>
-      </w:pPr>
-      <w:r>
-        <w:br/>
-      </w:r>
+        </w:rPr>
+        <w:t xml:space="preserve"> = digito | A | B | C | D | E | F | a | b | c | d | e | f ;</w:t>
+      </w:r>
+    </w:p>
+    <w:p>
+      <w:pPr>
+        <w:pStyle w:val="Sinespaciado"/>
+        <w:rPr>
+          <w:szCs w:val="23"/>
+          <w:shd w:val="clear" w:color="auto" w:fill="FFFFFF"/>
+        </w:rPr>
+      </w:pPr>
+      <w:r>
+        <w:br/>
+      </w:r>
+      <w:proofErr w:type="spellStart"/>
       <w:proofErr w:type="gramStart"/>
       <w:r>
         <w:rPr>
           <w:szCs w:val="23"/>
-        </w:rPr>
-        <w:t>numero</w:t>
-      </w:r>
+          <w:shd w:val="clear" w:color="auto" w:fill="FFFFFF"/>
+        </w:rPr>
+        <w:t>noDigito</w:t>
+      </w:r>
+      <w:proofErr w:type="spellEnd"/>
       <w:proofErr w:type="gramEnd"/>
       <w:r>
         <w:rPr>
           <w:szCs w:val="23"/>
-        </w:rPr>
-        <w:t xml:space="preserve"> = entero | real ;</w:t>
-      </w:r>
-    </w:p>
-    <w:p>
-      <w:pPr>
-        <w:pStyle w:val="Sinespaciado"/>
-        <w:rPr>
-          <w:szCs w:val="23"/>
-        </w:rPr>
-      </w:pPr>
-      <w:r>
-        <w:br/>
-      </w:r>
+          <w:shd w:val="clear" w:color="auto" w:fill="FFFFFF"/>
+        </w:rPr>
+        <w:t xml:space="preserve"> = “_” | letra ;</w:t>
+      </w:r>
+    </w:p>
+    <w:p>
+      <w:pPr>
+        <w:pStyle w:val="Sinespaciado"/>
+      </w:pPr>
+      <w:r>
+        <w:br/>
+      </w:r>
+      <w:proofErr w:type="spellStart"/>
       <w:proofErr w:type="gramStart"/>
       <w:r>
         <w:rPr>
           <w:szCs w:val="23"/>
-        </w:rPr>
-        <w:t>entero</w:t>
-      </w:r>
+          <w:shd w:val="clear" w:color="auto" w:fill="FFFFFF"/>
+        </w:rPr>
+        <w:t>cajonDesastre</w:t>
+      </w:r>
+      <w:proofErr w:type="spellEnd"/>
       <w:proofErr w:type="gramEnd"/>
       <w:r>
         <w:rPr>
           <w:szCs w:val="23"/>
-        </w:rPr>
-        <w:t xml:space="preserve"> = (decimal | hexadecimal | octal),  [</w:t>
-      </w:r>
-      <w:proofErr w:type="spellStart"/>
-      <w:r>
-        <w:rPr>
-          <w:szCs w:val="23"/>
-        </w:rPr>
-        <w:t>sufEntero</w:t>
-      </w:r>
-      <w:proofErr w:type="spellEnd"/>
-      <w:r>
-        <w:rPr>
-          <w:szCs w:val="23"/>
-        </w:rPr>
-        <w:t>] ;</w:t>
-      </w:r>
-    </w:p>
-    <w:p>
-      <w:pPr>
-        <w:pStyle w:val="Sinespaciado"/>
-        <w:rPr>
-          <w:szCs w:val="23"/>
-        </w:rPr>
-      </w:pPr>
-      <w:r>
-        <w:br/>
+          <w:shd w:val="clear" w:color="auto" w:fill="FFFFFF"/>
+        </w:rPr>
+        <w:t xml:space="preserve"> = </w:t>
+      </w:r>
+      <w:r>
+        <w:t>letra | digito | “_” | “{“ | “}” | “[“ | “]” | “#” | “(“ | “)” | “&lt;“ | “&gt;“ | “%” | “:” | “;” | “.” | “?” | “*” | “+” | “-” | “/” | “^” | “&amp;” | “|” | ““ | “!” | “=“ | “,” | “\” | “"“ | “’” ;</w:t>
+      </w:r>
+    </w:p>
+    <w:p>
+      <w:pPr>
+        <w:pStyle w:val="Sinespaciado"/>
+      </w:pPr>
+      <w:r>
+        <w:br/>
+      </w:r>
+      <w:r>
+        <w:rPr>
+          <w:szCs w:val="23"/>
+          <w:shd w:val="clear" w:color="auto" w:fill="FFFFFF"/>
+        </w:rPr>
+        <w:t xml:space="preserve">cajonDesastre2 = </w:t>
+      </w:r>
+      <w:r>
+        <w:t>letra | digito | “_” | “{</w:t>
       </w:r>
       <w:proofErr w:type="gramStart"/>
       <w:r>
-        <w:rPr>
-          <w:szCs w:val="23"/>
-        </w:rPr>
-        <w:t>hexadecimal</w:t>
+        <w:t>“ |</w:t>
       </w:r>
       <w:proofErr w:type="gramEnd"/>
       <w:r>
-        <w:rPr>
-          <w:szCs w:val="23"/>
-        </w:rPr>
-        <w:t xml:space="preserve"> = ‘0x’ | ‘0X’ , </w:t>
-      </w:r>
-      <w:proofErr w:type="spellStart"/>
-      <w:r>
-        <w:rPr>
-          <w:szCs w:val="23"/>
-        </w:rPr>
-        <w:t>digHex</w:t>
-      </w:r>
-      <w:proofErr w:type="spellEnd"/>
-      <w:r>
-        <w:rPr>
-          <w:szCs w:val="23"/>
-        </w:rPr>
-        <w:t>, {</w:t>
-      </w:r>
-      <w:proofErr w:type="spellStart"/>
-      <w:r>
-        <w:rPr>
-          <w:szCs w:val="23"/>
-        </w:rPr>
-        <w:t>digHex</w:t>
-      </w:r>
-      <w:proofErr w:type="spellEnd"/>
-      <w:r>
-        <w:rPr>
-          <w:szCs w:val="23"/>
-        </w:rPr>
-        <w:t>} ;</w:t>
+        <w:t xml:space="preserve"> “}” | “[“ | “]” | “#” | “(“ | “)” | “&lt;“ | “&gt;“ | “%” | “:” | “;” | “.” | “?” | “*” | “+” | “-” | “/” | “^” | “&amp;” | “|” | ““ | “!” | “=“ | “,” | “’” ;</w:t>
+      </w:r>
+    </w:p>
+    <w:p>
+      <w:pPr>
+        <w:pStyle w:val="Sinespaciado"/>
+        <w:rPr>
+          <w:szCs w:val="23"/>
+          <w:shd w:val="clear" w:color="auto" w:fill="FFFFFF"/>
+        </w:rPr>
+      </w:pPr>
+      <w:r>
+        <w:br/>
+      </w:r>
+      <w:r>
+        <w:rPr>
+          <w:szCs w:val="23"/>
+          <w:shd w:val="clear" w:color="auto" w:fill="FFFFFF"/>
+        </w:rPr>
+        <w:t>letra =  "A" | "B" | "C" | "D" | "E" | "F" | "G" | "H" | "I" | "J" | "K" | "L" | "M" | "N" | "O" | "P" | "Q" | "R" | "S" | "T" | "U"  | "V" | "W" | "X" | "Y" | "Z" |  "a" | "b" | "c" | "d" | "e" | "f" | "g" | "h" | "i" | "j" | "k" | "l" | "m" | "n" | "o" | "p" | "q" | "r" | "s" | "t" | "u"  | "v" | "w" | "x" | "y" | "z" ;</w:t>
       </w:r>
     </w:p>
     <w:p>
@@ -6292,7 +7000,7 @@
         <w:rPr>
           <w:szCs w:val="23"/>
         </w:rPr>
-        <w:t>octal</w:t>
+        <w:t>digito</w:t>
       </w:r>
       <w:proofErr w:type="gramEnd"/>
       <w:r>
@@ -6301,734 +7009,45 @@
         </w:rPr>
         <w:t xml:space="preserve"> = </w:t>
       </w:r>
-      <w:r>
-        <w:tab/>
-      </w:r>
-      <w:r>
-        <w:rPr>
-          <w:szCs w:val="23"/>
-        </w:rPr>
-        <w:t>0, 0 | 1 | 2 | 3 | 4 | 5 | 6 | 7 ;</w:t>
-      </w:r>
-    </w:p>
-    <w:p>
-      <w:pPr>
-        <w:pStyle w:val="Sinespaciado"/>
-        <w:rPr>
-          <w:szCs w:val="23"/>
-        </w:rPr>
-      </w:pPr>
-      <w:r>
-        <w:br/>
-      </w:r>
+      <w:proofErr w:type="spellStart"/>
+      <w:r>
+        <w:rPr>
+          <w:szCs w:val="23"/>
+        </w:rPr>
+        <w:t>digSinCero</w:t>
+      </w:r>
+      <w:proofErr w:type="spellEnd"/>
+      <w:r>
+        <w:rPr>
+          <w:szCs w:val="23"/>
+        </w:rPr>
+        <w:t xml:space="preserve"> | 0 ;</w:t>
+      </w:r>
+    </w:p>
+    <w:p>
+      <w:pPr>
+        <w:pStyle w:val="Sinespaciado"/>
+        <w:rPr>
+          <w:szCs w:val="23"/>
+        </w:rPr>
+      </w:pPr>
+      <w:r>
+        <w:br/>
+      </w:r>
+      <w:proofErr w:type="spellStart"/>
       <w:proofErr w:type="gramStart"/>
       <w:r>
         <w:rPr>
           <w:szCs w:val="23"/>
         </w:rPr>
-        <w:t>decimal</w:t>
-      </w:r>
+        <w:t>digSinCero</w:t>
+      </w:r>
+      <w:proofErr w:type="spellEnd"/>
       <w:proofErr w:type="gramEnd"/>
       <w:r>
         <w:rPr>
           <w:szCs w:val="23"/>
         </w:rPr>
-        <w:t xml:space="preserve"> =  digito | </w:t>
-      </w:r>
-      <w:proofErr w:type="spellStart"/>
-      <w:r>
-        <w:rPr>
-          <w:szCs w:val="23"/>
-        </w:rPr>
-        <w:t>digSinCero</w:t>
-      </w:r>
-      <w:proofErr w:type="spellEnd"/>
-      <w:r>
-        <w:rPr>
-          <w:szCs w:val="23"/>
-        </w:rPr>
-        <w:t>, {digito}, [exponente] ;</w:t>
-      </w:r>
-    </w:p>
-    <w:p>
-      <w:pPr>
-        <w:pStyle w:val="Sinespaciado"/>
-      </w:pPr>
-      <w:r>
-        <w:br/>
-      </w:r>
-      <w:proofErr w:type="spellStart"/>
-      <w:proofErr w:type="gramStart"/>
-      <w:r>
-        <w:rPr>
-          <w:szCs w:val="23"/>
-        </w:rPr>
-        <w:t>sufEntero</w:t>
-      </w:r>
-      <w:proofErr w:type="spellEnd"/>
-      <w:proofErr w:type="gramEnd"/>
-      <w:r>
-        <w:rPr>
-          <w:szCs w:val="23"/>
-        </w:rPr>
-        <w:t xml:space="preserve"> = (</w:t>
-      </w:r>
-      <w:proofErr w:type="spellStart"/>
-      <w:r>
-        <w:rPr>
-          <w:szCs w:val="23"/>
-        </w:rPr>
-        <w:t>sufSinSigno</w:t>
-      </w:r>
-      <w:proofErr w:type="spellEnd"/>
-      <w:r>
-        <w:rPr>
-          <w:szCs w:val="23"/>
-        </w:rPr>
-        <w:t xml:space="preserve"> [</w:t>
-      </w:r>
-      <w:proofErr w:type="spellStart"/>
-      <w:r>
-        <w:rPr>
-          <w:szCs w:val="23"/>
-        </w:rPr>
-        <w:t>sufijoLargo</w:t>
-      </w:r>
-      <w:proofErr w:type="spellEnd"/>
-      <w:r>
-        <w:rPr>
-          <w:szCs w:val="23"/>
-        </w:rPr>
-        <w:t>]) | (</w:t>
-      </w:r>
-      <w:proofErr w:type="spellStart"/>
-      <w:r>
-        <w:rPr>
-          <w:szCs w:val="23"/>
-        </w:rPr>
-        <w:t>sufSinSigno</w:t>
-      </w:r>
-      <w:proofErr w:type="spellEnd"/>
-      <w:r>
-        <w:rPr>
-          <w:szCs w:val="23"/>
-        </w:rPr>
-        <w:t xml:space="preserve"> [</w:t>
-      </w:r>
-      <w:proofErr w:type="spellStart"/>
-      <w:r>
-        <w:rPr>
-          <w:szCs w:val="23"/>
-        </w:rPr>
-        <w:t>sufijoLargoLargo</w:t>
-      </w:r>
-      <w:proofErr w:type="spellEnd"/>
-      <w:r>
-        <w:rPr>
-          <w:szCs w:val="23"/>
-        </w:rPr>
-        <w:t xml:space="preserve">]) | </w:t>
-      </w:r>
-    </w:p>
-    <w:p>
-      <w:pPr>
-        <w:pStyle w:val="Sinespaciado"/>
-        <w:rPr>
-          <w:szCs w:val="23"/>
-        </w:rPr>
-      </w:pPr>
-      <w:r>
-        <w:rPr>
-          <w:szCs w:val="23"/>
-        </w:rPr>
-        <w:t>(</w:t>
-      </w:r>
-      <w:proofErr w:type="spellStart"/>
-      <w:proofErr w:type="gramStart"/>
-      <w:r>
-        <w:rPr>
-          <w:szCs w:val="23"/>
-        </w:rPr>
-        <w:t>sufLargo</w:t>
-      </w:r>
-      <w:proofErr w:type="spellEnd"/>
-      <w:proofErr w:type="gramEnd"/>
-      <w:r>
-        <w:rPr>
-          <w:szCs w:val="23"/>
-        </w:rPr>
-        <w:t xml:space="preserve"> [</w:t>
-      </w:r>
-      <w:proofErr w:type="spellStart"/>
-      <w:r>
-        <w:rPr>
-          <w:szCs w:val="23"/>
-        </w:rPr>
-        <w:t>sufijoSinSigno</w:t>
-      </w:r>
-      <w:proofErr w:type="spellEnd"/>
-      <w:r>
-        <w:rPr>
-          <w:szCs w:val="23"/>
-        </w:rPr>
-        <w:t>]) | (</w:t>
-      </w:r>
-      <w:proofErr w:type="spellStart"/>
-      <w:proofErr w:type="gramStart"/>
-      <w:r>
-        <w:rPr>
-          <w:szCs w:val="23"/>
-        </w:rPr>
-        <w:t>sufLargoLargo</w:t>
-      </w:r>
-      <w:proofErr w:type="spellEnd"/>
-      <w:proofErr w:type="gramEnd"/>
-      <w:r>
-        <w:rPr>
-          <w:szCs w:val="23"/>
-        </w:rPr>
-        <w:t xml:space="preserve"> [</w:t>
-      </w:r>
-      <w:proofErr w:type="spellStart"/>
-      <w:r>
-        <w:rPr>
-          <w:szCs w:val="23"/>
-        </w:rPr>
-        <w:t>sufijoSinSigno</w:t>
-      </w:r>
-      <w:proofErr w:type="spellEnd"/>
-      <w:r>
-        <w:rPr>
-          <w:szCs w:val="23"/>
-        </w:rPr>
-        <w:t>]) ;</w:t>
-      </w:r>
-    </w:p>
-    <w:p>
-      <w:pPr>
-        <w:pStyle w:val="Sinespaciado"/>
-      </w:pPr>
-    </w:p>
-    <w:p>
-      <w:pPr>
-        <w:pStyle w:val="Sinespaciado"/>
-        <w:rPr>
-          <w:szCs w:val="23"/>
-        </w:rPr>
-      </w:pPr>
-      <w:proofErr w:type="spellStart"/>
-      <w:proofErr w:type="gramStart"/>
-      <w:r>
-        <w:rPr>
-          <w:szCs w:val="23"/>
-        </w:rPr>
-        <w:t>sufSinSigno</w:t>
-      </w:r>
-      <w:proofErr w:type="spellEnd"/>
-      <w:proofErr w:type="gramEnd"/>
-      <w:r>
-        <w:rPr>
-          <w:szCs w:val="23"/>
-        </w:rPr>
-        <w:t xml:space="preserve"> = “u” | “U” ;</w:t>
-      </w:r>
-    </w:p>
-    <w:p>
-      <w:pPr>
-        <w:pStyle w:val="Sinespaciado"/>
-        <w:rPr>
-          <w:szCs w:val="23"/>
-        </w:rPr>
-      </w:pPr>
-      <w:r>
-        <w:br/>
-      </w:r>
-      <w:proofErr w:type="spellStart"/>
-      <w:r>
-        <w:rPr>
-          <w:szCs w:val="23"/>
-        </w:rPr>
-        <w:t>sufLargo</w:t>
-      </w:r>
-      <w:proofErr w:type="spellEnd"/>
-      <w:r>
-        <w:rPr>
-          <w:szCs w:val="23"/>
-        </w:rPr>
-        <w:t xml:space="preserve"> = </w:t>
-      </w:r>
-      <w:r>
-        <w:tab/>
-      </w:r>
-      <w:r>
-        <w:rPr>
-          <w:szCs w:val="23"/>
-        </w:rPr>
-        <w:t>“l” | “L” ;</w:t>
-      </w:r>
-    </w:p>
-    <w:p>
-      <w:pPr>
-        <w:pStyle w:val="Sinespaciado"/>
-        <w:rPr>
-          <w:szCs w:val="23"/>
-        </w:rPr>
-      </w:pPr>
-      <w:r>
-        <w:br/>
-      </w:r>
-      <w:proofErr w:type="spellStart"/>
-      <w:proofErr w:type="gramStart"/>
-      <w:r>
-        <w:rPr>
-          <w:szCs w:val="23"/>
-        </w:rPr>
-        <w:t>sufLargoLargo</w:t>
-      </w:r>
-      <w:proofErr w:type="spellEnd"/>
-      <w:proofErr w:type="gramEnd"/>
-      <w:r>
-        <w:rPr>
-          <w:szCs w:val="23"/>
-        </w:rPr>
-        <w:t xml:space="preserve"> = ‘ll’ | ‘LL’ ;</w:t>
-      </w:r>
-    </w:p>
-    <w:p>
-      <w:pPr>
-        <w:pStyle w:val="Sinespaciado"/>
-      </w:pPr>
-      <w:r>
-        <w:br/>
-      </w:r>
-      <w:proofErr w:type="gramStart"/>
-      <w:r>
-        <w:rPr>
-          <w:szCs w:val="23"/>
-        </w:rPr>
-        <w:t>real</w:t>
-      </w:r>
-      <w:proofErr w:type="gramEnd"/>
-      <w:r>
-        <w:rPr>
-          <w:szCs w:val="23"/>
-        </w:rPr>
-        <w:t xml:space="preserve"> = </w:t>
-      </w:r>
-      <w:r>
-        <w:rPr>
-          <w:szCs w:val="23"/>
-        </w:rPr>
-        <w:t>((“.” , digito, {digito}) | (digito, {digito} , “.” ,  {digito}),  </w:t>
-      </w:r>
-      <w:r>
-        <w:t>[</w:t>
-      </w:r>
-      <w:r>
-        <w:rPr>
-          <w:szCs w:val="23"/>
-        </w:rPr>
-        <w:t>exponente</w:t>
-      </w:r>
-      <w:r>
-        <w:t xml:space="preserve">]) </w:t>
-      </w:r>
-    </w:p>
-    <w:p>
-      <w:pPr>
-        <w:pStyle w:val="Sinespaciado"/>
-        <w:rPr>
-          <w:szCs w:val="23"/>
-        </w:rPr>
-      </w:pPr>
-      <w:r>
-        <w:t>| (</w:t>
-      </w:r>
-      <w:proofErr w:type="gramStart"/>
-      <w:r>
-        <w:rPr>
-          <w:szCs w:val="23"/>
-        </w:rPr>
-        <w:t>digito</w:t>
-      </w:r>
-      <w:proofErr w:type="gramEnd"/>
-      <w:r>
-        <w:rPr>
-          <w:szCs w:val="23"/>
-        </w:rPr>
-        <w:t>, {digito}, exponente)</w:t>
-      </w:r>
-      <w:r>
-        <w:t xml:space="preserve">, </w:t>
-      </w:r>
-      <w:r>
-        <w:rPr>
-          <w:szCs w:val="23"/>
-        </w:rPr>
-        <w:t>[</w:t>
-      </w:r>
-      <w:proofErr w:type="spellStart"/>
-      <w:r>
-        <w:rPr>
-          <w:szCs w:val="23"/>
-        </w:rPr>
-        <w:t>sufReal</w:t>
-      </w:r>
-      <w:proofErr w:type="spellEnd"/>
-      <w:r>
-        <w:rPr>
-          <w:szCs w:val="23"/>
-        </w:rPr>
-        <w:t>] ;</w:t>
-      </w:r>
-    </w:p>
-    <w:p>
-      <w:pPr>
-        <w:pStyle w:val="Sinespaciado"/>
-      </w:pPr>
-    </w:p>
-    <w:p>
-      <w:pPr>
-        <w:pStyle w:val="Sinespaciado"/>
-        <w:rPr>
-          <w:szCs w:val="23"/>
-        </w:rPr>
-      </w:pPr>
-      <w:proofErr w:type="gramStart"/>
-      <w:r>
-        <w:rPr>
-          <w:szCs w:val="23"/>
-        </w:rPr>
-        <w:t>exponente</w:t>
-      </w:r>
-      <w:proofErr w:type="gramEnd"/>
-      <w:r>
-        <w:rPr>
-          <w:szCs w:val="23"/>
-        </w:rPr>
-        <w:t xml:space="preserve"> = </w:t>
-      </w:r>
-      <w:r>
-        <w:tab/>
-      </w:r>
-      <w:r>
-        <w:rPr>
-          <w:szCs w:val="23"/>
-        </w:rPr>
-        <w:t xml:space="preserve">e | E , </w:t>
-      </w:r>
-      <w:r>
-        <w:t>[</w:t>
-      </w:r>
-      <w:r>
-        <w:rPr>
-          <w:szCs w:val="23"/>
-        </w:rPr>
-        <w:t>+ | -</w:t>
-      </w:r>
-      <w:r>
-        <w:t>]</w:t>
-      </w:r>
-      <w:r>
-        <w:rPr>
-          <w:szCs w:val="23"/>
-        </w:rPr>
-        <w:t>, digito, {digito} ;</w:t>
-      </w:r>
-    </w:p>
-    <w:p>
-      <w:pPr>
-        <w:pStyle w:val="Sinespaciado"/>
-        <w:rPr>
-          <w:szCs w:val="23"/>
-        </w:rPr>
-      </w:pPr>
-      <w:r>
-        <w:br/>
-      </w:r>
-      <w:proofErr w:type="spellStart"/>
-      <w:proofErr w:type="gramStart"/>
-      <w:r>
-        <w:rPr>
-          <w:szCs w:val="23"/>
-        </w:rPr>
-        <w:t>sufReal</w:t>
-      </w:r>
-      <w:proofErr w:type="spellEnd"/>
-      <w:proofErr w:type="gramEnd"/>
-      <w:r>
-        <w:rPr>
-          <w:szCs w:val="23"/>
-        </w:rPr>
-        <w:t xml:space="preserve"> =</w:t>
-      </w:r>
-      <w:r>
-        <w:t xml:space="preserve"> </w:t>
-      </w:r>
-      <w:r>
-        <w:rPr>
-          <w:szCs w:val="23"/>
-        </w:rPr>
-        <w:t>“f” | “l” | “F” | “L” ;</w:t>
-      </w:r>
-    </w:p>
-    <w:p>
-      <w:pPr>
-        <w:pStyle w:val="Sinespaciado"/>
-        <w:rPr>
-          <w:szCs w:val="23"/>
-        </w:rPr>
-      </w:pPr>
-      <w:r>
-        <w:br/>
-      </w:r>
-      <w:proofErr w:type="gramStart"/>
-      <w:r>
-        <w:rPr>
-          <w:szCs w:val="23"/>
-        </w:rPr>
-        <w:t>identificador</w:t>
-      </w:r>
-      <w:proofErr w:type="gramEnd"/>
-      <w:r>
-        <w:rPr>
-          <w:szCs w:val="23"/>
-        </w:rPr>
-        <w:t xml:space="preserve"> = </w:t>
-      </w:r>
-      <w:proofErr w:type="spellStart"/>
-      <w:r>
-        <w:rPr>
-          <w:szCs w:val="23"/>
-        </w:rPr>
-        <w:t>noDigito</w:t>
-      </w:r>
-      <w:proofErr w:type="spellEnd"/>
-      <w:r>
-        <w:rPr>
-          <w:szCs w:val="23"/>
-        </w:rPr>
-        <w:t xml:space="preserve">, </w:t>
-      </w:r>
-      <w:r>
-        <w:t>(</w:t>
-      </w:r>
-      <w:proofErr w:type="spellStart"/>
-      <w:r>
-        <w:rPr>
-          <w:szCs w:val="23"/>
-        </w:rPr>
-        <w:t>noDigito</w:t>
-      </w:r>
-      <w:proofErr w:type="spellEnd"/>
-      <w:r>
-        <w:rPr>
-          <w:szCs w:val="23"/>
-        </w:rPr>
-        <w:t xml:space="preserve"> | digito</w:t>
-      </w:r>
-      <w:r>
-        <w:t>)</w:t>
-      </w:r>
-      <w:r>
-        <w:rPr>
-          <w:szCs w:val="23"/>
-        </w:rPr>
-        <w:t>* ;</w:t>
-      </w:r>
-    </w:p>
-    <w:p>
-      <w:pPr>
-        <w:pStyle w:val="Sinespaciado"/>
-        <w:rPr>
-          <w:szCs w:val="23"/>
-        </w:rPr>
-      </w:pPr>
-      <w:r>
-        <w:br/>
-      </w:r>
-      <w:proofErr w:type="spellStart"/>
-      <w:r>
-        <w:rPr>
-          <w:szCs w:val="23"/>
-        </w:rPr>
-        <w:t>digHex</w:t>
-      </w:r>
-      <w:proofErr w:type="spellEnd"/>
-      <w:r>
-        <w:rPr>
-          <w:szCs w:val="23"/>
-        </w:rPr>
-        <w:t xml:space="preserve"> = digito | A | B | C | D | E | F | a | b | c | d | e | f ;</w:t>
-      </w:r>
-    </w:p>
-    <w:p>
-      <w:pPr>
-        <w:pStyle w:val="Sinespaciado"/>
-        <w:rPr>
-          <w:szCs w:val="23"/>
-          <w:shd w:val="clear" w:color="auto" w:fill="FFFFFF"/>
-        </w:rPr>
-      </w:pPr>
-      <w:r>
-        <w:br/>
-      </w:r>
-      <w:proofErr w:type="spellStart"/>
-      <w:proofErr w:type="gramStart"/>
-      <w:r>
-        <w:rPr>
-          <w:szCs w:val="23"/>
-          <w:shd w:val="clear" w:color="auto" w:fill="FFFFFF"/>
-        </w:rPr>
-        <w:t>noDigito</w:t>
-      </w:r>
-      <w:proofErr w:type="spellEnd"/>
-      <w:proofErr w:type="gramEnd"/>
-      <w:r>
-        <w:rPr>
-          <w:szCs w:val="23"/>
-          <w:shd w:val="clear" w:color="auto" w:fill="FFFFFF"/>
-        </w:rPr>
-        <w:t xml:space="preserve"> = “_” | letra ;</w:t>
-      </w:r>
-    </w:p>
-    <w:p>
-      <w:pPr>
-        <w:pStyle w:val="Sinespaciado"/>
-      </w:pPr>
-      <w:r>
-        <w:br/>
-      </w:r>
-      <w:proofErr w:type="spellStart"/>
-      <w:proofErr w:type="gramStart"/>
-      <w:r>
-        <w:rPr>
-          <w:szCs w:val="23"/>
-          <w:shd w:val="clear" w:color="auto" w:fill="FFFFFF"/>
-        </w:rPr>
-        <w:t>cajonDesastre</w:t>
-      </w:r>
-      <w:proofErr w:type="spellEnd"/>
-      <w:proofErr w:type="gramEnd"/>
-      <w:r>
-        <w:rPr>
-          <w:szCs w:val="23"/>
-          <w:shd w:val="clear" w:color="auto" w:fill="FFFFFF"/>
-        </w:rPr>
-        <w:t xml:space="preserve"> = </w:t>
-      </w:r>
-      <w:r>
-        <w:t>letra | digito | “_” | “{“ | “}” | “[“ | “]” | “#” | “(“ | “)” | “&lt;“ | “&gt;“ | “%” | “:” | “;” | “.” | “?” | “*” | “+” | “-” | “/” | “^” | “&amp;” | “|” | ““ | “!” | “=“ | “,” | “\” | “"“ | “’” ;</w:t>
-      </w:r>
-    </w:p>
-    <w:p>
-      <w:pPr>
-        <w:pStyle w:val="Sinespaciado"/>
-      </w:pPr>
-      <w:r>
-        <w:br/>
-      </w:r>
-      <w:r>
-        <w:rPr>
-          <w:szCs w:val="23"/>
-          <w:shd w:val="clear" w:color="auto" w:fill="FFFFFF"/>
-        </w:rPr>
-        <w:t xml:space="preserve">cajonDesastre2 = </w:t>
-      </w:r>
-      <w:r>
-        <w:t>letra | digito | “_” | “{</w:t>
-      </w:r>
-      <w:proofErr w:type="gramStart"/>
-      <w:r>
-        <w:t>“ |</w:t>
-      </w:r>
-      <w:proofErr w:type="gramEnd"/>
-      <w:r>
-        <w:t xml:space="preserve"> “}” | “[“ | “]” | “#” | “(“ | “)” | “&lt;“ | “&gt;“ | “%” | “:” | “;” | “.” | “?” | “*” | “+” | “-” | “/” | “^” | “&amp;” | “|” | ““ | “!” | “=“ | “,” | “’” ;</w:t>
-      </w:r>
-    </w:p>
-    <w:p>
-      <w:pPr>
-        <w:pStyle w:val="Sinespaciado"/>
-        <w:rPr>
-          <w:szCs w:val="23"/>
-          <w:shd w:val="clear" w:color="auto" w:fill="FFFFFF"/>
-        </w:rPr>
-      </w:pPr>
-      <w:r>
-        <w:br/>
-      </w:r>
-      <w:r>
-        <w:rPr>
-          <w:szCs w:val="23"/>
-          <w:shd w:val="clear" w:color="auto" w:fill="FFFFFF"/>
-        </w:rPr>
-        <w:t>letra =  "A" | "B" | "C" | "D" | "E" | "F" | "G" | "H" | "I" | "J" | "K" | "L" | "M" | "N" | "O" | "P" | "Q" | "R" | "S" | "T" | "U"  | "V" | "W" | "X" | "Y" | "Z" |  "a" | "b" | "c" | "d" | "e" | "f" | "g" | "h" | "i" | "j" | "k" | "l" | "m" | "n" | "o" | "p" | "q" | "r" | "s" | "t" | "u"  | "v" | "w" | "x" | "y" | "z" ;</w:t>
-      </w:r>
-    </w:p>
-    <w:p>
-      <w:pPr>
-        <w:pStyle w:val="Sinespaciado"/>
-        <w:rPr>
-          <w:szCs w:val="23"/>
-        </w:rPr>
-      </w:pPr>
-      <w:r>
-        <w:br/>
-      </w:r>
-      <w:proofErr w:type="gramStart"/>
-      <w:r>
-        <w:rPr>
-          <w:szCs w:val="23"/>
-        </w:rPr>
-        <w:t>digito</w:t>
-      </w:r>
-      <w:proofErr w:type="gramEnd"/>
-      <w:r>
-        <w:rPr>
-          <w:szCs w:val="23"/>
-        </w:rPr>
-        <w:t xml:space="preserve"> = </w:t>
-      </w:r>
-      <w:proofErr w:type="spellStart"/>
-      <w:r>
-        <w:rPr>
-          <w:szCs w:val="23"/>
-        </w:rPr>
-        <w:t>digSinCero</w:t>
-      </w:r>
-      <w:proofErr w:type="spellEnd"/>
-      <w:r>
-        <w:rPr>
-          <w:szCs w:val="23"/>
-        </w:rPr>
-        <w:t xml:space="preserve"> | 0 ;</w:t>
-      </w:r>
-    </w:p>
-    <w:p>
-      <w:pPr>
-        <w:pStyle w:val="Sinespaciado"/>
-        <w:rPr>
-          <w:szCs w:val="23"/>
-        </w:rPr>
-      </w:pPr>
-      <w:r>
-        <w:br/>
-      </w:r>
-      <w:proofErr w:type="spellStart"/>
-      <w:proofErr w:type="gramStart"/>
-      <w:r>
-        <w:rPr>
-          <w:szCs w:val="23"/>
-        </w:rPr>
-        <w:t>digSinCero</w:t>
-      </w:r>
-      <w:proofErr w:type="spellEnd"/>
-      <w:proofErr w:type="gramEnd"/>
-      <w:r>
-        <w:rPr>
-          <w:szCs w:val="23"/>
-        </w:rPr>
         <w:t xml:space="preserve"> = 1 | 2 | 3 | 4 | 5 | 6 | 7 | 8 | 9 ;</w:t>
       </w:r>
     </w:p>
@@ -7040,6 +7059,7 @@
         </w:rPr>
       </w:pPr>
       <w:r>
+        <w:lastRenderedPageBreak/>
         <w:br/>
       </w:r>
       <w:r>
@@ -7113,8 +7133,9 @@
       <w:pPr>
         <w:pStyle w:val="Ttulo1"/>
       </w:pPr>
-      <w:bookmarkStart w:id="5" w:name="_Toc311665424"/>
-      <w:r>
+      <w:bookmarkStart w:id="5" w:name="_Toc311668989"/>
+      <w:r>
+        <w:lastRenderedPageBreak/>
         <w:t>Autómata finito</w:t>
       </w:r>
       <w:bookmarkEnd w:id="5"/>
@@ -7123,7 +7144,7 @@
       <w:pPr>
         <w:pStyle w:val="Ttulo2"/>
       </w:pPr>
-      <w:bookmarkStart w:id="6" w:name="_Toc311665425"/>
+      <w:bookmarkStart w:id="6" w:name="_Toc311668990"/>
       <w:r>
         <w:t>Números</w:t>
       </w:r>
@@ -7149,8 +7170,9 @@
       <w:pPr>
         <w:pStyle w:val="Ttulo2"/>
       </w:pPr>
-      <w:bookmarkStart w:id="7" w:name="_Toc311665426"/>
-      <w:r>
+      <w:bookmarkStart w:id="7" w:name="_Toc311668991"/>
+      <w:r>
+        <w:lastRenderedPageBreak/>
         <w:t>Operadores</w:t>
       </w:r>
       <w:bookmarkEnd w:id="7"/>
@@ -7188,7 +7210,7 @@
                     <pic:cNvPicPr/>
                   </pic:nvPicPr>
                   <pic:blipFill>
-                    <a:blip r:embed="rId8" cstate="print"/>
+                    <a:blip r:embed="rId7" cstate="print"/>
                     <a:stretch>
                       <a:fillRect/>
                     </a:stretch>
@@ -7221,12 +7243,12 @@
           <w:szCs w:val="26"/>
         </w:rPr>
       </w:pPr>
-      <w:bookmarkStart w:id="8" w:name="_Toc311665427"/>
       <w:r>
         <w:rPr>
           <w:noProof/>
           <w:lang w:eastAsia="es-ES"/>
         </w:rPr>
+        <w:lastRenderedPageBreak/>
         <w:drawing>
           <wp:inline distT="0" distB="0" distL="0" distR="0">
             <wp:extent cx="5400040" cy="4704080"/>
@@ -7243,7 +7265,7 @@
                     <pic:cNvPicPr/>
                   </pic:nvPicPr>
                   <pic:blipFill>
-                    <a:blip r:embed="rId9" cstate="print"/>
+                    <a:blip r:embed="rId8" cstate="print"/>
                     <a:stretch>
                       <a:fillRect/>
                     </a:stretch>
@@ -7271,7 +7293,9 @@
       <w:pPr>
         <w:pStyle w:val="Ttulo2"/>
       </w:pPr>
-      <w:r>
+      <w:bookmarkStart w:id="8" w:name="_Toc311668992"/>
+      <w:r>
+        <w:lastRenderedPageBreak/>
         <w:t>Resto</w:t>
       </w:r>
       <w:bookmarkEnd w:id="8"/>
@@ -7299,7 +7323,7 @@
                     <pic:cNvPicPr/>
                   </pic:nvPicPr>
                   <pic:blipFill>
-                    <a:blip r:embed="rId10" cstate="print"/>
+                    <a:blip r:embed="rId9" cstate="print"/>
                     <a:stretch>
                       <a:fillRect/>
                     </a:stretch>
@@ -7339,8 +7363,9 @@
       <w:pPr>
         <w:pStyle w:val="Ttulo1"/>
       </w:pPr>
-      <w:bookmarkStart w:id="9" w:name="_Toc311665428"/>
-      <w:r>
+      <w:bookmarkStart w:id="9" w:name="_Toc311668993"/>
+      <w:r>
+        <w:lastRenderedPageBreak/>
         <w:t>Acciones semánticas</w:t>
       </w:r>
       <w:bookmarkEnd w:id="9"/>
@@ -7350,7 +7375,7 @@
       <w:pPr>
         <w:pStyle w:val="Sinespaciado"/>
       </w:pPr>
-      <w:bookmarkStart w:id="10" w:name="_Toc311665429"/>
+      <w:bookmarkStart w:id="10" w:name="_Toc311668994"/>
       <w:r>
         <w:rPr>
           <w:rStyle w:val="Ttulo2Car"/>
@@ -7870,7 +7895,7 @@
       <w:pPr>
         <w:pStyle w:val="Sinespaciado"/>
       </w:pPr>
-      <w:bookmarkStart w:id="11" w:name="_Toc311665430"/>
+      <w:bookmarkStart w:id="11" w:name="_Toc311668995"/>
       <w:r>
         <w:rPr>
           <w:rStyle w:val="Ttulo2Car"/>
@@ -7930,6 +7955,7 @@
       </w:pPr>
       <w:proofErr w:type="spellStart"/>
       <w:r>
+        <w:lastRenderedPageBreak/>
         <w:t>token</w:t>
       </w:r>
       <w:proofErr w:type="spellEnd"/>
@@ -9226,7 +9252,11 @@
         <w:t xml:space="preserve"> “&gt;=”</w:t>
       </w:r>
       <w:r>
-        <w:t xml:space="preserve"> para el analizador sintáctico.</w:t>
+        <w:t xml:space="preserve"> para el analizador </w:t>
+      </w:r>
+      <w:r>
+        <w:lastRenderedPageBreak/>
+        <w:t>sintáctico.</w:t>
       </w:r>
       <w:r>
         <w:br/>
@@ -10437,6 +10467,7 @@
         <w:br/>
       </w:r>
       <w:r>
+        <w:lastRenderedPageBreak/>
         <w:br/>
       </w:r>
       <w:r>
@@ -10826,8 +10857,9 @@
       <w:pPr>
         <w:pStyle w:val="Ttulo1"/>
       </w:pPr>
-      <w:bookmarkStart w:id="12" w:name="_Toc311665431"/>
-      <w:r>
+      <w:bookmarkStart w:id="12" w:name="_Toc311668996"/>
+      <w:r>
+        <w:lastRenderedPageBreak/>
         <w:t>Tabla de transiciones del autómata</w:t>
       </w:r>
       <w:bookmarkEnd w:id="12"/>
@@ -10850,6 +10882,7 @@
         <w:br w:type="page"/>
       </w:r>
       <w:r>
+        <w:lastRenderedPageBreak/>
         <w:br w:type="page"/>
       </w:r>
     </w:p>
@@ -10858,7 +10891,7 @@
       <w:pPr>
         <w:pStyle w:val="Ttulo1"/>
       </w:pPr>
-      <w:bookmarkStart w:id="13" w:name="_Toc311665432"/>
+      <w:bookmarkStart w:id="13" w:name="_Toc311668997"/>
       <w:r>
         <w:t>Tabla de símbolos</w:t>
       </w:r>
@@ -11036,7 +11069,7 @@
           <w:lang w:eastAsia="es-ES"/>
         </w:rPr>
       </w:pPr>
-      <w:bookmarkStart w:id="14" w:name="_Toc311665433"/>
+      <w:bookmarkStart w:id="14" w:name="_Toc311668998"/>
       <w:r>
         <w:rPr>
           <w:lang w:eastAsia="es-ES"/>
@@ -11109,7 +11142,7 @@
           <w:lang w:eastAsia="es-ES"/>
         </w:rPr>
       </w:pPr>
-      <w:bookmarkStart w:id="15" w:name="_Toc311665434"/>
+      <w:bookmarkStart w:id="15" w:name="_Toc311668999"/>
       <w:r>
         <w:rPr>
           <w:lang w:eastAsia="es-ES"/>
@@ -11222,8 +11255,9 @@
       <w:pPr>
         <w:pStyle w:val="Ttulo1"/>
       </w:pPr>
-      <w:bookmarkStart w:id="16" w:name="_Toc311665435"/>
-      <w:r>
+      <w:bookmarkStart w:id="16" w:name="_Toc311669000"/>
+      <w:r>
+        <w:lastRenderedPageBreak/>
         <w:t>Gestión de los errores</w:t>
       </w:r>
       <w:bookmarkEnd w:id="16"/>
@@ -11238,7 +11272,7 @@
           <w:lang w:eastAsia="es-ES"/>
         </w:rPr>
       </w:pPr>
-      <w:bookmarkStart w:id="17" w:name="_Toc311665436"/>
+      <w:bookmarkStart w:id="17" w:name="_Toc311669001"/>
       <w:r>
         <w:rPr>
           <w:lang w:eastAsia="es-ES"/>
@@ -11495,7 +11529,7 @@
           <w:lang w:eastAsia="es-ES"/>
         </w:rPr>
       </w:pPr>
-      <w:bookmarkStart w:id="18" w:name="_Toc311665437"/>
+      <w:bookmarkStart w:id="18" w:name="_Toc311669002"/>
       <w:r>
         <w:rPr>
           <w:lang w:eastAsia="es-ES"/>
@@ -11666,7 +11700,7 @@
           <w:lang w:eastAsia="es-ES"/>
         </w:rPr>
       </w:pPr>
-      <w:bookmarkStart w:id="19" w:name="_Toc311665438"/>
+      <w:bookmarkStart w:id="19" w:name="_Toc311669003"/>
       <w:r>
         <w:rPr>
           <w:lang w:eastAsia="es-ES"/>
@@ -12306,11 +12340,12 @@
           <w:lang w:eastAsia="es-ES"/>
         </w:rPr>
       </w:pPr>
-      <w:bookmarkStart w:id="20" w:name="_Toc311665439"/>
-      <w:r>
-        <w:rPr>
-          <w:lang w:eastAsia="es-ES"/>
-        </w:rPr>
+      <w:bookmarkStart w:id="20" w:name="_Toc311669004"/>
+      <w:r>
+        <w:rPr>
+          <w:lang w:eastAsia="es-ES"/>
+        </w:rPr>
+        <w:lastRenderedPageBreak/>
         <w:t>Tabla de errores léxicos</w:t>
       </w:r>
       <w:bookmarkEnd w:id="20"/>
@@ -12399,7 +12434,7 @@
                     </pic:cNvPicPr>
                   </pic:nvPicPr>
                   <pic:blipFill>
-                    <a:blip r:embed="rId11" cstate="print"/>
+                    <a:blip r:embed="rId10" cstate="print"/>
                     <a:srcRect/>
                     <a:stretch>
                       <a:fillRect/>
@@ -12438,8 +12473,9 @@
       <w:pPr>
         <w:pStyle w:val="Ttulo1"/>
       </w:pPr>
-      <w:bookmarkStart w:id="21" w:name="_Toc311665440"/>
-      <w:r>
+      <w:bookmarkStart w:id="21" w:name="_Toc311669005"/>
+      <w:r>
+        <w:lastRenderedPageBreak/>
         <w:t>Implementación analizador léxico</w:t>
       </w:r>
       <w:bookmarkEnd w:id="21"/>
@@ -12481,28 +12517,152 @@
       <w:pPr>
         <w:pStyle w:val="Ttulo2"/>
       </w:pPr>
-      <w:bookmarkStart w:id="22" w:name="_Toc311665441"/>
-      <w:r>
+      <w:bookmarkStart w:id="22" w:name="_Toc311669006"/>
+      <w:r>
+        <w:lastRenderedPageBreak/>
         <w:t>Diagrama de clases</w:t>
       </w:r>
       <w:bookmarkEnd w:id="22"/>
     </w:p>
     <w:p>
       <w:r>
-        <w:t>(</w:t>
-      </w:r>
-      <w:proofErr w:type="gramStart"/>
-      <w:r>
-        <w:t>imagen</w:t>
-      </w:r>
-      <w:proofErr w:type="gramEnd"/>
-      <w:r>
-        <w:t>)</w:t>
-      </w:r>
+        <w:rPr>
+          <w:noProof/>
+          <w:lang w:eastAsia="es-ES"/>
+        </w:rPr>
+        <w:drawing>
+          <wp:inline distT="0" distB="0" distL="0" distR="0">
+            <wp:extent cx="5400040" cy="7787640"/>
+            <wp:effectExtent l="19050" t="0" r="0" b="0"/>
+            <wp:docPr id="3" name="2 Imagen" descr="DiagramaClases.png"/>
+            <wp:cNvGraphicFramePr>
+              <a:graphicFrameLocks xmlns:a="http://schemas.openxmlformats.org/drawingml/2006/main" noChangeAspect="1"/>
+            </wp:cNvGraphicFramePr>
+            <a:graphic xmlns:a="http://schemas.openxmlformats.org/drawingml/2006/main">
+              <a:graphicData uri="http://schemas.openxmlformats.org/drawingml/2006/picture">
+                <pic:pic xmlns:pic="http://schemas.openxmlformats.org/drawingml/2006/picture">
+                  <pic:nvPicPr>
+                    <pic:cNvPr id="0" name="DiagramaClases.png"/>
+                    <pic:cNvPicPr/>
+                  </pic:nvPicPr>
+                  <pic:blipFill>
+                    <a:blip r:embed="rId11" cstate="print"/>
+                    <a:stretch>
+                      <a:fillRect/>
+                    </a:stretch>
+                  </pic:blipFill>
+                  <pic:spPr>
+                    <a:xfrm>
+                      <a:off x="0" y="0"/>
+                      <a:ext cx="5400040" cy="7787640"/>
+                    </a:xfrm>
+                    <a:prstGeom prst="rect">
+                      <a:avLst/>
+                    </a:prstGeom>
+                  </pic:spPr>
+                </pic:pic>
+              </a:graphicData>
+            </a:graphic>
+          </wp:inline>
+        </w:drawing>
+      </w:r>
+    </w:p>
+    <w:p>
+      <w:r>
+        <w:br w:type="page"/>
+      </w:r>
+    </w:p>
+    <w:p>
+      <w:pPr>
+        <w:pStyle w:val="Ttulo1"/>
+      </w:pPr>
+      <w:bookmarkStart w:id="23" w:name="_Toc311669007"/>
+      <w:r>
+        <w:lastRenderedPageBreak/>
+        <w:t>Prototipo de la tabla de símbolos</w:t>
+      </w:r>
+      <w:bookmarkEnd w:id="23"/>
     </w:p>
     <w:p/>
     <w:p>
       <w:r>
+        <w:t xml:space="preserve">En la tabla de símbolos almacenamos las palabras reservadas, en una </w:t>
+      </w:r>
+      <w:proofErr w:type="spellStart"/>
+      <w:r>
+        <w:t>hashtable</w:t>
+      </w:r>
+      <w:proofErr w:type="spellEnd"/>
+      <w:r>
+        <w:t xml:space="preserve">, cuya clave es el </w:t>
+      </w:r>
+      <w:proofErr w:type="spellStart"/>
+      <w:r>
+        <w:t>string</w:t>
+      </w:r>
+      <w:proofErr w:type="spellEnd"/>
+      <w:r>
+        <w:t xml:space="preserve"> correspondiente a la palabra reservada y como valor, le asignamos un número entero.</w:t>
+      </w:r>
+    </w:p>
+    <w:p>
+      <w:r>
+        <w:t>En este caso trataremos algunas palabras de algunas librerías como palabras reservadas; es el caso de “</w:t>
+      </w:r>
+      <w:proofErr w:type="spellStart"/>
+      <w:r>
+        <w:t>cin</w:t>
+      </w:r>
+      <w:proofErr w:type="spellEnd"/>
+      <w:r>
+        <w:t>”, “</w:t>
+      </w:r>
+      <w:proofErr w:type="spellStart"/>
+      <w:r>
+        <w:t>cout</w:t>
+      </w:r>
+      <w:proofErr w:type="spellEnd"/>
+      <w:r>
+        <w:t>” y “</w:t>
+      </w:r>
+      <w:proofErr w:type="spellStart"/>
+      <w:r>
+        <w:t>string</w:t>
+      </w:r>
+      <w:proofErr w:type="spellEnd"/>
+      <w:r>
+        <w:t>” por ejemplo.</w:t>
+      </w:r>
+    </w:p>
+    <w:p>
+      <w:pPr>
+        <w:rPr>
+          <w:color w:val="FF0000"/>
+        </w:rPr>
+      </w:pPr>
+      <w:r>
+        <w:rPr>
+          <w:color w:val="FF0000"/>
+        </w:rPr>
+        <w:t>La tabla de símbolos estará implementada como una lista doblemente enlazada en la que cada ámbito está conectado con su continente y su contenido. Esto será posible gracias a una estructura con dos punteros señalando al ámbito anterior (padre) y al ámbito siguiente (hijo).</w:t>
+      </w:r>
+    </w:p>
+    <w:p>
+      <w:pPr>
+        <w:rPr>
+          <w:color w:val="FF0000"/>
+        </w:rPr>
+      </w:pPr>
+      <w:r>
+        <w:rPr>
+          <w:color w:val="FF0000"/>
+        </w:rPr>
+        <w:t>Algoritmos</w:t>
+      </w:r>
+    </w:p>
+    <w:p/>
+    <w:p>
+      <w:r>
         <w:br w:type="page"/>
       </w:r>
     </w:p>
@@ -12510,101 +12670,9 @@
       <w:pPr>
         <w:pStyle w:val="Ttulo1"/>
       </w:pPr>
-      <w:bookmarkStart w:id="23" w:name="_Toc311665442"/>
-      <w:r>
-        <w:t>Prototipo de la tabla de símbolos</w:t>
-      </w:r>
-      <w:bookmarkEnd w:id="23"/>
-    </w:p>
-    <w:p/>
-    <w:p>
-      <w:r>
-        <w:t xml:space="preserve">En la tabla de símbolos almacenamos las palabras reservadas, en una </w:t>
-      </w:r>
-      <w:proofErr w:type="spellStart"/>
-      <w:r>
-        <w:t>hashtable</w:t>
-      </w:r>
-      <w:proofErr w:type="spellEnd"/>
-      <w:r>
-        <w:t xml:space="preserve">, cuya clave es el </w:t>
-      </w:r>
-      <w:proofErr w:type="spellStart"/>
-      <w:r>
-        <w:t>string</w:t>
-      </w:r>
-      <w:proofErr w:type="spellEnd"/>
-      <w:r>
-        <w:t xml:space="preserve"> correspondiente a la palabra reservada y como valor, le asignamos un número entero.</w:t>
-      </w:r>
-    </w:p>
-    <w:p>
-      <w:r>
-        <w:t>En este caso trataremos algunas palabras de algunas librerías como palabras reservadas; es el caso de “</w:t>
-      </w:r>
-      <w:proofErr w:type="spellStart"/>
-      <w:r>
-        <w:t>cin</w:t>
-      </w:r>
-      <w:proofErr w:type="spellEnd"/>
-      <w:r>
-        <w:t>”, “</w:t>
-      </w:r>
-      <w:proofErr w:type="spellStart"/>
-      <w:r>
-        <w:t>cout</w:t>
-      </w:r>
-      <w:proofErr w:type="spellEnd"/>
-      <w:r>
-        <w:t>” y “</w:t>
-      </w:r>
-      <w:proofErr w:type="spellStart"/>
-      <w:r>
-        <w:t>string</w:t>
-      </w:r>
-      <w:proofErr w:type="spellEnd"/>
-      <w:r>
-        <w:t>” por ejemplo.</w:t>
-      </w:r>
-    </w:p>
-    <w:p>
-      <w:pPr>
-        <w:rPr>
-          <w:color w:val="FF0000"/>
-        </w:rPr>
-      </w:pPr>
-      <w:r>
-        <w:rPr>
-          <w:color w:val="FF0000"/>
-        </w:rPr>
-        <w:t>La tabla de símbolos estará implementada como una lista doblemente enlazada en la que cada ámbito está conectado con su continente y su contenido. Esto será posible gracias a una estructura con dos punteros señalando al ámbito anterior (padre) y al ámbito siguiente (hijo).</w:t>
-      </w:r>
-    </w:p>
-    <w:p>
-      <w:pPr>
-        <w:rPr>
-          <w:color w:val="FF0000"/>
-        </w:rPr>
-      </w:pPr>
-      <w:r>
-        <w:rPr>
-          <w:color w:val="FF0000"/>
-        </w:rPr>
-        <w:t>Algoritmos</w:t>
-      </w:r>
-    </w:p>
-    <w:p/>
-    <w:p>
-      <w:r>
-        <w:br w:type="page"/>
-      </w:r>
-    </w:p>
-    <w:p>
-      <w:pPr>
-        <w:pStyle w:val="Ttulo1"/>
-      </w:pPr>
-      <w:bookmarkStart w:id="24" w:name="_Toc311665443"/>
-      <w:r>
+      <w:bookmarkStart w:id="24" w:name="_Toc311669008"/>
+      <w:r>
+        <w:lastRenderedPageBreak/>
         <w:t>Prototipo del gestor de errores</w:t>
       </w:r>
       <w:bookmarkEnd w:id="24"/>
@@ -12662,7 +12730,7 @@
 </file>
 
 <file path=word/numbering.xml><?xml version="1.0" encoding="utf-8"?>
-<w:numbering xmlns:wpc="http://schemas.microsoft.com/office/word/2010/wordprocessingCanvas" xmlns:mc="http://schemas.openxmlformats.org/markup-compatibility/2006" xmlns:o="urn:schemas-microsoft-com:office:office" xmlns:r="http://schemas.openxmlformats.org/officeDocument/2006/relationships" xmlns:m="http://schemas.openxmlformats.org/officeDocument/2006/math" xmlns:v="urn:schemas-microsoft-com:vml" xmlns:wp14="http://schemas.microsoft.com/office/word/2010/wordprocessingDrawing" xmlns:wp="http://schemas.openxmlformats.org/drawingml/2006/wordprocessingDrawing" xmlns:w10="urn:schemas-microsoft-com:office:word" xmlns:w="http://schemas.openxmlformats.org/wordprocessingml/2006/main" xmlns:w14="http://schemas.microsoft.com/office/word/2010/wordml" xmlns:wpg="http://schemas.microsoft.com/office/word/2010/wordprocessingGroup" xmlns:wpi="http://schemas.microsoft.com/office/word/2010/wordprocessingInk" xmlns:wne="http://schemas.microsoft.com/office/word/2006/wordml" xmlns:wps="http://schemas.microsoft.com/office/word/2010/wordprocessingShape" mc:Ignorable="w14 wp14">
+<w:numbering xmlns:ve="http://schemas.openxmlformats.org/markup-compatibility/2006" xmlns:o="urn:schemas-microsoft-com:office:office" xmlns:r="http://schemas.openxmlformats.org/officeDocument/2006/relationships" xmlns:m="http://schemas.openxmlformats.org/officeDocument/2006/math" xmlns:v="urn:schemas-microsoft-com:vml" xmlns:wp="http://schemas.openxmlformats.org/drawingml/2006/wordprocessingDrawing" xmlns:w10="urn:schemas-microsoft-com:office:word" xmlns:w="http://schemas.openxmlformats.org/wordprocessingml/2006/main" xmlns:wne="http://schemas.microsoft.com/office/word/2006/wordml">
   <w:abstractNum w:abstractNumId="0">
     <w:nsid w:val="13CD5B13"/>
     <w:multiLevelType w:val="hybridMultilevel"/>
@@ -13795,7 +13863,7 @@
 </file>
 
 <file path=word/styles.xml><?xml version="1.0" encoding="utf-8"?>
-<w:styles xmlns:mc="http://schemas.openxmlformats.org/markup-compatibility/2006" xmlns:r="http://schemas.openxmlformats.org/officeDocument/2006/relationships" xmlns:w="http://schemas.openxmlformats.org/wordprocessingml/2006/main" xmlns:w14="http://schemas.microsoft.com/office/word/2010/wordml" mc:Ignorable="w14">
+<w:styles xmlns:r="http://schemas.openxmlformats.org/officeDocument/2006/relationships" xmlns:w="http://schemas.openxmlformats.org/wordprocessingml/2006/main">
   <w:docDefaults>
     <w:rPrDefault>
       <w:rPr>
@@ -14040,6 +14108,7 @@
     <w:uiPriority w:val="99"/>
     <w:semiHidden/>
     <w:unhideWhenUsed/>
+    <w:qFormat/>
     <w:tblPr>
       <w:tblInd w:w="0" w:type="dxa"/>
       <w:tblCellMar>
@@ -14767,7 +14836,7 @@
 </file>
 
 <file path=customXml/itemProps2.xml><?xml version="1.0" encoding="utf-8"?>
-<ds:datastoreItem xmlns:ds="http://schemas.openxmlformats.org/officeDocument/2006/customXml" ds:itemID="{F393C2F8-71C3-4054-8B94-ECB025CDEAFF}">
+<ds:datastoreItem xmlns:ds="http://schemas.openxmlformats.org/officeDocument/2006/customXml" ds:itemID="{484A9C33-A34F-474D-9207-15F2E47F5E02}">
   <ds:schemaRefs>
     <ds:schemaRef ds:uri="http://schemas.openxmlformats.org/officeDocument/2006/bibliography"/>
   </ds:schemaRefs>

</xml_diff>

<commit_message>
aniado nueva categoria para esta tercera entrega, ademas de un nuevo punto para poner el codigo de los ejemplos que utilizamos.
</commit_message>
<xml_diff>
--- a/Memoria.docx
+++ b/Memoria.docx
@@ -8,7 +8,7 @@
           <w:noProof/>
         </w:rPr>
         <w:pict>
-          <v:group id="_x0000_s1026" style="position:absolute;margin-left:5973.8pt;margin-top:0;width:264.55pt;height:690.65pt;z-index:251660288;mso-position-horizontal:right;mso-position-horizontal-relative:page;mso-position-vertical:bottom;mso-position-vertical-relative:page" coordorigin="5531,1258" coordsize="5291,13813">
+          <v:group id="_x0000_s1026" style="position:absolute;margin-left:6198.35pt;margin-top:0;width:264.55pt;height:690.65pt;z-index:251660288;mso-position-horizontal:right;mso-position-horizontal-relative:page;mso-position-vertical:bottom;mso-position-vertical-relative:page" coordorigin="5531,1258" coordsize="5291,13813">
             <v:shapetype id="_x0000_t32" coordsize="21600,21600" o:spt="32" o:oned="t" path="m,l21600,21600e" filled="f">
               <v:path arrowok="t" fillok="f" o:connecttype="none"/>
               <o:lock v:ext="edit" shapetype="t"/>
@@ -46,7 +46,7 @@
           <w:noProof/>
         </w:rPr>
         <w:pict>
-          <v:group id="_x0000_s1032" style="position:absolute;margin-left:8240.8pt;margin-top:0;width:332.7pt;height:227.25pt;z-index:251661312;mso-position-horizontal:right;mso-position-horizontal-relative:margin;mso-position-vertical:top;mso-position-vertical-relative:page" coordorigin="4136,15" coordsize="6654,4545" o:allowincell="f">
+          <v:group id="_x0000_s1032" style="position:absolute;margin-left:8533.5pt;margin-top:0;width:332.7pt;height:227.25pt;z-index:251661312;mso-position-horizontal:right;mso-position-horizontal-relative:margin;mso-position-vertical:top;mso-position-vertical-relative:page" coordorigin="4136,15" coordsize="6654,4545" o:allowincell="f">
             <v:shape id="_x0000_s1033" type="#_x0000_t32" style="position:absolute;left:4136;top:15;width:3058;height:3855" o:connectortype="straight" strokecolor="#a7bfde"/>
             <v:oval id="_x0000_s1034" style="position:absolute;left:6674;top:444;width:4116;height:4116" fillcolor="#a7bfde" stroked="f"/>
             <v:oval id="_x0000_s1035" style="position:absolute;left:6773;top:1058;width:3367;height:3367" fillcolor="#d3dfee" stroked="f"/>
@@ -305,7 +305,7 @@
                 <w:b/>
                 <w:bCs/>
               </w:rPr>
-              <w:t>16</w:t>
+              <w:t>25</w:t>
             </w:r>
             <w:r>
               <w:rPr>
@@ -313,7 +313,7 @@
                 <w:b/>
                 <w:bCs/>
               </w:rPr>
-              <w:t>/1</w:t>
+              <w:t>/</w:t>
             </w:r>
             <w:r>
               <w:rPr>
@@ -321,7 +321,7 @@
                 <w:b/>
                 <w:bCs/>
               </w:rPr>
-              <w:t>2</w:t>
+              <w:t>01</w:t>
             </w:r>
             <w:r>
               <w:rPr>
@@ -329,7 +329,15 @@
                 <w:b/>
                 <w:bCs/>
               </w:rPr>
-              <w:t>/2011</w:t>
+              <w:t>/201</w:t>
+            </w:r>
+            <w:r>
+              <w:rPr>
+                <w:rFonts w:asciiTheme="minorHAnsi" w:eastAsiaTheme="minorEastAsia" w:hAnsiTheme="minorHAnsi" w:cstheme="minorBidi"/>
+                <w:b/>
+                <w:bCs/>
+              </w:rPr>
+              <w:t>2</w:t>
             </w:r>
           </w:p>
         </w:tc>
@@ -390,7 +398,7 @@
       <w:r>
         <w:fldChar w:fldCharType="separate"/>
       </w:r>
-      <w:hyperlink w:anchor="_Toc311758221" w:history="1">
+      <w:hyperlink w:anchor="_Toc314480764" w:history="1">
         <w:r>
           <w:rPr>
             <w:rStyle w:val="Hipervnculo"/>
@@ -417,7 +425,7 @@
             <w:noProof/>
             <w:webHidden/>
           </w:rPr>
-          <w:instrText xml:space="preserve"> PAGEREF _Toc311758221 \h </w:instrText>
+          <w:instrText xml:space="preserve"> PAGEREF _Toc314480764 \h </w:instrText>
         </w:r>
         <w:r>
           <w:rPr>
@@ -460,7 +468,7 @@
           <w:lang w:eastAsia="es-ES"/>
         </w:rPr>
       </w:pPr>
-      <w:hyperlink w:anchor="_Toc311758222" w:history="1">
+      <w:hyperlink w:anchor="_Toc314480765" w:history="1">
         <w:r>
           <w:rPr>
             <w:rStyle w:val="Hipervnculo"/>
@@ -487,7 +495,7 @@
             <w:noProof/>
             <w:webHidden/>
           </w:rPr>
-          <w:instrText xml:space="preserve"> PAGEREF _Toc311758222 \h </w:instrText>
+          <w:instrText xml:space="preserve"> PAGEREF _Toc314480765 \h </w:instrText>
         </w:r>
         <w:r>
           <w:rPr>
@@ -530,7 +538,7 @@
           <w:lang w:eastAsia="es-ES"/>
         </w:rPr>
       </w:pPr>
-      <w:hyperlink w:anchor="_Toc311758223" w:history="1">
+      <w:hyperlink w:anchor="_Toc314480766" w:history="1">
         <w:r>
           <w:rPr>
             <w:rStyle w:val="Hipervnculo"/>
@@ -559,7 +567,7 @@
             <w:noProof/>
             <w:webHidden/>
           </w:rPr>
-          <w:instrText xml:space="preserve"> PAGEREF _Toc311758223 \h </w:instrText>
+          <w:instrText xml:space="preserve"> PAGEREF _Toc314480766 \h </w:instrText>
         </w:r>
         <w:r>
           <w:rPr>
@@ -602,7 +610,7 @@
           <w:lang w:eastAsia="es-ES"/>
         </w:rPr>
       </w:pPr>
-      <w:hyperlink w:anchor="_Toc311758224" w:history="1">
+      <w:hyperlink w:anchor="_Toc314480767" w:history="1">
         <w:r>
           <w:rPr>
             <w:rStyle w:val="Hipervnculo"/>
@@ -630,7 +638,7 @@
             <w:noProof/>
             <w:webHidden/>
           </w:rPr>
-          <w:instrText xml:space="preserve"> PAGEREF _Toc311758224 \h </w:instrText>
+          <w:instrText xml:space="preserve"> PAGEREF _Toc314480767 \h </w:instrText>
         </w:r>
         <w:r>
           <w:rPr>
@@ -673,7 +681,7 @@
           <w:lang w:eastAsia="es-ES"/>
         </w:rPr>
       </w:pPr>
-      <w:hyperlink w:anchor="_Toc311758225" w:history="1">
+      <w:hyperlink w:anchor="_Toc314480768" w:history="1">
         <w:r>
           <w:rPr>
             <w:rStyle w:val="Hipervnculo"/>
@@ -701,7 +709,7 @@
             <w:noProof/>
             <w:webHidden/>
           </w:rPr>
-          <w:instrText xml:space="preserve"> PAGEREF _Toc311758225 \h </w:instrText>
+          <w:instrText xml:space="preserve"> PAGEREF _Toc314480768 \h </w:instrText>
         </w:r>
         <w:r>
           <w:rPr>
@@ -744,7 +752,7 @@
           <w:lang w:eastAsia="es-ES"/>
         </w:rPr>
       </w:pPr>
-      <w:hyperlink w:anchor="_Toc311758226" w:history="1">
+      <w:hyperlink w:anchor="_Toc314480769" w:history="1">
         <w:r>
           <w:rPr>
             <w:rStyle w:val="Hipervnculo"/>
@@ -772,7 +780,7 @@
             <w:noProof/>
             <w:webHidden/>
           </w:rPr>
-          <w:instrText xml:space="preserve"> PAGEREF _Toc311758226 \h </w:instrText>
+          <w:instrText xml:space="preserve"> PAGEREF _Toc314480769 \h </w:instrText>
         </w:r>
         <w:r>
           <w:rPr>
@@ -815,7 +823,7 @@
           <w:lang w:eastAsia="es-ES"/>
         </w:rPr>
       </w:pPr>
-      <w:hyperlink w:anchor="_Toc311758227" w:history="1">
+      <w:hyperlink w:anchor="_Toc314480770" w:history="1">
         <w:r>
           <w:rPr>
             <w:rStyle w:val="Hipervnculo"/>
@@ -843,7 +851,7 @@
             <w:noProof/>
             <w:webHidden/>
           </w:rPr>
-          <w:instrText xml:space="preserve"> PAGEREF _Toc311758227 \h </w:instrText>
+          <w:instrText xml:space="preserve"> PAGEREF _Toc314480770 \h </w:instrText>
         </w:r>
         <w:r>
           <w:rPr>
@@ -886,7 +894,7 @@
           <w:lang w:eastAsia="es-ES"/>
         </w:rPr>
       </w:pPr>
-      <w:hyperlink w:anchor="_Toc311758228" w:history="1">
+      <w:hyperlink w:anchor="_Toc314480771" w:history="1">
         <w:r>
           <w:rPr>
             <w:rStyle w:val="Hipervnculo"/>
@@ -913,7 +921,7 @@
             <w:noProof/>
             <w:webHidden/>
           </w:rPr>
-          <w:instrText xml:space="preserve"> PAGEREF _Toc311758228 \h </w:instrText>
+          <w:instrText xml:space="preserve"> PAGEREF _Toc314480771 \h </w:instrText>
         </w:r>
         <w:r>
           <w:rPr>
@@ -956,7 +964,7 @@
           <w:lang w:eastAsia="es-ES"/>
         </w:rPr>
       </w:pPr>
-      <w:hyperlink w:anchor="_Toc311758229" w:history="1">
+      <w:hyperlink w:anchor="_Toc314480772" w:history="1">
         <w:r>
           <w:rPr>
             <w:rStyle w:val="Hipervnculo"/>
@@ -984,7 +992,7 @@
             <w:noProof/>
             <w:webHidden/>
           </w:rPr>
-          <w:instrText xml:space="preserve"> PAGEREF _Toc311758229 \h </w:instrText>
+          <w:instrText xml:space="preserve"> PAGEREF _Toc314480772 \h </w:instrText>
         </w:r>
         <w:r>
           <w:rPr>
@@ -1027,7 +1035,7 @@
           <w:lang w:eastAsia="es-ES"/>
         </w:rPr>
       </w:pPr>
-      <w:hyperlink w:anchor="_Toc311758230" w:history="1">
+      <w:hyperlink w:anchor="_Toc314480773" w:history="1">
         <w:r>
           <w:rPr>
             <w:rStyle w:val="Hipervnculo"/>
@@ -1055,7 +1063,7 @@
             <w:noProof/>
             <w:webHidden/>
           </w:rPr>
-          <w:instrText xml:space="preserve"> PAGEREF _Toc311758230 \h </w:instrText>
+          <w:instrText xml:space="preserve"> PAGEREF _Toc314480773 \h </w:instrText>
         </w:r>
         <w:r>
           <w:rPr>
@@ -1098,7 +1106,7 @@
           <w:lang w:eastAsia="es-ES"/>
         </w:rPr>
       </w:pPr>
-      <w:hyperlink w:anchor="_Toc311758231" w:history="1">
+      <w:hyperlink w:anchor="_Toc314480774" w:history="1">
         <w:r>
           <w:rPr>
             <w:rStyle w:val="Hipervnculo"/>
@@ -1126,7 +1134,7 @@
             <w:noProof/>
             <w:webHidden/>
           </w:rPr>
-          <w:instrText xml:space="preserve"> PAGEREF _Toc311758231 \h </w:instrText>
+          <w:instrText xml:space="preserve"> PAGEREF _Toc314480774 \h </w:instrText>
         </w:r>
         <w:r>
           <w:rPr>
@@ -1169,7 +1177,7 @@
           <w:lang w:eastAsia="es-ES"/>
         </w:rPr>
       </w:pPr>
-      <w:hyperlink w:anchor="_Toc311758232" w:history="1">
+      <w:hyperlink w:anchor="_Toc314480775" w:history="1">
         <w:r>
           <w:rPr>
             <w:rStyle w:val="Hipervnculo"/>
@@ -1196,7 +1204,7 @@
             <w:noProof/>
             <w:webHidden/>
           </w:rPr>
-          <w:instrText xml:space="preserve"> PAGEREF _Toc311758232 \h </w:instrText>
+          <w:instrText xml:space="preserve"> PAGEREF _Toc314480775 \h </w:instrText>
         </w:r>
         <w:r>
           <w:rPr>
@@ -1239,7 +1247,7 @@
           <w:lang w:eastAsia="es-ES"/>
         </w:rPr>
       </w:pPr>
-      <w:hyperlink w:anchor="_Toc311758233" w:history="1">
+      <w:hyperlink w:anchor="_Toc314480776" w:history="1">
         <w:r>
           <w:rPr>
             <w:rStyle w:val="Hipervnculo"/>
@@ -1266,7 +1274,7 @@
             <w:noProof/>
             <w:webHidden/>
           </w:rPr>
-          <w:instrText xml:space="preserve"> PAGEREF _Toc311758233 \h </w:instrText>
+          <w:instrText xml:space="preserve"> PAGEREF _Toc314480776 \h </w:instrText>
         </w:r>
         <w:r>
           <w:rPr>
@@ -1309,7 +1317,7 @@
           <w:lang w:eastAsia="es-ES"/>
         </w:rPr>
       </w:pPr>
-      <w:hyperlink w:anchor="_Toc311758234" w:history="1">
+      <w:hyperlink w:anchor="_Toc314480777" w:history="1">
         <w:r>
           <w:rPr>
             <w:rStyle w:val="Hipervnculo"/>
@@ -1337,7 +1345,7 @@
             <w:noProof/>
             <w:webHidden/>
           </w:rPr>
-          <w:instrText xml:space="preserve"> PAGEREF _Toc311758234 \h </w:instrText>
+          <w:instrText xml:space="preserve"> PAGEREF _Toc314480777 \h </w:instrText>
         </w:r>
         <w:r>
           <w:rPr>
@@ -1380,7 +1388,7 @@
           <w:lang w:eastAsia="es-ES"/>
         </w:rPr>
       </w:pPr>
-      <w:hyperlink w:anchor="_Toc311758235" w:history="1">
+      <w:hyperlink w:anchor="_Toc314480778" w:history="1">
         <w:r>
           <w:rPr>
             <w:rStyle w:val="Hipervnculo"/>
@@ -1408,7 +1416,7 @@
             <w:noProof/>
             <w:webHidden/>
           </w:rPr>
-          <w:instrText xml:space="preserve"> PAGEREF _Toc311758235 \h </w:instrText>
+          <w:instrText xml:space="preserve"> PAGEREF _Toc314480778 \h </w:instrText>
         </w:r>
         <w:r>
           <w:rPr>
@@ -1451,7 +1459,7 @@
           <w:lang w:eastAsia="es-ES"/>
         </w:rPr>
       </w:pPr>
-      <w:hyperlink w:anchor="_Toc311758236" w:history="1">
+      <w:hyperlink w:anchor="_Toc314480779" w:history="1">
         <w:r>
           <w:rPr>
             <w:rStyle w:val="Hipervnculo"/>
@@ -1479,7 +1487,7 @@
             <w:noProof/>
             <w:webHidden/>
           </w:rPr>
-          <w:instrText xml:space="preserve"> PAGEREF _Toc311758236 \h </w:instrText>
+          <w:instrText xml:space="preserve"> PAGEREF _Toc314480779 \h </w:instrText>
         </w:r>
         <w:r>
           <w:rPr>
@@ -1522,7 +1530,7 @@
           <w:lang w:eastAsia="es-ES"/>
         </w:rPr>
       </w:pPr>
-      <w:hyperlink w:anchor="_Toc311758237" w:history="1">
+      <w:hyperlink w:anchor="_Toc314480780" w:history="1">
         <w:r>
           <w:rPr>
             <w:rStyle w:val="Hipervnculo"/>
@@ -1550,7 +1558,7 @@
             <w:noProof/>
             <w:webHidden/>
           </w:rPr>
-          <w:instrText xml:space="preserve"> PAGEREF _Toc311758237 \h </w:instrText>
+          <w:instrText xml:space="preserve"> PAGEREF _Toc314480780 \h </w:instrText>
         </w:r>
         <w:r>
           <w:rPr>
@@ -1593,7 +1601,7 @@
           <w:lang w:eastAsia="es-ES"/>
         </w:rPr>
       </w:pPr>
-      <w:hyperlink w:anchor="_Toc311758238" w:history="1">
+      <w:hyperlink w:anchor="_Toc314480781" w:history="1">
         <w:r>
           <w:rPr>
             <w:rStyle w:val="Hipervnculo"/>
@@ -1620,7 +1628,7 @@
             <w:noProof/>
             <w:webHidden/>
           </w:rPr>
-          <w:instrText xml:space="preserve"> PAGEREF _Toc311758238 \h </w:instrText>
+          <w:instrText xml:space="preserve"> PAGEREF _Toc314480781 \h </w:instrText>
         </w:r>
         <w:r>
           <w:rPr>
@@ -1663,7 +1671,7 @@
           <w:lang w:eastAsia="es-ES"/>
         </w:rPr>
       </w:pPr>
-      <w:hyperlink w:anchor="_Toc311758239" w:history="1">
+      <w:hyperlink w:anchor="_Toc314480782" w:history="1">
         <w:r>
           <w:rPr>
             <w:rStyle w:val="Hipervnculo"/>
@@ -1690,7 +1698,7 @@
             <w:noProof/>
             <w:webHidden/>
           </w:rPr>
-          <w:instrText xml:space="preserve"> PAGEREF _Toc311758239 \h </w:instrText>
+          <w:instrText xml:space="preserve"> PAGEREF _Toc314480782 \h </w:instrText>
         </w:r>
         <w:r>
           <w:rPr>
@@ -1733,7 +1741,7 @@
           <w:lang w:eastAsia="es-ES"/>
         </w:rPr>
       </w:pPr>
-      <w:hyperlink w:anchor="_Toc311758240" w:history="1">
+      <w:hyperlink w:anchor="_Toc314480783" w:history="1">
         <w:r>
           <w:rPr>
             <w:rStyle w:val="Hipervnculo"/>
@@ -1760,7 +1768,7 @@
             <w:noProof/>
             <w:webHidden/>
           </w:rPr>
-          <w:instrText xml:space="preserve"> PAGEREF _Toc311758240 \h </w:instrText>
+          <w:instrText xml:space="preserve"> PAGEREF _Toc314480783 \h </w:instrText>
         </w:r>
         <w:r>
           <w:rPr>
@@ -1803,7 +1811,7 @@
           <w:lang w:eastAsia="es-ES"/>
         </w:rPr>
       </w:pPr>
-      <w:hyperlink w:anchor="_Toc311758241" w:history="1">
+      <w:hyperlink w:anchor="_Toc314480784" w:history="1">
         <w:r>
           <w:rPr>
             <w:rStyle w:val="Hipervnculo"/>
@@ -1830,7 +1838,7 @@
             <w:noProof/>
             <w:webHidden/>
           </w:rPr>
-          <w:instrText xml:space="preserve"> PAGEREF _Toc311758241 \h </w:instrText>
+          <w:instrText xml:space="preserve"> PAGEREF _Toc314480784 \h </w:instrText>
         </w:r>
         <w:r>
           <w:rPr>
@@ -1873,7 +1881,7 @@
           <w:lang w:eastAsia="es-ES"/>
         </w:rPr>
       </w:pPr>
-      <w:hyperlink w:anchor="_Toc311758242" w:history="1">
+      <w:hyperlink w:anchor="_Toc314480785" w:history="1">
         <w:r>
           <w:rPr>
             <w:rStyle w:val="Hipervnculo"/>
@@ -1900,7 +1908,7 @@
             <w:noProof/>
             <w:webHidden/>
           </w:rPr>
-          <w:instrText xml:space="preserve"> PAGEREF _Toc311758242 \h </w:instrText>
+          <w:instrText xml:space="preserve"> PAGEREF _Toc314480785 \h </w:instrText>
         </w:r>
         <w:r>
           <w:rPr>
@@ -1943,7 +1951,7 @@
           <w:lang w:eastAsia="es-ES"/>
         </w:rPr>
       </w:pPr>
-      <w:hyperlink w:anchor="_Toc311758243" w:history="1">
+      <w:hyperlink w:anchor="_Toc314480786" w:history="1">
         <w:r>
           <w:rPr>
             <w:rStyle w:val="Hipervnculo"/>
@@ -1970,7 +1978,7 @@
             <w:noProof/>
             <w:webHidden/>
           </w:rPr>
-          <w:instrText xml:space="preserve"> PAGEREF _Toc311758243 \h </w:instrText>
+          <w:instrText xml:space="preserve"> PAGEREF _Toc314480786 \h </w:instrText>
         </w:r>
         <w:r>
           <w:rPr>
@@ -2013,7 +2021,7 @@
           <w:lang w:eastAsia="es-ES"/>
         </w:rPr>
       </w:pPr>
-      <w:hyperlink w:anchor="_Toc311758244" w:history="1">
+      <w:hyperlink w:anchor="_Toc314480787" w:history="1">
         <w:r>
           <w:rPr>
             <w:rStyle w:val="Hipervnculo"/>
@@ -2040,7 +2048,7 @@
             <w:noProof/>
             <w:webHidden/>
           </w:rPr>
-          <w:instrText xml:space="preserve"> PAGEREF _Toc311758244 \h </w:instrText>
+          <w:instrText xml:space="preserve"> PAGEREF _Toc314480787 \h </w:instrText>
         </w:r>
         <w:r>
           <w:rPr>
@@ -2083,7 +2091,7 @@
           <w:lang w:eastAsia="es-ES"/>
         </w:rPr>
       </w:pPr>
-      <w:hyperlink w:anchor="_Toc311758245" w:history="1">
+      <w:hyperlink w:anchor="_Toc314480788" w:history="1">
         <w:r>
           <w:rPr>
             <w:rStyle w:val="Hipervnculo"/>
@@ -2110,7 +2118,7 @@
             <w:noProof/>
             <w:webHidden/>
           </w:rPr>
-          <w:instrText xml:space="preserve"> PAGEREF _Toc311758245 \h </w:instrText>
+          <w:instrText xml:space="preserve"> PAGEREF _Toc314480788 \h </w:instrText>
         </w:r>
         <w:r>
           <w:rPr>
@@ -2153,7 +2161,7 @@
           <w:lang w:eastAsia="es-ES"/>
         </w:rPr>
       </w:pPr>
-      <w:hyperlink w:anchor="_Toc311758246" w:history="1">
+      <w:hyperlink w:anchor="_Toc314480789" w:history="1">
         <w:r>
           <w:rPr>
             <w:rStyle w:val="Hipervnculo"/>
@@ -2180,7 +2188,7 @@
             <w:noProof/>
             <w:webHidden/>
           </w:rPr>
-          <w:instrText xml:space="preserve"> PAGEREF _Toc311758246 \h </w:instrText>
+          <w:instrText xml:space="preserve"> PAGEREF _Toc314480789 \h </w:instrText>
         </w:r>
         <w:r>
           <w:rPr>
@@ -2223,7 +2231,7 @@
           <w:lang w:eastAsia="es-ES"/>
         </w:rPr>
       </w:pPr>
-      <w:hyperlink w:anchor="_Toc311758247" w:history="1">
+      <w:hyperlink w:anchor="_Toc314480790" w:history="1">
         <w:r>
           <w:rPr>
             <w:rStyle w:val="Hipervnculo"/>
@@ -2250,7 +2258,7 @@
             <w:noProof/>
             <w:webHidden/>
           </w:rPr>
-          <w:instrText xml:space="preserve"> PAGEREF _Toc311758247 \h </w:instrText>
+          <w:instrText xml:space="preserve"> PAGEREF _Toc314480790 \h </w:instrText>
         </w:r>
         <w:r>
           <w:rPr>
@@ -2293,7 +2301,7 @@
           <w:lang w:eastAsia="es-ES"/>
         </w:rPr>
       </w:pPr>
-      <w:hyperlink w:anchor="_Toc311758248" w:history="1">
+      <w:hyperlink w:anchor="_Toc314480791" w:history="1">
         <w:r>
           <w:rPr>
             <w:rStyle w:val="Hipervnculo"/>
@@ -2320,7 +2328,7 @@
             <w:noProof/>
             <w:webHidden/>
           </w:rPr>
-          <w:instrText xml:space="preserve"> PAGEREF _Toc311758248 \h </w:instrText>
+          <w:instrText xml:space="preserve"> PAGEREF _Toc314480791 \h </w:instrText>
         </w:r>
         <w:r>
           <w:rPr>
@@ -2363,7 +2371,7 @@
           <w:lang w:eastAsia="es-ES"/>
         </w:rPr>
       </w:pPr>
-      <w:hyperlink w:anchor="_Toc311758249" w:history="1">
+      <w:hyperlink w:anchor="_Toc314480792" w:history="1">
         <w:r>
           <w:rPr>
             <w:rStyle w:val="Hipervnculo"/>
@@ -2390,7 +2398,7 @@
             <w:noProof/>
             <w:webHidden/>
           </w:rPr>
-          <w:instrText xml:space="preserve"> PAGEREF _Toc311758249 \h </w:instrText>
+          <w:instrText xml:space="preserve"> PAGEREF _Toc314480792 \h </w:instrText>
         </w:r>
         <w:r>
           <w:rPr>
@@ -2433,7 +2441,7 @@
           <w:lang w:eastAsia="es-ES"/>
         </w:rPr>
       </w:pPr>
-      <w:hyperlink w:anchor="_Toc311758250" w:history="1">
+      <w:hyperlink w:anchor="_Toc314480793" w:history="1">
         <w:r>
           <w:rPr>
             <w:rStyle w:val="Hipervnculo"/>
@@ -2460,7 +2468,7 @@
             <w:noProof/>
             <w:webHidden/>
           </w:rPr>
-          <w:instrText xml:space="preserve"> PAGEREF _Toc311758250 \h </w:instrText>
+          <w:instrText xml:space="preserve"> PAGEREF _Toc314480793 \h </w:instrText>
         </w:r>
         <w:r>
           <w:rPr>
@@ -2503,7 +2511,7 @@
           <w:lang w:eastAsia="es-ES"/>
         </w:rPr>
       </w:pPr>
-      <w:hyperlink w:anchor="_Toc311758251" w:history="1">
+      <w:hyperlink w:anchor="_Toc314480794" w:history="1">
         <w:r>
           <w:rPr>
             <w:rStyle w:val="Hipervnculo"/>
@@ -2530,7 +2538,7 @@
             <w:noProof/>
             <w:webHidden/>
           </w:rPr>
-          <w:instrText xml:space="preserve"> PAGEREF _Toc311758251 \h </w:instrText>
+          <w:instrText xml:space="preserve"> PAGEREF _Toc314480794 \h </w:instrText>
         </w:r>
         <w:r>
           <w:rPr>
@@ -2573,7 +2581,7 @@
           <w:lang w:eastAsia="es-ES"/>
         </w:rPr>
       </w:pPr>
-      <w:hyperlink w:anchor="_Toc311758252" w:history="1">
+      <w:hyperlink w:anchor="_Toc314480795" w:history="1">
         <w:r>
           <w:rPr>
             <w:rStyle w:val="Hipervnculo"/>
@@ -2600,7 +2608,7 @@
             <w:noProof/>
             <w:webHidden/>
           </w:rPr>
-          <w:instrText xml:space="preserve"> PAGEREF _Toc311758252 \h </w:instrText>
+          <w:instrText xml:space="preserve"> PAGEREF _Toc314480795 \h </w:instrText>
         </w:r>
         <w:r>
           <w:rPr>
@@ -2643,7 +2651,7 @@
           <w:lang w:eastAsia="es-ES"/>
         </w:rPr>
       </w:pPr>
-      <w:hyperlink w:anchor="_Toc311758253" w:history="1">
+      <w:hyperlink w:anchor="_Toc314480796" w:history="1">
         <w:r>
           <w:rPr>
             <w:rStyle w:val="Hipervnculo"/>
@@ -2671,7 +2679,7 @@
             <w:noProof/>
             <w:webHidden/>
           </w:rPr>
-          <w:instrText xml:space="preserve"> PAGEREF _Toc311758253 \h </w:instrText>
+          <w:instrText xml:space="preserve"> PAGEREF _Toc314480796 \h </w:instrText>
         </w:r>
         <w:r>
           <w:rPr>
@@ -2714,7 +2722,7 @@
           <w:lang w:eastAsia="es-ES"/>
         </w:rPr>
       </w:pPr>
-      <w:hyperlink w:anchor="_Toc311758254" w:history="1">
+      <w:hyperlink w:anchor="_Toc314480797" w:history="1">
         <w:r>
           <w:rPr>
             <w:rStyle w:val="Hipervnculo"/>
@@ -2742,7 +2750,7 @@
             <w:noProof/>
             <w:webHidden/>
           </w:rPr>
-          <w:instrText xml:space="preserve"> PAGEREF _Toc311758254 \h </w:instrText>
+          <w:instrText xml:space="preserve"> PAGEREF _Toc314480797 \h </w:instrText>
         </w:r>
         <w:r>
           <w:rPr>
@@ -2785,7 +2793,7 @@
           <w:lang w:eastAsia="es-ES"/>
         </w:rPr>
       </w:pPr>
-      <w:hyperlink w:anchor="_Toc311758255" w:history="1">
+      <w:hyperlink w:anchor="_Toc314480798" w:history="1">
         <w:r>
           <w:rPr>
             <w:rStyle w:val="Hipervnculo"/>
@@ -2812,7 +2820,7 @@
             <w:noProof/>
             <w:webHidden/>
           </w:rPr>
-          <w:instrText xml:space="preserve"> PAGEREF _Toc311758255 \h </w:instrText>
+          <w:instrText xml:space="preserve"> PAGEREF _Toc314480798 \h </w:instrText>
         </w:r>
         <w:r>
           <w:rPr>
@@ -2855,7 +2863,7 @@
           <w:lang w:eastAsia="es-ES"/>
         </w:rPr>
       </w:pPr>
-      <w:hyperlink w:anchor="_Toc311758256" w:history="1">
+      <w:hyperlink w:anchor="_Toc314480799" w:history="1">
         <w:r>
           <w:rPr>
             <w:rStyle w:val="Hipervnculo"/>
@@ -2883,7 +2891,7 @@
             <w:noProof/>
             <w:webHidden/>
           </w:rPr>
-          <w:instrText xml:space="preserve"> PAGEREF _Toc311758256 \h </w:instrText>
+          <w:instrText xml:space="preserve"> PAGEREF _Toc314480799 \h </w:instrText>
         </w:r>
         <w:r>
           <w:rPr>
@@ -2926,7 +2934,7 @@
           <w:lang w:eastAsia="es-ES"/>
         </w:rPr>
       </w:pPr>
-      <w:hyperlink w:anchor="_Toc311758257" w:history="1">
+      <w:hyperlink w:anchor="_Toc314480800" w:history="1">
         <w:r>
           <w:rPr>
             <w:rStyle w:val="Hipervnculo"/>
@@ -2954,7 +2962,7 @@
             <w:noProof/>
             <w:webHidden/>
           </w:rPr>
-          <w:instrText xml:space="preserve"> PAGEREF _Toc311758257 \h </w:instrText>
+          <w:instrText xml:space="preserve"> PAGEREF _Toc314480800 \h </w:instrText>
         </w:r>
         <w:r>
           <w:rPr>
@@ -2997,7 +3005,7 @@
           <w:lang w:eastAsia="es-ES"/>
         </w:rPr>
       </w:pPr>
-      <w:hyperlink w:anchor="_Toc311758258" w:history="1">
+      <w:hyperlink w:anchor="_Toc314480801" w:history="1">
         <w:r>
           <w:rPr>
             <w:rStyle w:val="Hipervnculo"/>
@@ -3025,7 +3033,7 @@
             <w:noProof/>
             <w:webHidden/>
           </w:rPr>
-          <w:instrText xml:space="preserve"> PAGEREF _Toc311758258 \h </w:instrText>
+          <w:instrText xml:space="preserve"> PAGEREF _Toc314480801 \h </w:instrText>
         </w:r>
         <w:r>
           <w:rPr>
@@ -3068,7 +3076,7 @@
           <w:lang w:eastAsia="es-ES"/>
         </w:rPr>
       </w:pPr>
-      <w:hyperlink w:anchor="_Toc311758259" w:history="1">
+      <w:hyperlink w:anchor="_Toc314480802" w:history="1">
         <w:r>
           <w:rPr>
             <w:rStyle w:val="Hipervnculo"/>
@@ -3096,7 +3104,7 @@
             <w:noProof/>
             <w:webHidden/>
           </w:rPr>
-          <w:instrText xml:space="preserve"> PAGEREF _Toc311758259 \h </w:instrText>
+          <w:instrText xml:space="preserve"> PAGEREF _Toc314480802 \h </w:instrText>
         </w:r>
         <w:r>
           <w:rPr>
@@ -3139,7 +3147,7 @@
           <w:lang w:eastAsia="es-ES"/>
         </w:rPr>
       </w:pPr>
-      <w:hyperlink w:anchor="_Toc311758260" w:history="1">
+      <w:hyperlink w:anchor="_Toc314480803" w:history="1">
         <w:r>
           <w:rPr>
             <w:rStyle w:val="Hipervnculo"/>
@@ -3167,7 +3175,7 @@
             <w:noProof/>
             <w:webHidden/>
           </w:rPr>
-          <w:instrText xml:space="preserve"> PAGEREF _Toc311758260 \h </w:instrText>
+          <w:instrText xml:space="preserve"> PAGEREF _Toc314480803 \h </w:instrText>
         </w:r>
         <w:r>
           <w:rPr>
@@ -3210,7 +3218,7 @@
           <w:lang w:eastAsia="es-ES"/>
         </w:rPr>
       </w:pPr>
-      <w:hyperlink w:anchor="_Toc311758261" w:history="1">
+      <w:hyperlink w:anchor="_Toc314480804" w:history="1">
         <w:r>
           <w:rPr>
             <w:rStyle w:val="Hipervnculo"/>
@@ -3237,7 +3245,7 @@
             <w:noProof/>
             <w:webHidden/>
           </w:rPr>
-          <w:instrText xml:space="preserve"> PAGEREF _Toc311758261 \h </w:instrText>
+          <w:instrText xml:space="preserve"> PAGEREF _Toc314480804 \h </w:instrText>
         </w:r>
         <w:r>
           <w:rPr>
@@ -3280,7 +3288,7 @@
           <w:lang w:eastAsia="es-ES"/>
         </w:rPr>
       </w:pPr>
-      <w:hyperlink w:anchor="_Toc311758262" w:history="1">
+      <w:hyperlink w:anchor="_Toc314480805" w:history="1">
         <w:r>
           <w:rPr>
             <w:rStyle w:val="Hipervnculo"/>
@@ -3307,7 +3315,7 @@
             <w:noProof/>
             <w:webHidden/>
           </w:rPr>
-          <w:instrText xml:space="preserve"> PAGEREF _Toc311758262 \h </w:instrText>
+          <w:instrText xml:space="preserve"> PAGEREF _Toc314480805 \h </w:instrText>
         </w:r>
         <w:r>
           <w:rPr>
@@ -3350,7 +3358,7 @@
           <w:lang w:eastAsia="es-ES"/>
         </w:rPr>
       </w:pPr>
-      <w:hyperlink w:anchor="_Toc311758263" w:history="1">
+      <w:hyperlink w:anchor="_Toc314480806" w:history="1">
         <w:r>
           <w:rPr>
             <w:rStyle w:val="Hipervnculo"/>
@@ -3377,7 +3385,7 @@
             <w:noProof/>
             <w:webHidden/>
           </w:rPr>
-          <w:instrText xml:space="preserve"> PAGEREF _Toc311758263 \h </w:instrText>
+          <w:instrText xml:space="preserve"> PAGEREF _Toc314480806 \h </w:instrText>
         </w:r>
         <w:r>
           <w:rPr>
@@ -3420,7 +3428,7 @@
           <w:lang w:eastAsia="es-ES"/>
         </w:rPr>
       </w:pPr>
-      <w:hyperlink w:anchor="_Toc311758264" w:history="1">
+      <w:hyperlink w:anchor="_Toc314480807" w:history="1">
         <w:r>
           <w:rPr>
             <w:rStyle w:val="Hipervnculo"/>
@@ -3447,7 +3455,7 @@
             <w:noProof/>
             <w:webHidden/>
           </w:rPr>
-          <w:instrText xml:space="preserve"> PAGEREF _Toc311758264 \h </w:instrText>
+          <w:instrText xml:space="preserve"> PAGEREF _Toc314480807 \h </w:instrText>
         </w:r>
         <w:r>
           <w:rPr>
@@ -3490,14 +3498,13 @@
           <w:lang w:eastAsia="es-ES"/>
         </w:rPr>
       </w:pPr>
-      <w:hyperlink w:anchor="_Toc311758265" w:history="1">
+      <w:hyperlink w:anchor="_Toc314480808" w:history="1">
         <w:r>
           <w:rPr>
             <w:rStyle w:val="Hipervnculo"/>
             <w:noProof/>
-            <w:lang w:val="en-US" w:eastAsia="es-ES"/>
-          </w:rPr>
-          <w:t>Glosario</w:t>
+          </w:rPr>
+          <w:t>Diseño e implementación del analizador sintáctico</w:t>
         </w:r>
         <w:r>
           <w:rPr>
@@ -3518,7 +3525,77 @@
             <w:noProof/>
             <w:webHidden/>
           </w:rPr>
-          <w:instrText xml:space="preserve"> PAGEREF _Toc311758265 \h </w:instrText>
+          <w:instrText xml:space="preserve"> PAGEREF _Toc314480808 \h </w:instrText>
+        </w:r>
+        <w:r>
+          <w:rPr>
+            <w:noProof/>
+            <w:webHidden/>
+          </w:rPr>
+        </w:r>
+        <w:r>
+          <w:rPr>
+            <w:noProof/>
+            <w:webHidden/>
+          </w:rPr>
+          <w:fldChar w:fldCharType="separate"/>
+        </w:r>
+        <w:r>
+          <w:rPr>
+            <w:noProof/>
+            <w:webHidden/>
+          </w:rPr>
+          <w:t>36</w:t>
+        </w:r>
+        <w:r>
+          <w:rPr>
+            <w:noProof/>
+            <w:webHidden/>
+          </w:rPr>
+          <w:fldChar w:fldCharType="end"/>
+        </w:r>
+      </w:hyperlink>
+    </w:p>
+    <w:p>
+      <w:pPr>
+        <w:pStyle w:val="TDC2"/>
+        <w:tabs>
+          <w:tab w:val="right" w:leader="dot" w:pos="8494"/>
+        </w:tabs>
+        <w:rPr>
+          <w:rFonts w:asciiTheme="minorHAnsi" w:eastAsiaTheme="minorEastAsia" w:hAnsiTheme="minorHAnsi" w:cstheme="minorBidi"/>
+          <w:noProof/>
+          <w:lang w:eastAsia="es-ES"/>
+        </w:rPr>
+      </w:pPr>
+      <w:hyperlink w:anchor="_Toc314480809" w:history="1">
+        <w:r>
+          <w:rPr>
+            <w:rStyle w:val="Hipervnculo"/>
+            <w:noProof/>
+          </w:rPr>
+          <w:t>Consideraciones previas</w:t>
+        </w:r>
+        <w:r>
+          <w:rPr>
+            <w:noProof/>
+            <w:webHidden/>
+          </w:rPr>
+          <w:tab/>
+        </w:r>
+        <w:r>
+          <w:rPr>
+            <w:noProof/>
+            <w:webHidden/>
+          </w:rPr>
+          <w:fldChar w:fldCharType="begin"/>
+        </w:r>
+        <w:r>
+          <w:rPr>
+            <w:noProof/>
+            <w:webHidden/>
+          </w:rPr>
+          <w:instrText xml:space="preserve"> PAGEREF _Toc314480809 \h </w:instrText>
         </w:r>
         <w:r>
           <w:rPr>
@@ -3561,11 +3638,292 @@
           <w:lang w:eastAsia="es-ES"/>
         </w:rPr>
       </w:pPr>
-      <w:hyperlink w:anchor="_Toc311758266" w:history="1">
+      <w:hyperlink w:anchor="_Toc314480810" w:history="1">
         <w:r>
           <w:rPr>
             <w:rStyle w:val="Hipervnculo"/>
             <w:noProof/>
+          </w:rPr>
+          <w:t>Código de los ejemplos empleados</w:t>
+        </w:r>
+        <w:r>
+          <w:rPr>
+            <w:noProof/>
+            <w:webHidden/>
+          </w:rPr>
+          <w:tab/>
+        </w:r>
+        <w:r>
+          <w:rPr>
+            <w:noProof/>
+            <w:webHidden/>
+          </w:rPr>
+          <w:fldChar w:fldCharType="begin"/>
+        </w:r>
+        <w:r>
+          <w:rPr>
+            <w:noProof/>
+            <w:webHidden/>
+          </w:rPr>
+          <w:instrText xml:space="preserve"> PAGEREF _Toc314480810 \h </w:instrText>
+        </w:r>
+        <w:r>
+          <w:rPr>
+            <w:noProof/>
+            <w:webHidden/>
+          </w:rPr>
+        </w:r>
+        <w:r>
+          <w:rPr>
+            <w:noProof/>
+            <w:webHidden/>
+          </w:rPr>
+          <w:fldChar w:fldCharType="separate"/>
+        </w:r>
+        <w:r>
+          <w:rPr>
+            <w:noProof/>
+            <w:webHidden/>
+          </w:rPr>
+          <w:t>37</w:t>
+        </w:r>
+        <w:r>
+          <w:rPr>
+            <w:noProof/>
+            <w:webHidden/>
+          </w:rPr>
+          <w:fldChar w:fldCharType="end"/>
+        </w:r>
+      </w:hyperlink>
+    </w:p>
+    <w:p>
+      <w:pPr>
+        <w:pStyle w:val="TDC2"/>
+        <w:tabs>
+          <w:tab w:val="right" w:leader="dot" w:pos="8494"/>
+        </w:tabs>
+        <w:rPr>
+          <w:rFonts w:asciiTheme="minorHAnsi" w:eastAsiaTheme="minorEastAsia" w:hAnsiTheme="minorHAnsi" w:cstheme="minorBidi"/>
+          <w:noProof/>
+          <w:lang w:eastAsia="es-ES"/>
+        </w:rPr>
+      </w:pPr>
+      <w:hyperlink w:anchor="_Toc314480811" w:history="1">
+        <w:r>
+          <w:rPr>
+            <w:rStyle w:val="Hipervnculo"/>
+            <w:noProof/>
+          </w:rPr>
+          <w:t>Análisis léxico</w:t>
+        </w:r>
+        <w:r>
+          <w:rPr>
+            <w:noProof/>
+            <w:webHidden/>
+          </w:rPr>
+          <w:tab/>
+        </w:r>
+        <w:r>
+          <w:rPr>
+            <w:noProof/>
+            <w:webHidden/>
+          </w:rPr>
+          <w:fldChar w:fldCharType="begin"/>
+        </w:r>
+        <w:r>
+          <w:rPr>
+            <w:noProof/>
+            <w:webHidden/>
+          </w:rPr>
+          <w:instrText xml:space="preserve"> PAGEREF _Toc314480811 \h </w:instrText>
+        </w:r>
+        <w:r>
+          <w:rPr>
+            <w:noProof/>
+            <w:webHidden/>
+          </w:rPr>
+        </w:r>
+        <w:r>
+          <w:rPr>
+            <w:noProof/>
+            <w:webHidden/>
+          </w:rPr>
+          <w:fldChar w:fldCharType="separate"/>
+        </w:r>
+        <w:r>
+          <w:rPr>
+            <w:noProof/>
+            <w:webHidden/>
+          </w:rPr>
+          <w:t>37</w:t>
+        </w:r>
+        <w:r>
+          <w:rPr>
+            <w:noProof/>
+            <w:webHidden/>
+          </w:rPr>
+          <w:fldChar w:fldCharType="end"/>
+        </w:r>
+      </w:hyperlink>
+    </w:p>
+    <w:p>
+      <w:pPr>
+        <w:pStyle w:val="TDC2"/>
+        <w:tabs>
+          <w:tab w:val="right" w:leader="dot" w:pos="8494"/>
+        </w:tabs>
+        <w:rPr>
+          <w:rFonts w:asciiTheme="minorHAnsi" w:eastAsiaTheme="minorEastAsia" w:hAnsiTheme="minorHAnsi" w:cstheme="minorBidi"/>
+          <w:noProof/>
+          <w:lang w:eastAsia="es-ES"/>
+        </w:rPr>
+      </w:pPr>
+      <w:hyperlink w:anchor="_Toc314480812" w:history="1">
+        <w:r>
+          <w:rPr>
+            <w:rStyle w:val="Hipervnculo"/>
+            <w:noProof/>
+          </w:rPr>
+          <w:t>Análisis sintáctico</w:t>
+        </w:r>
+        <w:r>
+          <w:rPr>
+            <w:noProof/>
+            <w:webHidden/>
+          </w:rPr>
+          <w:tab/>
+        </w:r>
+        <w:r>
+          <w:rPr>
+            <w:noProof/>
+            <w:webHidden/>
+          </w:rPr>
+          <w:fldChar w:fldCharType="begin"/>
+        </w:r>
+        <w:r>
+          <w:rPr>
+            <w:noProof/>
+            <w:webHidden/>
+          </w:rPr>
+          <w:instrText xml:space="preserve"> PAGEREF _Toc314480812 \h </w:instrText>
+        </w:r>
+        <w:r>
+          <w:rPr>
+            <w:noProof/>
+            <w:webHidden/>
+          </w:rPr>
+        </w:r>
+        <w:r>
+          <w:rPr>
+            <w:noProof/>
+            <w:webHidden/>
+          </w:rPr>
+          <w:fldChar w:fldCharType="separate"/>
+        </w:r>
+        <w:r>
+          <w:rPr>
+            <w:noProof/>
+            <w:webHidden/>
+          </w:rPr>
+          <w:t>37</w:t>
+        </w:r>
+        <w:r>
+          <w:rPr>
+            <w:noProof/>
+            <w:webHidden/>
+          </w:rPr>
+          <w:fldChar w:fldCharType="end"/>
+        </w:r>
+      </w:hyperlink>
+    </w:p>
+    <w:p>
+      <w:pPr>
+        <w:pStyle w:val="TDC1"/>
+        <w:tabs>
+          <w:tab w:val="right" w:leader="dot" w:pos="8494"/>
+        </w:tabs>
+        <w:rPr>
+          <w:rFonts w:asciiTheme="minorHAnsi" w:eastAsiaTheme="minorEastAsia" w:hAnsiTheme="minorHAnsi" w:cstheme="minorBidi"/>
+          <w:noProof/>
+          <w:lang w:eastAsia="es-ES"/>
+        </w:rPr>
+      </w:pPr>
+      <w:hyperlink w:anchor="_Toc314480813" w:history="1">
+        <w:r>
+          <w:rPr>
+            <w:rStyle w:val="Hipervnculo"/>
+            <w:noProof/>
+            <w:lang w:val="en-US" w:eastAsia="es-ES"/>
+          </w:rPr>
+          <w:t>Glosario</w:t>
+        </w:r>
+        <w:r>
+          <w:rPr>
+            <w:noProof/>
+            <w:webHidden/>
+          </w:rPr>
+          <w:tab/>
+        </w:r>
+        <w:r>
+          <w:rPr>
+            <w:noProof/>
+            <w:webHidden/>
+          </w:rPr>
+          <w:fldChar w:fldCharType="begin"/>
+        </w:r>
+        <w:r>
+          <w:rPr>
+            <w:noProof/>
+            <w:webHidden/>
+          </w:rPr>
+          <w:instrText xml:space="preserve"> PAGEREF _Toc314480813 \h </w:instrText>
+        </w:r>
+        <w:r>
+          <w:rPr>
+            <w:noProof/>
+            <w:webHidden/>
+          </w:rPr>
+        </w:r>
+        <w:r>
+          <w:rPr>
+            <w:noProof/>
+            <w:webHidden/>
+          </w:rPr>
+          <w:fldChar w:fldCharType="separate"/>
+        </w:r>
+        <w:r>
+          <w:rPr>
+            <w:noProof/>
+            <w:webHidden/>
+          </w:rPr>
+          <w:t>38</w:t>
+        </w:r>
+        <w:r>
+          <w:rPr>
+            <w:noProof/>
+            <w:webHidden/>
+          </w:rPr>
+          <w:fldChar w:fldCharType="end"/>
+        </w:r>
+      </w:hyperlink>
+    </w:p>
+    <w:p>
+      <w:pPr>
+        <w:pStyle w:val="TDC1"/>
+        <w:tabs>
+          <w:tab w:val="right" w:leader="dot" w:pos="8494"/>
+        </w:tabs>
+        <w:rPr>
+          <w:rFonts w:asciiTheme="minorHAnsi" w:eastAsiaTheme="minorEastAsia" w:hAnsiTheme="minorHAnsi" w:cstheme="minorBidi"/>
+          <w:noProof/>
+          <w:lang w:eastAsia="es-ES"/>
+        </w:rPr>
+      </w:pPr>
+      <w:hyperlink w:anchor="_Toc314480814" w:history="1">
+        <w:r>
+          <w:rPr>
+            <w:rStyle w:val="Hipervnculo"/>
+            <w:noProof/>
             <w:lang w:eastAsia="es-ES"/>
           </w:rPr>
           <w:t>Bibliografía</w:t>
@@ -3589,7 +3947,7 @@
             <w:noProof/>
             <w:webHidden/>
           </w:rPr>
-          <w:instrText xml:space="preserve"> PAGEREF _Toc311758266 \h </w:instrText>
+          <w:instrText xml:space="preserve"> PAGEREF _Toc314480814 \h </w:instrText>
         </w:r>
         <w:r>
           <w:rPr>
@@ -3609,7 +3967,7 @@
             <w:noProof/>
             <w:webHidden/>
           </w:rPr>
-          <w:t>37</w:t>
+          <w:t>39</w:t>
         </w:r>
         <w:r>
           <w:rPr>
@@ -3634,7 +3992,7 @@
       <w:pPr>
         <w:pStyle w:val="Ttulo1"/>
       </w:pPr>
-      <w:bookmarkStart w:id="0" w:name="_Toc311758221"/>
+      <w:bookmarkStart w:id="0" w:name="_Toc314480764"/>
       <w:r>
         <w:lastRenderedPageBreak/>
         <w:t>Componentes del grupo</w:t>
@@ -3774,8 +4132,16 @@
         <w:rPr>
           <w:lang w:eastAsia="es-ES"/>
         </w:rPr>
-        <w:t>Laura Reyero</w:t>
-      </w:r>
+        <w:t xml:space="preserve">Laura </w:t>
+      </w:r>
+      <w:proofErr w:type="spellStart"/>
+      <w:r>
+        <w:rPr>
+          <w:lang w:eastAsia="es-ES"/>
+        </w:rPr>
+        <w:t>Reyero</w:t>
+      </w:r>
+      <w:proofErr w:type="spellEnd"/>
     </w:p>
     <w:p>
       <w:pPr>
@@ -3811,7 +4177,7 @@
           <w:rFonts w:eastAsiaTheme="minorEastAsia"/>
         </w:rPr>
       </w:pPr>
-      <w:bookmarkStart w:id="1" w:name="_Toc311758222"/>
+      <w:bookmarkStart w:id="1" w:name="_Toc314480765"/>
       <w:r>
         <w:rPr>
           <w:rFonts w:eastAsiaTheme="minorEastAsia"/>
@@ -3839,7 +4205,7 @@
           <w:lang w:eastAsia="es-ES"/>
         </w:rPr>
       </w:pPr>
-      <w:bookmarkStart w:id="3" w:name="_Toc311758223"/>
+      <w:bookmarkStart w:id="3" w:name="_Toc314480766"/>
       <w:r>
         <w:rPr>
           <w:kern w:val="36"/>
@@ -3874,7 +4240,7 @@
         </w:rPr>
       </w:pPr>
       <w:bookmarkStart w:id="4" w:name="_Toc308609390"/>
-      <w:bookmarkStart w:id="5" w:name="_Toc311758224"/>
+      <w:bookmarkStart w:id="5" w:name="_Toc314480767"/>
       <w:proofErr w:type="spellStart"/>
       <w:r>
         <w:rPr>
@@ -4029,7 +4395,21 @@
         <w:rPr>
           <w:lang w:eastAsia="es-ES"/>
         </w:rPr>
-        <w:t>: Flex (software libre)</w:t>
+        <w:t xml:space="preserve">: </w:t>
+      </w:r>
+      <w:proofErr w:type="spellStart"/>
+      <w:r>
+        <w:rPr>
+          <w:lang w:eastAsia="es-ES"/>
+        </w:rPr>
+        <w:t>Flex</w:t>
+      </w:r>
+      <w:proofErr w:type="spellEnd"/>
+      <w:r>
+        <w:rPr>
+          <w:lang w:eastAsia="es-ES"/>
+        </w:rPr>
+        <w:t xml:space="preserve"> (software libre)</w:t>
       </w:r>
     </w:p>
     <w:p>
@@ -4137,7 +4517,7 @@
         </w:rPr>
       </w:pPr>
       <w:bookmarkStart w:id="6" w:name="_Toc308609391"/>
-      <w:bookmarkStart w:id="7" w:name="_Toc311758225"/>
+      <w:bookmarkStart w:id="7" w:name="_Toc314480768"/>
       <w:proofErr w:type="spellStart"/>
       <w:r>
         <w:rPr>
@@ -4333,7 +4713,8 @@
         </w:rPr>
       </w:pPr>
       <w:bookmarkStart w:id="8" w:name="_Toc308609392"/>
-      <w:bookmarkStart w:id="9" w:name="_Toc311758226"/>
+      <w:bookmarkStart w:id="9" w:name="_Toc314480769"/>
+      <w:proofErr w:type="spellStart"/>
       <w:r>
         <w:rPr>
           <w:lang w:eastAsia="es-ES"/>
@@ -4342,6 +4723,7 @@
       </w:r>
       <w:bookmarkEnd w:id="8"/>
       <w:bookmarkEnd w:id="9"/>
+      <w:proofErr w:type="spellEnd"/>
     </w:p>
     <w:p>
       <w:pPr>
@@ -4549,7 +4931,21 @@
         <w:rPr>
           <w:lang w:eastAsia="es-ES"/>
         </w:rPr>
-        <w:t>Un analizador léxico Flex normalmente tiene complejidad O(n) sobre la longitud de la entrada. Es decir, se realiza un número constante de operaciones para cada símbolo de entrada. Esta constante es bastante baja</w:t>
+        <w:t xml:space="preserve">Un analizador léxico </w:t>
+      </w:r>
+      <w:proofErr w:type="spellStart"/>
+      <w:r>
+        <w:rPr>
+          <w:lang w:eastAsia="es-ES"/>
+        </w:rPr>
+        <w:t>Flex</w:t>
+      </w:r>
+      <w:proofErr w:type="spellEnd"/>
+      <w:r>
+        <w:rPr>
+          <w:lang w:eastAsia="es-ES"/>
+        </w:rPr>
+        <w:t xml:space="preserve"> normalmente tiene complejidad O(n) sobre la longitud de la entrada. Es decir, se realiza un número constante de operaciones para cada símbolo de entrada. Esta constante es bastante baja</w:t>
       </w:r>
       <w:r>
         <w:rPr>
@@ -4587,7 +4983,21 @@
         <w:rPr>
           <w:lang w:eastAsia="es-ES"/>
         </w:rPr>
-        <w:t>. Nótese que la constante es independiente de la longitud del token, de la longitud de la expresión regular y del tamaño del ATN.</w:t>
+        <w:t xml:space="preserve">. Nótese que la constante es independiente de la longitud del </w:t>
+      </w:r>
+      <w:proofErr w:type="spellStart"/>
+      <w:r>
+        <w:rPr>
+          <w:lang w:eastAsia="es-ES"/>
+        </w:rPr>
+        <w:t>token</w:t>
+      </w:r>
+      <w:proofErr w:type="spellEnd"/>
+      <w:r>
+        <w:rPr>
+          <w:lang w:eastAsia="es-ES"/>
+        </w:rPr>
+        <w:t>, de la longitud de la expresión regular y del tamaño del ATN.</w:t>
       </w:r>
     </w:p>
     <w:p>
@@ -4603,7 +5013,21 @@
         <w:rPr>
           <w:lang w:eastAsia="es-ES"/>
         </w:rPr>
-        <w:t xml:space="preserve">Sin embargo, una característica opcional de Flex puede causar la generación de un analizador con complejidad no lineal: el uso de la macro REJECT en un analizador con el potencial de reconocimiento de </w:t>
+        <w:t xml:space="preserve">Sin embargo, una característica opcional de </w:t>
+      </w:r>
+      <w:proofErr w:type="spellStart"/>
+      <w:r>
+        <w:rPr>
+          <w:lang w:eastAsia="es-ES"/>
+        </w:rPr>
+        <w:t>Flex</w:t>
+      </w:r>
+      <w:proofErr w:type="spellEnd"/>
+      <w:r>
+        <w:rPr>
+          <w:lang w:eastAsia="es-ES"/>
+        </w:rPr>
+        <w:t xml:space="preserve"> puede causar la generación de un analizador con complejidad no lineal: el uso de la macro REJECT en un analizador con el potencial de reconocimiento de </w:t>
       </w:r>
       <w:proofErr w:type="spellStart"/>
       <w:r>
@@ -4671,7 +5095,21 @@
         <w:rPr>
           <w:lang w:eastAsia="es-ES"/>
         </w:rPr>
-        <w:t xml:space="preserve">m^2) donde m es la longitud más larga del token (esto vuelve a ser O(n) si los </w:t>
+        <w:t xml:space="preserve">m^2) donde m es la longitud más larga del </w:t>
+      </w:r>
+      <w:proofErr w:type="spellStart"/>
+      <w:r>
+        <w:rPr>
+          <w:lang w:eastAsia="es-ES"/>
+        </w:rPr>
+        <w:t>token</w:t>
+      </w:r>
+      <w:proofErr w:type="spellEnd"/>
+      <w:r>
+        <w:rPr>
+          <w:lang w:eastAsia="es-ES"/>
+        </w:rPr>
+        <w:t xml:space="preserve"> (esto vuelve a ser O(n) si los </w:t>
       </w:r>
       <w:proofErr w:type="spellStart"/>
       <w:r>
@@ -4687,12 +5125,20 @@
         </w:rPr>
         <w:t xml:space="preserve"> son "pequeños" con respecto al tamaño de la entrada). La función de REJECT no está habilitada por defecto, y sus implicaciones en el rendimiento están ampliamente documentadas en el manual de </w:t>
       </w:r>
+      <w:proofErr w:type="spellStart"/>
       <w:proofErr w:type="gramStart"/>
       <w:r>
         <w:rPr>
           <w:lang w:eastAsia="es-ES"/>
         </w:rPr>
-        <w:t>Flex .</w:t>
+        <w:t>Flex</w:t>
+      </w:r>
+      <w:proofErr w:type="spellEnd"/>
+      <w:r>
+        <w:rPr>
+          <w:lang w:eastAsia="es-ES"/>
+        </w:rPr>
+        <w:t xml:space="preserve"> .</w:t>
       </w:r>
       <w:proofErr w:type="gramEnd"/>
     </w:p>
@@ -4711,7 +5157,7 @@
         </w:rPr>
       </w:pPr>
       <w:bookmarkStart w:id="10" w:name="_Toc308609393"/>
-      <w:bookmarkStart w:id="11" w:name="_Toc311758227"/>
+      <w:bookmarkStart w:id="11" w:name="_Toc314480770"/>
       <w:proofErr w:type="spellStart"/>
       <w:r>
         <w:rPr>
@@ -4937,7 +5383,7 @@
         <w:pStyle w:val="Ttulo3"/>
       </w:pPr>
       <w:bookmarkStart w:id="12" w:name="_Toc308609394"/>
-      <w:bookmarkStart w:id="13" w:name="_Toc311758228"/>
+      <w:bookmarkStart w:id="13" w:name="_Toc314480771"/>
       <w:proofErr w:type="spellStart"/>
       <w:r>
         <w:lastRenderedPageBreak/>
@@ -5150,7 +5596,21 @@
         <w:rPr>
           <w:lang w:eastAsia="es-ES"/>
         </w:rPr>
-        <w:t xml:space="preserve"> y el código fuente de Ruby. Es compatible con la generación de una tabla o control de flujo impulsado por las máquinas de estado de las expresiones regulares y / o gráficos de estado y también se puede construir analizadores léxicos a través del método “</w:t>
+        <w:t xml:space="preserve"> y el código fuente de </w:t>
+      </w:r>
+      <w:proofErr w:type="spellStart"/>
+      <w:r>
+        <w:rPr>
+          <w:lang w:eastAsia="es-ES"/>
+        </w:rPr>
+        <w:t>Ruby</w:t>
+      </w:r>
+      <w:proofErr w:type="spellEnd"/>
+      <w:r>
+        <w:rPr>
+          <w:lang w:eastAsia="es-ES"/>
+        </w:rPr>
+        <w:t>. Es compatible con la generación de una tabla o control de flujo impulsado por las máquinas de estado de las expresiones regulares y / o gráficos de estado y también se puede construir analizadores léxicos a través del método “</w:t>
       </w:r>
       <w:proofErr w:type="spellStart"/>
       <w:r>
@@ -5253,7 +5713,7 @@
         </w:rPr>
       </w:pPr>
       <w:bookmarkStart w:id="14" w:name="_Toc308609395"/>
-      <w:bookmarkStart w:id="15" w:name="_Toc311758229"/>
+      <w:bookmarkStart w:id="15" w:name="_Toc314480772"/>
       <w:r>
         <w:rPr>
           <w:lang w:eastAsia="es-ES"/>
@@ -5395,9 +5855,11 @@
             <w:pPr>
               <w:jc w:val="center"/>
             </w:pPr>
+            <w:proofErr w:type="spellStart"/>
             <w:r>
               <w:t>Flex</w:t>
             </w:r>
+            <w:proofErr w:type="spellEnd"/>
           </w:p>
         </w:tc>
         <w:tc>
@@ -6089,7 +6551,7 @@
         </w:rPr>
       </w:pPr>
       <w:bookmarkStart w:id="16" w:name="_Toc308609396"/>
-      <w:bookmarkStart w:id="17" w:name="_Toc311758230"/>
+      <w:bookmarkStart w:id="17" w:name="_Toc314480773"/>
       <w:r>
         <w:rPr>
           <w:lang w:eastAsia="es-ES"/>
@@ -6136,7 +6598,7 @@
         </w:rPr>
       </w:pPr>
       <w:bookmarkStart w:id="18" w:name="_Toc308609397"/>
-      <w:bookmarkStart w:id="19" w:name="_Toc311758231"/>
+      <w:bookmarkStart w:id="19" w:name="_Toc314480774"/>
       <w:proofErr w:type="spellStart"/>
       <w:r>
         <w:rPr>
@@ -6230,7 +6692,15 @@
         <w:t>Tipo de analizador sintáctico:</w:t>
       </w:r>
       <w:r>
-        <w:t xml:space="preserve"> Descendente recursivo, LL(k).</w:t>
+        <w:t xml:space="preserve"> Descendente recursivo, </w:t>
+      </w:r>
+      <w:proofErr w:type="gramStart"/>
+      <w:r>
+        <w:t>LL(</w:t>
+      </w:r>
+      <w:proofErr w:type="gramEnd"/>
+      <w:r>
+        <w:t>k).</w:t>
       </w:r>
     </w:p>
     <w:p>
@@ -6291,7 +6761,7 @@
         <w:pStyle w:val="Ttulo3"/>
       </w:pPr>
       <w:bookmarkStart w:id="20" w:name="_Toc308609398"/>
-      <w:bookmarkStart w:id="21" w:name="_Toc311758232"/>
+      <w:bookmarkStart w:id="21" w:name="_Toc314480775"/>
       <w:proofErr w:type="spellStart"/>
       <w:r>
         <w:t>CookCC</w:t>
@@ -6369,7 +6839,15 @@
         <w:t>Tipo de analizador sintáctico</w:t>
       </w:r>
       <w:r>
-        <w:t>: LALR(1).</w:t>
+        <w:t xml:space="preserve">: </w:t>
+      </w:r>
+      <w:proofErr w:type="gramStart"/>
+      <w:r>
+        <w:t>LALR(</w:t>
+      </w:r>
+      <w:proofErr w:type="gramEnd"/>
+      <w:r>
+        <w:t>1).</w:t>
       </w:r>
     </w:p>
     <w:p>
@@ -6459,7 +6937,7 @@
         <w:pStyle w:val="Ttulo3"/>
       </w:pPr>
       <w:bookmarkStart w:id="22" w:name="_Toc308609399"/>
-      <w:bookmarkStart w:id="23" w:name="_Toc311758233"/>
+      <w:bookmarkStart w:id="23" w:name="_Toc314480776"/>
       <w:proofErr w:type="spellStart"/>
       <w:r>
         <w:t>Grammatica</w:t>
@@ -6591,7 +7069,7 @@
         </w:rPr>
       </w:pPr>
       <w:bookmarkStart w:id="24" w:name="_Toc308609400"/>
-      <w:bookmarkStart w:id="25" w:name="_Toc311758234"/>
+      <w:bookmarkStart w:id="25" w:name="_Toc314480777"/>
       <w:proofErr w:type="spellStart"/>
       <w:r>
         <w:rPr>
@@ -6714,7 +7192,7 @@
         </w:rPr>
       </w:pPr>
       <w:bookmarkStart w:id="26" w:name="_Toc308609401"/>
-      <w:bookmarkStart w:id="27" w:name="_Toc311758235"/>
+      <w:bookmarkStart w:id="27" w:name="_Toc314480778"/>
       <w:proofErr w:type="spellStart"/>
       <w:r>
         <w:rPr>
@@ -6882,7 +7360,7 @@
         </w:rPr>
       </w:pPr>
       <w:bookmarkStart w:id="28" w:name="_Toc308609402"/>
-      <w:bookmarkStart w:id="29" w:name="_Toc311758236"/>
+      <w:bookmarkStart w:id="29" w:name="_Toc314480779"/>
       <w:r>
         <w:rPr>
           <w:lang w:eastAsia="es-ES"/>
@@ -8000,7 +8478,7 @@
         </w:rPr>
       </w:pPr>
       <w:bookmarkStart w:id="30" w:name="_Toc308609403"/>
-      <w:bookmarkStart w:id="31" w:name="_Toc311758237"/>
+      <w:bookmarkStart w:id="31" w:name="_Toc314480780"/>
       <w:r>
         <w:rPr>
           <w:lang w:eastAsia="es-ES"/>
@@ -8115,7 +8593,15 @@
       </w:r>
       <w:proofErr w:type="spellEnd"/>
       <w:r>
-        <w:t xml:space="preserve"> y ANTLR por lo cual sería más complicado aprender al usarla.</w:t>
+        <w:t xml:space="preserve"> y ANTLR por lo cual sería más complicado aprender </w:t>
+      </w:r>
+      <w:proofErr w:type="spellStart"/>
+      <w:r>
+        <w:t>al</w:t>
+      </w:r>
+      <w:proofErr w:type="spellEnd"/>
+      <w:r>
+        <w:t xml:space="preserve"> usarla.</w:t>
       </w:r>
     </w:p>
     <w:p>
@@ -8143,8 +8629,13 @@
       </w:r>
       <w:proofErr w:type="spellEnd"/>
       <w:r>
-        <w:t xml:space="preserve"> integra en una misma herramienta al analizador lexicográfico y al sintáctico, y el código que genera es independiente de cualquier biblioteca externa, lo que le confiere independencia respecto al entorno. Además, ofrece muchas opciones diferentes para personalizar su comportamiento y el comportamiento de los analizadores generados. Estos aspectos nos interesan ya que no tenemos un objetivo claro, al no conocer la gramática que vamos a utilizar. Dicha característica no se contempla en muchos de los generadores ?</w:t>
-      </w:r>
+        <w:t xml:space="preserve"> integra en una misma herramienta al analizador lexicográfico y al sintáctico, y el código que genera es independiente de cualquier biblioteca externa, lo que le confiere independencia respecto al entorno. Además, ofrece muchas opciones diferentes para personalizar su comportamiento y el comportamiento de los analizadores generados. Estos aspectos nos interesan ya que no tenemos un objetivo claro, al no conocer la gramática que vamos a utilizar. Dicha característica no se contempla en muchos de los </w:t>
+      </w:r>
+      <w:proofErr w:type="gramStart"/>
+      <w:r>
+        <w:t>generadores ?</w:t>
+      </w:r>
+      <w:proofErr w:type="gramEnd"/>
     </w:p>
     <w:p>
       <w:r>
@@ -8254,7 +8745,7 @@
       <w:pPr>
         <w:pStyle w:val="Ttulo1"/>
       </w:pPr>
-      <w:bookmarkStart w:id="32" w:name="_Toc311758238"/>
+      <w:bookmarkStart w:id="32" w:name="_Toc314480781"/>
       <w:r>
         <w:rPr>
           <w:rFonts w:eastAsiaTheme="minorEastAsia"/>
@@ -8268,7 +8759,7 @@
       <w:pPr>
         <w:pStyle w:val="Ttulo2"/>
       </w:pPr>
-      <w:bookmarkStart w:id="33" w:name="_Toc311758239"/>
+      <w:bookmarkStart w:id="33" w:name="_Toc314480782"/>
       <w:r>
         <w:t xml:space="preserve">Identificación de </w:t>
       </w:r>
@@ -8334,8 +8825,17 @@
                 <w:rFonts w:asciiTheme="minorHAnsi" w:eastAsiaTheme="minorHAnsi" w:hAnsiTheme="minorHAnsi" w:cstheme="minorBidi"/>
                 <w:b/>
               </w:rPr>
-              <w:t>Tipo de token</w:t>
+              <w:t xml:space="preserve">Tipo de </w:t>
             </w:r>
+            <w:proofErr w:type="spellStart"/>
+            <w:r>
+              <w:rPr>
+                <w:rFonts w:asciiTheme="minorHAnsi" w:eastAsiaTheme="minorHAnsi" w:hAnsiTheme="minorHAnsi" w:cstheme="minorBidi"/>
+                <w:b/>
+              </w:rPr>
+              <w:t>token</w:t>
+            </w:r>
+            <w:proofErr w:type="spellEnd"/>
           </w:p>
         </w:tc>
         <w:tc>
@@ -9614,7 +10114,7 @@
       <w:pPr>
         <w:pStyle w:val="Ttulo2"/>
       </w:pPr>
-      <w:bookmarkStart w:id="34" w:name="_Toc311758240"/>
+      <w:bookmarkStart w:id="34" w:name="_Toc314480783"/>
       <w:r>
         <w:lastRenderedPageBreak/>
         <w:t>Gramática del analizador léxico</w:t>
@@ -9629,7 +10129,7 @@
           <w:lang w:eastAsia="es-ES"/>
         </w:rPr>
       </w:pPr>
-      <w:bookmarkStart w:id="35" w:name="_Toc311758241"/>
+      <w:bookmarkStart w:id="35" w:name="_Toc314480784"/>
       <w:r>
         <w:rPr>
           <w:rStyle w:val="Ttulo3Car"/>
@@ -10484,11 +10984,19 @@
         </w:rPr>
         <w:br/>
       </w:r>
-      <w:r>
-        <w:rPr>
-          <w:lang w:eastAsia="es-ES"/>
-        </w:rPr>
-        <w:t xml:space="preserve">decimal →  digito | </w:t>
+      <w:proofErr w:type="gramStart"/>
+      <w:r>
+        <w:rPr>
+          <w:lang w:eastAsia="es-ES"/>
+        </w:rPr>
+        <w:t>decimal</w:t>
+      </w:r>
+      <w:proofErr w:type="gramEnd"/>
+      <w:r>
+        <w:rPr>
+          <w:lang w:eastAsia="es-ES"/>
+        </w:rPr>
+        <w:t xml:space="preserve"> →  digito | </w:t>
       </w:r>
       <w:proofErr w:type="spellStart"/>
       <w:r>
@@ -11509,7 +12017,7 @@
           <w:szCs w:val="23"/>
         </w:rPr>
       </w:pPr>
-      <w:bookmarkStart w:id="36" w:name="_Toc311758242"/>
+      <w:bookmarkStart w:id="36" w:name="_Toc314480785"/>
       <w:r>
         <w:rPr>
           <w:rStyle w:val="Ttulo3Car"/>
@@ -12064,6 +12572,7 @@
         <w:br/>
       </w:r>
       <w:proofErr w:type="spellStart"/>
+      <w:proofErr w:type="gramStart"/>
       <w:r>
         <w:rPr>
           <w:szCs w:val="23"/>
@@ -12072,6 +12581,7 @@
         <w:t>secEscape</w:t>
       </w:r>
       <w:proofErr w:type="spellEnd"/>
+      <w:proofErr w:type="gramEnd"/>
       <w:r>
         <w:rPr>
           <w:szCs w:val="23"/>
@@ -13223,7 +13733,7 @@
       <w:pPr>
         <w:pStyle w:val="Ttulo2"/>
       </w:pPr>
-      <w:bookmarkStart w:id="37" w:name="_Toc311758243"/>
+      <w:bookmarkStart w:id="37" w:name="_Toc314480786"/>
       <w:r>
         <w:lastRenderedPageBreak/>
         <w:t>Autómata finito</w:t>
@@ -13234,7 +13744,7 @@
       <w:pPr>
         <w:pStyle w:val="Ttulo3"/>
       </w:pPr>
-      <w:bookmarkStart w:id="38" w:name="_Toc311758244"/>
+      <w:bookmarkStart w:id="38" w:name="_Toc314480787"/>
       <w:r>
         <w:t>Números</w:t>
       </w:r>
@@ -13277,7 +13787,7 @@
                     <a:blip r:embed="rId17" cstate="print">
                       <a:extLst>
                         <a:ext uri="{28A0092B-C50C-407E-A947-70E740481C1C}">
-                          <a14:useLocalDpi xmlns="" xmlns:wpc="http://schemas.microsoft.com/office/word/2010/wordprocessingCanvas" xmlns:mc="http://schemas.openxmlformats.org/markup-compatibility/2006" xmlns:o="urn:schemas-microsoft-com:office:office" xmlns:v="urn:schemas-microsoft-com:vml" xmlns:wp14="http://schemas.microsoft.com/office/word/2010/wordprocessingDrawing" xmlns:w10="urn:schemas-microsoft-com:office:word" xmlns:w="http://schemas.openxmlformats.org/wordprocessingml/2006/main" xmlns:w14="http://schemas.microsoft.com/office/word/2010/wordml" xmlns:wpg="http://schemas.microsoft.com/office/word/2010/wordprocessingGroup" xmlns:wpi="http://schemas.microsoft.com/office/word/2010/wordprocessingInk" xmlns:wps="http://schemas.microsoft.com/office/word/2010/wordprocessingShape" xmlns:a14="http://schemas.microsoft.com/office/drawing/2010/main" val="0"/>
+                          <a14:useLocalDpi xmlns:a14="http://schemas.microsoft.com/office/drawing/2010/main" xmlns:wps="http://schemas.microsoft.com/office/word/2010/wordprocessingShape" xmlns:wpi="http://schemas.microsoft.com/office/word/2010/wordprocessingInk" xmlns:wpg="http://schemas.microsoft.com/office/word/2010/wordprocessingGroup" xmlns:w14="http://schemas.microsoft.com/office/word/2010/wordml" xmlns:w="http://schemas.openxmlformats.org/wordprocessingml/2006/main" xmlns:w10="urn:schemas-microsoft-com:office:word" xmlns:wp14="http://schemas.microsoft.com/office/word/2010/wordprocessingDrawing" xmlns:v="urn:schemas-microsoft-com:vml" xmlns:o="urn:schemas-microsoft-com:office:office" xmlns:mc="http://schemas.openxmlformats.org/markup-compatibility/2006" xmlns:wpc="http://schemas.microsoft.com/office/word/2010/wordprocessingCanvas" xmlns="" val="0"/>
                         </a:ext>
                       </a:extLst>
                     </a:blip>
@@ -13313,7 +13823,7 @@
       <w:pPr>
         <w:pStyle w:val="Ttulo3"/>
       </w:pPr>
-      <w:bookmarkStart w:id="39" w:name="_Toc311758245"/>
+      <w:bookmarkStart w:id="39" w:name="_Toc314480788"/>
       <w:r>
         <w:lastRenderedPageBreak/>
         <w:t>Operadores</w:t>
@@ -13436,7 +13946,7 @@
       <w:pPr>
         <w:pStyle w:val="Ttulo3"/>
       </w:pPr>
-      <w:bookmarkStart w:id="40" w:name="_Toc311758246"/>
+      <w:bookmarkStart w:id="40" w:name="_Toc314480789"/>
       <w:r>
         <w:lastRenderedPageBreak/>
         <w:t>Resto</w:t>
@@ -13506,7 +14016,7 @@
       <w:pPr>
         <w:pStyle w:val="Ttulo2"/>
       </w:pPr>
-      <w:bookmarkStart w:id="41" w:name="_Toc311758247"/>
+      <w:bookmarkStart w:id="41" w:name="_Toc314480790"/>
       <w:r>
         <w:lastRenderedPageBreak/>
         <w:t>Acciones semánticas</w:t>
@@ -13518,7 +14028,7 @@
       <w:pPr>
         <w:pStyle w:val="Sinespaciado"/>
       </w:pPr>
-      <w:bookmarkStart w:id="42" w:name="_Toc311758248"/>
+      <w:bookmarkStart w:id="42" w:name="_Toc314480791"/>
       <w:r>
         <w:rPr>
           <w:rStyle w:val="Ttulo3Car"/>
@@ -13605,7 +14115,15 @@
       </w:r>
       <w:r>
         <w:tab/>
-        <w:t>Genera un token de número entero para el analizador sintáctico</w:t>
+        <w:t xml:space="preserve">Genera un </w:t>
+      </w:r>
+      <w:proofErr w:type="spellStart"/>
+      <w:r>
+        <w:t>token</w:t>
+      </w:r>
+      <w:proofErr w:type="spellEnd"/>
+      <w:r>
+        <w:t xml:space="preserve"> de número entero para el analizador sintáctico</w:t>
       </w:r>
       <w:r>
         <w:br/>
@@ -13799,7 +14317,15 @@
       </w:r>
       <w:r>
         <w:tab/>
-        <w:t xml:space="preserve"> Genera un token de número real para el analizador sintáctico.</w:t>
+        <w:t xml:space="preserve"> Genera un </w:t>
+      </w:r>
+      <w:proofErr w:type="spellStart"/>
+      <w:r>
+        <w:t>token</w:t>
+      </w:r>
+      <w:proofErr w:type="spellEnd"/>
+      <w:r>
+        <w:t xml:space="preserve"> de número real para el analizador sintáctico.</w:t>
       </w:r>
     </w:p>
     <w:p>
@@ -13814,10 +14340,12 @@
       <w:pPr>
         <w:pStyle w:val="Sinespaciado"/>
       </w:pPr>
+      <w:proofErr w:type="spellStart"/>
       <w:proofErr w:type="gramStart"/>
       <w:r>
         <w:t>token</w:t>
       </w:r>
+      <w:proofErr w:type="spellEnd"/>
       <w:proofErr w:type="gramEnd"/>
       <w:r>
         <w:t xml:space="preserve"> = </w:t>
@@ -13875,7 +14403,15 @@
       <w:proofErr w:type="spellEnd"/>
       <w:proofErr w:type="gramEnd"/>
       <w:r>
-        <w:t xml:space="preserve"> token;</w:t>
+        <w:t xml:space="preserve"> </w:t>
+      </w:r>
+      <w:proofErr w:type="spellStart"/>
+      <w:r>
+        <w:t>token</w:t>
+      </w:r>
+      <w:proofErr w:type="spellEnd"/>
+      <w:r>
+        <w:t>;</w:t>
       </w:r>
     </w:p>
     <w:p>
@@ -13904,7 +14440,7 @@
       <w:pPr>
         <w:pStyle w:val="Sinespaciado"/>
       </w:pPr>
-      <w:bookmarkStart w:id="43" w:name="_Toc311758249"/>
+      <w:bookmarkStart w:id="43" w:name="_Toc314480792"/>
       <w:r>
         <w:rPr>
           <w:rStyle w:val="Ttulo3Car"/>
@@ -13930,7 +14466,15 @@
       </w:r>
       <w:r>
         <w:tab/>
-        <w:t xml:space="preserve">Genera un token de operador de </w:t>
+        <w:t xml:space="preserve">Genera un </w:t>
+      </w:r>
+      <w:proofErr w:type="spellStart"/>
+      <w:r>
+        <w:t>token</w:t>
+      </w:r>
+      <w:proofErr w:type="spellEnd"/>
+      <w:r>
+        <w:t xml:space="preserve"> de operador de </w:t>
       </w:r>
       <w:r>
         <w:rPr>
@@ -13955,10 +14499,12 @@
       <w:pPr>
         <w:pStyle w:val="Sinespaciado"/>
       </w:pPr>
+      <w:proofErr w:type="spellStart"/>
       <w:proofErr w:type="gramStart"/>
       <w:r>
         <w:t>token</w:t>
       </w:r>
+      <w:proofErr w:type="spellEnd"/>
       <w:proofErr w:type="gramEnd"/>
       <w:r>
         <w:t xml:space="preserve"> = </w:t>
@@ -13992,7 +14538,15 @@
       <w:proofErr w:type="spellEnd"/>
       <w:proofErr w:type="gramEnd"/>
       <w:r>
-        <w:t xml:space="preserve"> token;</w:t>
+        <w:t xml:space="preserve"> </w:t>
+      </w:r>
+      <w:proofErr w:type="spellStart"/>
+      <w:r>
+        <w:t>token</w:t>
+      </w:r>
+      <w:proofErr w:type="spellEnd"/>
+      <w:r>
+        <w:t>;</w:t>
       </w:r>
     </w:p>
     <w:p>
@@ -14018,7 +14572,15 @@
       </w:r>
       <w:r>
         <w:tab/>
-        <w:t xml:space="preserve">Genera un token de operador de </w:t>
+        <w:t xml:space="preserve">Genera un </w:t>
+      </w:r>
+      <w:proofErr w:type="spellStart"/>
+      <w:r>
+        <w:t>token</w:t>
+      </w:r>
+      <w:proofErr w:type="spellEnd"/>
+      <w:r>
+        <w:t xml:space="preserve"> de operador de </w:t>
       </w:r>
       <w:r>
         <w:rPr>
@@ -14093,7 +14655,15 @@
       <w:proofErr w:type="spellEnd"/>
       <w:proofErr w:type="gramEnd"/>
       <w:r>
-        <w:t xml:space="preserve"> token;</w:t>
+        <w:t xml:space="preserve"> </w:t>
+      </w:r>
+      <w:proofErr w:type="spellStart"/>
+      <w:r>
+        <w:t>token</w:t>
+      </w:r>
+      <w:proofErr w:type="spellEnd"/>
+      <w:r>
+        <w:t>;</w:t>
       </w:r>
     </w:p>
     <w:p>
@@ -14119,7 +14689,15 @@
       </w:r>
       <w:r>
         <w:tab/>
-        <w:t xml:space="preserve">Genera un token de operador de </w:t>
+        <w:t xml:space="preserve">Genera un </w:t>
+      </w:r>
+      <w:proofErr w:type="spellStart"/>
+      <w:r>
+        <w:t>token</w:t>
+      </w:r>
+      <w:proofErr w:type="spellEnd"/>
+      <w:r>
+        <w:t xml:space="preserve"> de operador de </w:t>
       </w:r>
       <w:r>
         <w:rPr>
@@ -14145,7 +14723,15 @@
       </w:r>
       <w:r>
         <w:tab/>
-        <w:t>Genera un token de operador de</w:t>
+        <w:t xml:space="preserve">Genera un </w:t>
+      </w:r>
+      <w:proofErr w:type="spellStart"/>
+      <w:r>
+        <w:t>token</w:t>
+      </w:r>
+      <w:proofErr w:type="spellEnd"/>
+      <w:r>
+        <w:t xml:space="preserve"> de operador de</w:t>
       </w:r>
       <w:r>
         <w:rPr>
@@ -14196,7 +14782,15 @@
       </w:r>
       <w:r>
         <w:tab/>
-        <w:t xml:space="preserve">Genera un token de operador de </w:t>
+        <w:t xml:space="preserve">Genera un </w:t>
+      </w:r>
+      <w:proofErr w:type="spellStart"/>
+      <w:r>
+        <w:t>token</w:t>
+      </w:r>
+      <w:proofErr w:type="spellEnd"/>
+      <w:r>
+        <w:t xml:space="preserve"> de operador de </w:t>
       </w:r>
       <w:r>
         <w:rPr>
@@ -14247,7 +14841,15 @@
       </w:r>
       <w:r>
         <w:tab/>
-        <w:t xml:space="preserve">Genera un token de operador de </w:t>
+        <w:t xml:space="preserve">Genera un </w:t>
+      </w:r>
+      <w:proofErr w:type="spellStart"/>
+      <w:r>
+        <w:t>token</w:t>
+      </w:r>
+      <w:proofErr w:type="spellEnd"/>
+      <w:r>
+        <w:t xml:space="preserve"> de operador de </w:t>
       </w:r>
       <w:r>
         <w:rPr>
@@ -14273,7 +14875,15 @@
       </w:r>
       <w:r>
         <w:tab/>
-        <w:t>Genera un token de operador de</w:t>
+        <w:t xml:space="preserve">Genera un </w:t>
+      </w:r>
+      <w:proofErr w:type="spellStart"/>
+      <w:r>
+        <w:t>token</w:t>
+      </w:r>
+      <w:proofErr w:type="spellEnd"/>
+      <w:r>
+        <w:t xml:space="preserve"> de operador de</w:t>
       </w:r>
       <w:r>
         <w:rPr>
@@ -14299,7 +14909,15 @@
       </w:r>
       <w:r>
         <w:tab/>
-        <w:t xml:space="preserve">Genera un token de operador de </w:t>
+        <w:t xml:space="preserve">Genera un </w:t>
+      </w:r>
+      <w:proofErr w:type="spellStart"/>
+      <w:r>
+        <w:t>token</w:t>
+      </w:r>
+      <w:proofErr w:type="spellEnd"/>
+      <w:r>
+        <w:t xml:space="preserve"> de operador de </w:t>
       </w:r>
       <w:r>
         <w:rPr>
@@ -14341,7 +14959,15 @@
       </w:r>
       <w:r>
         <w:tab/>
-        <w:t xml:space="preserve">Genera un token de operador de </w:t>
+        <w:t xml:space="preserve">Genera un </w:t>
+      </w:r>
+      <w:proofErr w:type="spellStart"/>
+      <w:r>
+        <w:t>token</w:t>
+      </w:r>
+      <w:proofErr w:type="spellEnd"/>
+      <w:r>
+        <w:t xml:space="preserve"> de operador de </w:t>
       </w:r>
       <w:r>
         <w:rPr>
@@ -14383,7 +15009,15 @@
       </w:r>
       <w:r>
         <w:tab/>
-        <w:t xml:space="preserve">Genera un token de operador de </w:t>
+        <w:t xml:space="preserve">Genera un </w:t>
+      </w:r>
+      <w:proofErr w:type="spellStart"/>
+      <w:r>
+        <w:t>token</w:t>
+      </w:r>
+      <w:proofErr w:type="spellEnd"/>
+      <w:r>
+        <w:t xml:space="preserve"> de operador de </w:t>
       </w:r>
       <w:r>
         <w:rPr>
@@ -14412,7 +15046,15 @@
       </w:r>
       <w:r>
         <w:tab/>
-        <w:t xml:space="preserve">Genera un token de operador de </w:t>
+        <w:t xml:space="preserve">Genera un </w:t>
+      </w:r>
+      <w:proofErr w:type="spellStart"/>
+      <w:r>
+        <w:t>token</w:t>
+      </w:r>
+      <w:proofErr w:type="spellEnd"/>
+      <w:r>
+        <w:t xml:space="preserve"> de operador de </w:t>
       </w:r>
       <w:proofErr w:type="spellStart"/>
       <w:r>
@@ -14454,7 +15096,15 @@
       </w:r>
       <w:r>
         <w:tab/>
-        <w:t xml:space="preserve">Genera un token de operador </w:t>
+        <w:t xml:space="preserve">Genera un </w:t>
+      </w:r>
+      <w:proofErr w:type="spellStart"/>
+      <w:r>
+        <w:t>token</w:t>
+      </w:r>
+      <w:proofErr w:type="spellEnd"/>
+      <w:r>
+        <w:t xml:space="preserve"> de operador </w:t>
       </w:r>
       <w:proofErr w:type="spellStart"/>
       <w:r>
@@ -14488,10 +15138,12 @@
       <w:pPr>
         <w:pStyle w:val="Sinespaciado"/>
       </w:pPr>
+      <w:proofErr w:type="spellStart"/>
       <w:proofErr w:type="gramStart"/>
       <w:r>
         <w:t>token</w:t>
       </w:r>
+      <w:proofErr w:type="spellEnd"/>
       <w:proofErr w:type="gramEnd"/>
       <w:r>
         <w:t xml:space="preserve"> = </w:t>
@@ -14517,7 +15169,15 @@
       <w:proofErr w:type="spellEnd"/>
       <w:proofErr w:type="gramEnd"/>
       <w:r>
-        <w:t xml:space="preserve"> token;</w:t>
+        <w:t xml:space="preserve"> </w:t>
+      </w:r>
+      <w:proofErr w:type="spellStart"/>
+      <w:r>
+        <w:t>token</w:t>
+      </w:r>
+      <w:proofErr w:type="spellEnd"/>
+      <w:r>
+        <w:t>;</w:t>
       </w:r>
     </w:p>
     <w:p>
@@ -14543,7 +15203,15 @@
       </w:r>
       <w:r>
         <w:tab/>
-        <w:t xml:space="preserve">Genera un token de operador </w:t>
+        <w:t xml:space="preserve">Genera un </w:t>
+      </w:r>
+      <w:proofErr w:type="spellStart"/>
+      <w:r>
+        <w:t>token</w:t>
+      </w:r>
+      <w:proofErr w:type="spellEnd"/>
+      <w:r>
+        <w:t xml:space="preserve"> de operador </w:t>
       </w:r>
       <w:proofErr w:type="spellStart"/>
       <w:r>
@@ -14578,7 +15246,15 @@
       </w:r>
       <w:r>
         <w:tab/>
-        <w:t xml:space="preserve">Genera un token de operador </w:t>
+        <w:t xml:space="preserve">Genera un </w:t>
+      </w:r>
+      <w:proofErr w:type="spellStart"/>
+      <w:r>
+        <w:t>token</w:t>
+      </w:r>
+      <w:proofErr w:type="spellEnd"/>
+      <w:r>
+        <w:t xml:space="preserve"> de operador </w:t>
       </w:r>
       <w:proofErr w:type="spellStart"/>
       <w:r>
@@ -14629,7 +15305,15 @@
       </w:r>
       <w:r>
         <w:tab/>
-        <w:t xml:space="preserve">Genera un token de operador </w:t>
+        <w:t xml:space="preserve">Genera un </w:t>
+      </w:r>
+      <w:proofErr w:type="spellStart"/>
+      <w:r>
+        <w:t>token</w:t>
+      </w:r>
+      <w:proofErr w:type="spellEnd"/>
+      <w:r>
+        <w:t xml:space="preserve"> de operador </w:t>
       </w:r>
       <w:proofErr w:type="spellStart"/>
       <w:r>
@@ -14680,7 +15364,15 @@
       </w:r>
       <w:r>
         <w:tab/>
-        <w:t xml:space="preserve">Genera un token de operador </w:t>
+        <w:t xml:space="preserve">Genera un </w:t>
+      </w:r>
+      <w:proofErr w:type="spellStart"/>
+      <w:r>
+        <w:t>token</w:t>
+      </w:r>
+      <w:proofErr w:type="spellEnd"/>
+      <w:r>
+        <w:t xml:space="preserve"> de operador </w:t>
       </w:r>
       <w:proofErr w:type="spellStart"/>
       <w:r>
@@ -14715,7 +15407,15 @@
       </w:r>
       <w:r>
         <w:tab/>
-        <w:t>Genera un token de operador</w:t>
+        <w:t xml:space="preserve">Genera un </w:t>
+      </w:r>
+      <w:proofErr w:type="spellStart"/>
+      <w:r>
+        <w:t>token</w:t>
+      </w:r>
+      <w:proofErr w:type="spellEnd"/>
+      <w:r>
+        <w:t xml:space="preserve"> de operador</w:t>
       </w:r>
       <w:r>
         <w:rPr>
@@ -14757,7 +15457,15 @@
       </w:r>
       <w:r>
         <w:tab/>
-        <w:t xml:space="preserve">Genera un token de operador </w:t>
+        <w:t xml:space="preserve">Genera un </w:t>
+      </w:r>
+      <w:proofErr w:type="spellStart"/>
+      <w:r>
+        <w:t>token</w:t>
+      </w:r>
+      <w:proofErr w:type="spellEnd"/>
+      <w:r>
+        <w:t xml:space="preserve"> de operador </w:t>
       </w:r>
       <w:proofErr w:type="spellStart"/>
       <w:r>
@@ -14799,7 +15507,15 @@
       </w:r>
       <w:r>
         <w:tab/>
-        <w:t xml:space="preserve">Genera un token de operador </w:t>
+        <w:t xml:space="preserve">Genera un </w:t>
+      </w:r>
+      <w:proofErr w:type="spellStart"/>
+      <w:r>
+        <w:t>token</w:t>
+      </w:r>
+      <w:proofErr w:type="spellEnd"/>
+      <w:r>
+        <w:t xml:space="preserve"> de operador </w:t>
       </w:r>
       <w:r>
         <w:rPr>
@@ -14824,10 +15540,12 @@
       <w:pPr>
         <w:pStyle w:val="Sinespaciado"/>
       </w:pPr>
+      <w:proofErr w:type="spellStart"/>
       <w:proofErr w:type="gramStart"/>
       <w:r>
         <w:t>token</w:t>
       </w:r>
+      <w:proofErr w:type="spellEnd"/>
       <w:proofErr w:type="gramEnd"/>
       <w:r>
         <w:t xml:space="preserve"> = </w:t>
@@ -14853,7 +15571,15 @@
       <w:proofErr w:type="spellEnd"/>
       <w:proofErr w:type="gramEnd"/>
       <w:r>
-        <w:t xml:space="preserve"> token;</w:t>
+        <w:t xml:space="preserve"> </w:t>
+      </w:r>
+      <w:proofErr w:type="spellStart"/>
+      <w:r>
+        <w:t>token</w:t>
+      </w:r>
+      <w:proofErr w:type="spellEnd"/>
+      <w:r>
+        <w:t>;</w:t>
       </w:r>
     </w:p>
     <w:p>
@@ -14879,7 +15605,15 @@
       </w:r>
       <w:r>
         <w:tab/>
-        <w:t>Genera un token de operador</w:t>
+        <w:t xml:space="preserve">Genera un </w:t>
+      </w:r>
+      <w:proofErr w:type="spellStart"/>
+      <w:r>
+        <w:t>token</w:t>
+      </w:r>
+      <w:proofErr w:type="spellEnd"/>
+      <w:r>
+        <w:t xml:space="preserve"> de operador</w:t>
       </w:r>
       <w:r>
         <w:rPr>
@@ -14921,7 +15655,15 @@
       </w:r>
       <w:r>
         <w:tab/>
-        <w:t xml:space="preserve">Genera un token de operador </w:t>
+        <w:t xml:space="preserve">Genera un </w:t>
+      </w:r>
+      <w:proofErr w:type="spellStart"/>
+      <w:r>
+        <w:t>token</w:t>
+      </w:r>
+      <w:proofErr w:type="spellEnd"/>
+      <w:r>
+        <w:t xml:space="preserve"> de operador </w:t>
       </w:r>
       <w:r>
         <w:rPr>
@@ -14948,7 +15690,15 @@
       </w:r>
       <w:r>
         <w:tab/>
-        <w:t xml:space="preserve">Genera un token de operador </w:t>
+        <w:t xml:space="preserve">Genera un </w:t>
+      </w:r>
+      <w:proofErr w:type="spellStart"/>
+      <w:r>
+        <w:t>token</w:t>
+      </w:r>
+      <w:proofErr w:type="spellEnd"/>
+      <w:r>
+        <w:t xml:space="preserve"> de operador </w:t>
       </w:r>
       <w:r>
         <w:rPr>
@@ -14974,7 +15724,15 @@
       </w:r>
       <w:r>
         <w:tab/>
-        <w:t xml:space="preserve">Genera un token de operador </w:t>
+        <w:t xml:space="preserve">Genera un </w:t>
+      </w:r>
+      <w:proofErr w:type="spellStart"/>
+      <w:r>
+        <w:t>token</w:t>
+      </w:r>
+      <w:proofErr w:type="spellEnd"/>
+      <w:r>
+        <w:t xml:space="preserve"> de operador </w:t>
       </w:r>
       <w:r>
         <w:rPr>
@@ -15016,7 +15774,15 @@
       </w:r>
       <w:r>
         <w:tab/>
-        <w:t xml:space="preserve">Genera un token de operador </w:t>
+        <w:t xml:space="preserve">Genera un </w:t>
+      </w:r>
+      <w:proofErr w:type="spellStart"/>
+      <w:r>
+        <w:t>token</w:t>
+      </w:r>
+      <w:proofErr w:type="spellEnd"/>
+      <w:r>
+        <w:t xml:space="preserve"> de operador </w:t>
       </w:r>
       <w:r>
         <w:rPr>
@@ -15068,7 +15834,15 @@
       </w:r>
       <w:r>
         <w:tab/>
-        <w:t>Genera un token de operador</w:t>
+        <w:t xml:space="preserve">Genera un </w:t>
+      </w:r>
+      <w:proofErr w:type="spellStart"/>
+      <w:r>
+        <w:t>token</w:t>
+      </w:r>
+      <w:proofErr w:type="spellEnd"/>
+      <w:r>
+        <w:t xml:space="preserve"> de operador</w:t>
       </w:r>
       <w:r>
         <w:rPr>
@@ -15190,7 +15964,15 @@
       </w:r>
       <w:r>
         <w:tab/>
-        <w:t>Genera un token de operador</w:t>
+        <w:t xml:space="preserve">Genera un </w:t>
+      </w:r>
+      <w:proofErr w:type="spellStart"/>
+      <w:r>
+        <w:t>token</w:t>
+      </w:r>
+      <w:proofErr w:type="spellEnd"/>
+      <w:r>
+        <w:t xml:space="preserve"> de operador</w:t>
       </w:r>
       <w:r>
         <w:rPr>
@@ -15216,7 +15998,15 @@
       </w:r>
       <w:r>
         <w:tab/>
-        <w:t>Genera un token de operador</w:t>
+        <w:t xml:space="preserve">Genera un </w:t>
+      </w:r>
+      <w:proofErr w:type="spellStart"/>
+      <w:r>
+        <w:t>token</w:t>
+      </w:r>
+      <w:proofErr w:type="spellEnd"/>
+      <w:r>
+        <w:t xml:space="preserve"> de operador</w:t>
       </w:r>
       <w:r>
         <w:rPr>
@@ -15242,7 +16032,15 @@
         <w:t>"</w:t>
       </w:r>
       <w:r>
-        <w:t xml:space="preserve">  para el analizador sintáctico.</w:t>
+        <w:t xml:space="preserve">  </w:t>
+      </w:r>
+      <w:proofErr w:type="gramStart"/>
+      <w:r>
+        <w:t>para</w:t>
+      </w:r>
+      <w:proofErr w:type="gramEnd"/>
+      <w:r>
+        <w:t xml:space="preserve"> el analizador sintáctico.</w:t>
       </w:r>
       <w:r>
         <w:br/>
@@ -15258,7 +16056,15 @@
       </w:r>
       <w:r>
         <w:tab/>
-        <w:t xml:space="preserve">Genera un token de operador </w:t>
+        <w:t xml:space="preserve">Genera un </w:t>
+      </w:r>
+      <w:proofErr w:type="spellStart"/>
+      <w:r>
+        <w:t>token</w:t>
+      </w:r>
+      <w:proofErr w:type="spellEnd"/>
+      <w:r>
+        <w:t xml:space="preserve"> de operador </w:t>
       </w:r>
       <w:r>
         <w:rPr>
@@ -15284,7 +16090,15 @@
       </w:r>
       <w:r>
         <w:tab/>
-        <w:t xml:space="preserve">Genera un token de operador </w:t>
+        <w:t xml:space="preserve">Genera un </w:t>
+      </w:r>
+      <w:proofErr w:type="spellStart"/>
+      <w:r>
+        <w:t>token</w:t>
+      </w:r>
+      <w:proofErr w:type="spellEnd"/>
+      <w:r>
+        <w:t xml:space="preserve"> de operador </w:t>
       </w:r>
       <w:r>
         <w:rPr>
@@ -15310,7 +16124,15 @@
       </w:r>
       <w:r>
         <w:tab/>
-        <w:t>Genera un token de operador</w:t>
+        <w:t xml:space="preserve">Genera un </w:t>
+      </w:r>
+      <w:proofErr w:type="spellStart"/>
+      <w:r>
+        <w:t>token</w:t>
+      </w:r>
+      <w:proofErr w:type="spellEnd"/>
+      <w:r>
+        <w:t xml:space="preserve"> de operador</w:t>
       </w:r>
       <w:r>
         <w:rPr>
@@ -15336,7 +16158,15 @@
       </w:r>
       <w:r>
         <w:tab/>
-        <w:t>Genera un token de operador</w:t>
+        <w:t xml:space="preserve">Genera un </w:t>
+      </w:r>
+      <w:proofErr w:type="spellStart"/>
+      <w:r>
+        <w:t>token</w:t>
+      </w:r>
+      <w:proofErr w:type="spellEnd"/>
+      <w:r>
+        <w:t xml:space="preserve"> de operador</w:t>
       </w:r>
       <w:r>
         <w:rPr>
@@ -15362,7 +16192,15 @@
       </w:r>
       <w:r>
         <w:tab/>
-        <w:t>Genera un token de operador</w:t>
+        <w:t xml:space="preserve">Genera un </w:t>
+      </w:r>
+      <w:proofErr w:type="spellStart"/>
+      <w:r>
+        <w:t>token</w:t>
+      </w:r>
+      <w:proofErr w:type="spellEnd"/>
+      <w:r>
+        <w:t xml:space="preserve"> de operador</w:t>
       </w:r>
       <w:r>
         <w:rPr>
@@ -15388,7 +16226,15 @@
       </w:r>
       <w:r>
         <w:tab/>
-        <w:t>Genera un token de operador</w:t>
+        <w:t xml:space="preserve">Genera un </w:t>
+      </w:r>
+      <w:proofErr w:type="spellStart"/>
+      <w:r>
+        <w:t>token</w:t>
+      </w:r>
+      <w:proofErr w:type="spellEnd"/>
+      <w:r>
+        <w:t xml:space="preserve"> de operador</w:t>
       </w:r>
       <w:r>
         <w:rPr>
@@ -15421,7 +16267,15 @@
       </w:r>
       <w:r>
         <w:tab/>
-        <w:t xml:space="preserve">Genera un token separador </w:t>
+        <w:t xml:space="preserve">Genera un </w:t>
+      </w:r>
+      <w:proofErr w:type="spellStart"/>
+      <w:r>
+        <w:t>token</w:t>
+      </w:r>
+      <w:proofErr w:type="spellEnd"/>
+      <w:r>
+        <w:t xml:space="preserve"> separador </w:t>
       </w:r>
       <w:r>
         <w:rPr>
@@ -15532,43 +16386,37 @@
       </w:r>
       <w:r>
         <w:tab/>
-        <w:t xml:space="preserve">Genera un token separador </w:t>
+        <w:t xml:space="preserve">Genera un </w:t>
+      </w:r>
+      <w:proofErr w:type="spellStart"/>
+      <w:r>
+        <w:t>token</w:t>
+      </w:r>
+      <w:proofErr w:type="spellEnd"/>
+      <w:r>
+        <w:t xml:space="preserve"> separador </w:t>
       </w:r>
       <w:r>
         <w:rPr>
           <w:b/>
           <w:bCs/>
         </w:rPr>
-        <w:t xml:space="preserve">corchete abierto “[“ </w:t>
-      </w:r>
-      <w:r>
-        <w:t>para el analizador sintáctico.</w:t>
-      </w:r>
-      <w:r>
-        <w:br/>
-      </w:r>
-      <w:r>
-        <w:rPr>
-          <w:b/>
-        </w:rPr>
-        <w:t>M3</w:t>
-      </w:r>
-      <w:r>
-        <w:t xml:space="preserve">: </w:t>
-      </w:r>
-      <w:r>
-        <w:tab/>
-        <w:t xml:space="preserve">Genera un token separador </w:t>
-      </w:r>
+        <w:t>corchete abierto “[</w:t>
+      </w:r>
+      <w:proofErr w:type="gramStart"/>
       <w:r>
         <w:rPr>
           <w:b/>
           <w:bCs/>
         </w:rPr>
-        <w:t>corchete cerrado “]”</w:t>
-      </w:r>
-      <w:r>
-        <w:t xml:space="preserve"> para el analizador sintáctico.</w:t>
+        <w:t xml:space="preserve">“ </w:t>
+      </w:r>
+      <w:r>
+        <w:t>para</w:t>
+      </w:r>
+      <w:proofErr w:type="gramEnd"/>
+      <w:r>
+        <w:t xml:space="preserve"> el analizador sintáctico.</w:t>
       </w:r>
       <w:r>
         <w:br/>
@@ -15577,24 +16425,32 @@
         <w:rPr>
           <w:b/>
         </w:rPr>
-        <w:t>M4</w:t>
+        <w:t>M3</w:t>
       </w:r>
       <w:r>
         <w:t xml:space="preserve">: </w:t>
       </w:r>
       <w:r>
         <w:tab/>
-        <w:t xml:space="preserve">Genera un token separador </w:t>
+        <w:t xml:space="preserve">Genera un </w:t>
+      </w:r>
+      <w:proofErr w:type="spellStart"/>
+      <w:r>
+        <w:t>token</w:t>
+      </w:r>
+      <w:proofErr w:type="spellEnd"/>
+      <w:r>
+        <w:t xml:space="preserve"> separador </w:t>
       </w:r>
       <w:r>
         <w:rPr>
           <w:b/>
           <w:bCs/>
         </w:rPr>
-        <w:t xml:space="preserve">punto y coma “;” </w:t>
-      </w:r>
-      <w:r>
-        <w:t>para el analizador sintáctico.</w:t>
+        <w:t>corchete cerrado “]”</w:t>
+      </w:r>
+      <w:r>
+        <w:t xml:space="preserve"> para el analizador sintáctico.</w:t>
       </w:r>
       <w:r>
         <w:br/>
@@ -15603,24 +16459,32 @@
         <w:rPr>
           <w:b/>
         </w:rPr>
-        <w:t>M5</w:t>
+        <w:t>M4</w:t>
       </w:r>
       <w:r>
         <w:t xml:space="preserve">: </w:t>
       </w:r>
       <w:r>
         <w:tab/>
-        <w:t xml:space="preserve">Genera un token separador </w:t>
+        <w:t xml:space="preserve">Genera un </w:t>
+      </w:r>
+      <w:proofErr w:type="spellStart"/>
+      <w:r>
+        <w:t>token</w:t>
+      </w:r>
+      <w:proofErr w:type="spellEnd"/>
+      <w:r>
+        <w:t xml:space="preserve"> separador </w:t>
       </w:r>
       <w:r>
         <w:rPr>
           <w:b/>
           <w:bCs/>
         </w:rPr>
-        <w:t>almohadilla “#”</w:t>
-      </w:r>
-      <w:r>
-        <w:t xml:space="preserve"> para el analizador sintáctico.</w:t>
+        <w:t xml:space="preserve">punto y coma “;” </w:t>
+      </w:r>
+      <w:r>
+        <w:t>para el analizador sintáctico.</w:t>
       </w:r>
       <w:r>
         <w:br/>
@@ -15629,21 +16493,29 @@
         <w:rPr>
           <w:b/>
         </w:rPr>
-        <w:t>M6</w:t>
+        <w:t>M5</w:t>
       </w:r>
       <w:r>
         <w:t xml:space="preserve">: </w:t>
       </w:r>
       <w:r>
         <w:tab/>
-        <w:t xml:space="preserve">Genera un token separador </w:t>
+        <w:t xml:space="preserve">Genera un </w:t>
+      </w:r>
+      <w:proofErr w:type="spellStart"/>
+      <w:r>
+        <w:t>token</w:t>
+      </w:r>
+      <w:proofErr w:type="spellEnd"/>
+      <w:r>
+        <w:t xml:space="preserve"> separador </w:t>
       </w:r>
       <w:r>
         <w:rPr>
           <w:b/>
           <w:bCs/>
         </w:rPr>
-        <w:t>almohadilla doble “##”</w:t>
+        <w:t>almohadilla “#”</w:t>
       </w:r>
       <w:r>
         <w:t xml:space="preserve"> para el analizador sintáctico.</w:t>
@@ -15655,62 +16527,78 @@
         <w:rPr>
           <w:b/>
         </w:rPr>
-        <w:t>M7</w:t>
+        <w:t>M6</w:t>
       </w:r>
       <w:r>
         <w:t xml:space="preserve">: </w:t>
       </w:r>
       <w:r>
         <w:tab/>
-        <w:t xml:space="preserve">Genera un token separador </w:t>
+        <w:t xml:space="preserve">Genera un </w:t>
+      </w:r>
+      <w:proofErr w:type="spellStart"/>
+      <w:r>
+        <w:t>token</w:t>
+      </w:r>
+      <w:proofErr w:type="spellEnd"/>
+      <w:r>
+        <w:t xml:space="preserve"> separador </w:t>
       </w:r>
       <w:r>
         <w:rPr>
           <w:b/>
           <w:bCs/>
         </w:rPr>
-        <w:t>paréntesis abierto “(</w:t>
-      </w:r>
-      <w:proofErr w:type="gramStart"/>
+        <w:t>almohadilla doble “##”</w:t>
+      </w:r>
+      <w:r>
+        <w:t xml:space="preserve"> para el analizador sintáctico.</w:t>
+      </w:r>
+      <w:r>
+        <w:br/>
+      </w:r>
+      <w:r>
+        <w:rPr>
+          <w:b/>
+        </w:rPr>
+        <w:t>M7</w:t>
+      </w:r>
+      <w:r>
+        <w:t xml:space="preserve">: </w:t>
+      </w:r>
+      <w:r>
+        <w:tab/>
+        <w:t xml:space="preserve">Genera un </w:t>
+      </w:r>
+      <w:proofErr w:type="spellStart"/>
+      <w:r>
+        <w:t>token</w:t>
+      </w:r>
+      <w:proofErr w:type="spellEnd"/>
+      <w:r>
+        <w:t xml:space="preserve"> separador </w:t>
+      </w:r>
       <w:r>
         <w:rPr>
           <w:b/>
           <w:bCs/>
         </w:rPr>
-        <w:t>“</w:t>
-      </w:r>
-      <w:r>
-        <w:t xml:space="preserve"> para</w:t>
-      </w:r>
-      <w:proofErr w:type="gramEnd"/>
-      <w:r>
-        <w:t xml:space="preserve"> el analizador sintáctico.</w:t>
-      </w:r>
-      <w:r>
-        <w:br/>
-      </w:r>
-      <w:r>
-        <w:rPr>
-          <w:b/>
-        </w:rPr>
-        <w:t>M8</w:t>
-      </w:r>
-      <w:r>
-        <w:t xml:space="preserve">: </w:t>
-      </w:r>
-      <w:r>
-        <w:tab/>
-        <w:t xml:space="preserve">Genera un token separador </w:t>
-      </w:r>
+        <w:t>paréntesis abierto “(</w:t>
+      </w:r>
+      <w:proofErr w:type="gramStart"/>
       <w:r>
         <w:rPr>
           <w:b/>
           <w:bCs/>
         </w:rPr>
-        <w:t>paréntesis cerrado “)”</w:t>
-      </w:r>
-      <w:r>
-        <w:t xml:space="preserve"> para el analizador sintáctico.</w:t>
+        <w:t>“</w:t>
+      </w:r>
+      <w:r>
+        <w:t xml:space="preserve"> para</w:t>
+      </w:r>
+      <w:proofErr w:type="gramEnd"/>
+      <w:r>
+        <w:t xml:space="preserve"> el analizador sintáctico.</w:t>
       </w:r>
       <w:r>
         <w:br/>
@@ -15719,24 +16607,32 @@
         <w:rPr>
           <w:b/>
         </w:rPr>
-        <w:t>M9</w:t>
+        <w:t>M8</w:t>
       </w:r>
       <w:r>
         <w:t xml:space="preserve">: </w:t>
       </w:r>
       <w:r>
         <w:tab/>
-        <w:t xml:space="preserve">Genera un token separador </w:t>
+        <w:t xml:space="preserve">Genera un </w:t>
+      </w:r>
+      <w:proofErr w:type="spellStart"/>
+      <w:r>
+        <w:t>token</w:t>
+      </w:r>
+      <w:proofErr w:type="spellEnd"/>
+      <w:r>
+        <w:t xml:space="preserve"> separador </w:t>
       </w:r>
       <w:r>
         <w:rPr>
           <w:b/>
           <w:bCs/>
         </w:rPr>
-        <w:t xml:space="preserve">llave abierta “{” </w:t>
-      </w:r>
-      <w:r>
-        <w:t>para el analizador sintáctico.</w:t>
+        <w:t>paréntesis cerrado “)”</w:t>
+      </w:r>
+      <w:r>
+        <w:t xml:space="preserve"> para el analizador sintáctico.</w:t>
       </w:r>
       <w:r>
         <w:br/>
@@ -15745,20 +16641,62 @@
         <w:rPr>
           <w:b/>
         </w:rPr>
-        <w:t>M10</w:t>
+        <w:t>M9</w:t>
       </w:r>
       <w:r>
         <w:t xml:space="preserve">: </w:t>
       </w:r>
       <w:r>
         <w:tab/>
-        <w:t xml:space="preserve">Genera un token separador </w:t>
+        <w:t xml:space="preserve">Genera un </w:t>
+      </w:r>
+      <w:proofErr w:type="spellStart"/>
+      <w:r>
+        <w:t>token</w:t>
+      </w:r>
+      <w:proofErr w:type="spellEnd"/>
+      <w:r>
+        <w:t xml:space="preserve"> separador </w:t>
       </w:r>
       <w:r>
         <w:rPr>
           <w:b/>
           <w:bCs/>
         </w:rPr>
+        <w:t xml:space="preserve">llave abierta “{” </w:t>
+      </w:r>
+      <w:r>
+        <w:t>para el analizador sintáctico.</w:t>
+      </w:r>
+      <w:r>
+        <w:br/>
+      </w:r>
+      <w:r>
+        <w:rPr>
+          <w:b/>
+        </w:rPr>
+        <w:t>M10</w:t>
+      </w:r>
+      <w:r>
+        <w:t xml:space="preserve">: </w:t>
+      </w:r>
+      <w:r>
+        <w:tab/>
+        <w:t xml:space="preserve">Genera un </w:t>
+      </w:r>
+      <w:proofErr w:type="spellStart"/>
+      <w:r>
+        <w:t>token</w:t>
+      </w:r>
+      <w:proofErr w:type="spellEnd"/>
+      <w:r>
+        <w:t xml:space="preserve"> separador </w:t>
+      </w:r>
+      <w:r>
+        <w:rPr>
+          <w:b/>
+          <w:bCs/>
+        </w:rPr>
         <w:t>llave cerrada “}”</w:t>
       </w:r>
       <w:r>
@@ -15789,7 +16727,7 @@
       <w:pPr>
         <w:pStyle w:val="Sinespaciado"/>
       </w:pPr>
-      <w:bookmarkStart w:id="44" w:name="_Toc311758250"/>
+      <w:bookmarkStart w:id="44" w:name="_Toc314480793"/>
       <w:r>
         <w:rPr>
           <w:rStyle w:val="Ttulo3Car"/>
@@ -15857,7 +16795,23 @@
       </w:r>
       <w:r>
         <w:tab/>
-        <w:t xml:space="preserve"> Búsqueda del lexema en la tabla de palabras reservadas  y si lo encuentra devuelve el token, si no lo encuentra búsqueda/inserción en la tabla de símbolos y generación del token para el analizador sintáctico:</w:t>
+        <w:t xml:space="preserve"> Búsqueda del lexema en la tabla de palabras reservadas  y si lo encuentra devuelve el </w:t>
+      </w:r>
+      <w:proofErr w:type="spellStart"/>
+      <w:r>
+        <w:t>token</w:t>
+      </w:r>
+      <w:proofErr w:type="spellEnd"/>
+      <w:r>
+        <w:t xml:space="preserve">, si no lo encuentra búsqueda/inserción en la tabla de símbolos y generación del </w:t>
+      </w:r>
+      <w:proofErr w:type="spellStart"/>
+      <w:r>
+        <w:t>token</w:t>
+      </w:r>
+      <w:proofErr w:type="spellEnd"/>
+      <w:r>
+        <w:t xml:space="preserve"> para el analizador sintáctico:</w:t>
       </w:r>
       <w:r>
         <w:br/>
@@ -15869,15 +16823,27 @@
       </w:r>
       <w:r>
         <w:tab/>
-        <w:t xml:space="preserve">token = </w:t>
-      </w:r>
-      <w:proofErr w:type="spellStart"/>
+      </w:r>
+      <w:proofErr w:type="spellStart"/>
+      <w:r>
+        <w:t>token</w:t>
+      </w:r>
+      <w:proofErr w:type="spellEnd"/>
+      <w:r>
+        <w:t xml:space="preserve"> = </w:t>
+      </w:r>
+      <w:proofErr w:type="spellStart"/>
+      <w:proofErr w:type="gramStart"/>
       <w:r>
         <w:t>TS.getPalRes.Busca</w:t>
       </w:r>
       <w:proofErr w:type="spellEnd"/>
       <w:r>
-        <w:t>(lexema);</w:t>
+        <w:t>(</w:t>
+      </w:r>
+      <w:proofErr w:type="gramEnd"/>
+      <w:r>
+        <w:t>lexema);</w:t>
       </w:r>
       <w:r>
         <w:br/>
@@ -15892,7 +16858,15 @@
       </w:r>
       <w:proofErr w:type="spellEnd"/>
       <w:r>
-        <w:t xml:space="preserve">(token != </w:t>
+        <w:t>(</w:t>
+      </w:r>
+      <w:proofErr w:type="spellStart"/>
+      <w:r>
+        <w:t>token</w:t>
+      </w:r>
+      <w:proofErr w:type="spellEnd"/>
+      <w:r>
+        <w:t xml:space="preserve"> != </w:t>
       </w:r>
       <w:proofErr w:type="spellStart"/>
       <w:r>
@@ -15915,7 +16889,15 @@
       </w:r>
       <w:proofErr w:type="spellEnd"/>
       <w:r>
-        <w:t xml:space="preserve"> token;</w:t>
+        <w:t xml:space="preserve"> </w:t>
+      </w:r>
+      <w:proofErr w:type="spellStart"/>
+      <w:r>
+        <w:t>token</w:t>
+      </w:r>
+      <w:proofErr w:type="spellEnd"/>
+      <w:r>
+        <w:t>;</w:t>
       </w:r>
     </w:p>
     <w:p>
@@ -16066,7 +17048,15 @@
       <w:proofErr w:type="spellEnd"/>
       <w:proofErr w:type="gramEnd"/>
       <w:r>
-        <w:t xml:space="preserve"> token;</w:t>
+        <w:t xml:space="preserve"> </w:t>
+      </w:r>
+      <w:proofErr w:type="spellStart"/>
+      <w:r>
+        <w:t>token</w:t>
+      </w:r>
+      <w:proofErr w:type="spellEnd"/>
+      <w:r>
+        <w:t>;</w:t>
       </w:r>
     </w:p>
     <w:p>
@@ -16213,7 +17203,15 @@
       </w:r>
       <w:r>
         <w:tab/>
-        <w:t>Genera un token de fin de la entrada para el analizador sintáctico:</w:t>
+        <w:t xml:space="preserve">Genera un </w:t>
+      </w:r>
+      <w:proofErr w:type="spellStart"/>
+      <w:r>
+        <w:t>token</w:t>
+      </w:r>
+      <w:proofErr w:type="spellEnd"/>
+      <w:r>
+        <w:t xml:space="preserve"> de fin de la entrada para el analizador sintáctico:</w:t>
       </w:r>
       <w:r>
         <w:br/>
@@ -16326,7 +17324,15 @@
         <w:t>Gen</w:t>
       </w:r>
       <w:r>
-        <w:t>era un token de tipo LIT_CADENA</w:t>
+        <w:t xml:space="preserve">era un </w:t>
+      </w:r>
+      <w:proofErr w:type="spellStart"/>
+      <w:r>
+        <w:t>token</w:t>
+      </w:r>
+      <w:proofErr w:type="spellEnd"/>
+      <w:r>
+        <w:t xml:space="preserve"> de tipo LIT_CADENA</w:t>
       </w:r>
       <w:r>
         <w:br/>
@@ -16348,7 +17354,15 @@
         <w:t>Genera</w:t>
       </w:r>
       <w:r>
-        <w:t xml:space="preserve"> un token de tipo LIT_CARACTER</w:t>
+        <w:t xml:space="preserve"> un </w:t>
+      </w:r>
+      <w:proofErr w:type="spellStart"/>
+      <w:r>
+        <w:t>token</w:t>
+      </w:r>
+      <w:proofErr w:type="spellEnd"/>
+      <w:r>
+        <w:t xml:space="preserve"> de tipo LIT_CARACTER</w:t>
       </w:r>
       <w:r>
         <w:br/>
@@ -16369,7 +17383,15 @@
         <w:tab/>
       </w:r>
       <w:r>
-        <w:t>Genera un token f</w:t>
+        <w:t xml:space="preserve">Genera un </w:t>
+      </w:r>
+      <w:proofErr w:type="spellStart"/>
+      <w:r>
+        <w:t>token</w:t>
+      </w:r>
+      <w:proofErr w:type="spellEnd"/>
+      <w:r>
+        <w:t xml:space="preserve"> f</w:t>
       </w:r>
       <w:r>
         <w:t xml:space="preserve">lecha (para punteros) </w:t>
@@ -16395,7 +17417,15 @@
         <w:tab/>
       </w:r>
       <w:r>
-        <w:t>Genera un token punto</w:t>
+        <w:t xml:space="preserve">Genera un </w:t>
+      </w:r>
+      <w:proofErr w:type="spellStart"/>
+      <w:r>
+        <w:t>token</w:t>
+      </w:r>
+      <w:proofErr w:type="spellEnd"/>
+      <w:r>
+        <w:t xml:space="preserve"> punto</w:t>
       </w:r>
       <w:r>
         <w:br/>
@@ -16437,7 +17467,7 @@
       <w:pPr>
         <w:pStyle w:val="Ttulo2"/>
       </w:pPr>
-      <w:bookmarkStart w:id="45" w:name="_Toc311758251"/>
+      <w:bookmarkStart w:id="45" w:name="_Toc314480794"/>
       <w:r>
         <w:lastRenderedPageBreak/>
         <w:t>Tabla de transiciones del autómata</w:t>
@@ -16474,7 +17504,7 @@
           <v:shape id="_x0000_s1043" type="#_x0000_t75" style="position:absolute;margin-left:-54.85pt;margin-top:3.5pt;width:533pt;height:152.35pt;z-index:251665408">
             <v:imagedata r:id="rId21" o:title=""/>
           </v:shape>
-          <o:OLEObject Type="Embed" ProgID="Photoshop.Image.12" ShapeID="_x0000_s1043" DrawAspect="Content" ObjectID="_1385500542" r:id="rId22">
+          <o:OLEObject Type="Embed" ProgID="Photoshop.Image.12" ShapeID="_x0000_s1043" DrawAspect="Content" ObjectID="_1388222621" r:id="rId22">
             <o:FieldCodes>\s</o:FieldCodes>
           </o:OLEObject>
         </w:pict>
@@ -16495,7 +17525,7 @@
           <v:shape id="_x0000_s1044" type="#_x0000_t75" style="position:absolute;margin-left:-54.85pt;margin-top:18pt;width:533.1pt;height:199.6pt;z-index:251667456">
             <v:imagedata r:id="rId23" o:title=""/>
           </v:shape>
-          <o:OLEObject Type="Embed" ProgID="Photoshop.Image.12" ShapeID="_x0000_s1044" DrawAspect="Content" ObjectID="_1385500543" r:id="rId24">
+          <o:OLEObject Type="Embed" ProgID="Photoshop.Image.12" ShapeID="_x0000_s1044" DrawAspect="Content" ObjectID="_1388222622" r:id="rId24">
             <o:FieldCodes>\s</o:FieldCodes>
           </o:OLEObject>
         </w:pict>
@@ -16516,7 +17546,7 @@
           <v:shape id="_x0000_s1045" type="#_x0000_t75" style="position:absolute;margin-left:-55.5pt;margin-top:95.9pt;width:537.8pt;height:133.95pt;z-index:251669504">
             <v:imagedata r:id="rId25" o:title=""/>
           </v:shape>
-          <o:OLEObject Type="Embed" ProgID="Photoshop.Image.12" ShapeID="_x0000_s1045" DrawAspect="Content" ObjectID="_1385500544" r:id="rId26">
+          <o:OLEObject Type="Embed" ProgID="Photoshop.Image.12" ShapeID="_x0000_s1045" DrawAspect="Content" ObjectID="_1388222623" r:id="rId26">
             <o:FieldCodes>\s</o:FieldCodes>
           </o:OLEObject>
         </w:pict>
@@ -16529,7 +17559,7 @@
       <w:pPr>
         <w:pStyle w:val="Ttulo2"/>
       </w:pPr>
-      <w:bookmarkStart w:id="46" w:name="_Toc311758252"/>
+      <w:bookmarkStart w:id="46" w:name="_Toc314480795"/>
       <w:r>
         <w:lastRenderedPageBreak/>
         <w:t>Tabla de símbolos</w:t>
@@ -16722,7 +17752,7 @@
           <w:lang w:eastAsia="es-ES"/>
         </w:rPr>
       </w:pPr>
-      <w:bookmarkStart w:id="47" w:name="_Toc311758253"/>
+      <w:bookmarkStart w:id="47" w:name="_Toc314480796"/>
       <w:r>
         <w:rPr>
           <w:lang w:eastAsia="es-ES"/>
@@ -16795,7 +17825,7 @@
           <w:lang w:eastAsia="es-ES"/>
         </w:rPr>
       </w:pPr>
-      <w:bookmarkStart w:id="48" w:name="_Toc311758254"/>
+      <w:bookmarkStart w:id="48" w:name="_Toc314480797"/>
       <w:r>
         <w:rPr>
           <w:lang w:eastAsia="es-ES"/>
@@ -16908,7 +17938,7 @@
       <w:pPr>
         <w:pStyle w:val="Ttulo2"/>
       </w:pPr>
-      <w:bookmarkStart w:id="49" w:name="_Toc311758255"/>
+      <w:bookmarkStart w:id="49" w:name="_Toc314480798"/>
       <w:r>
         <w:lastRenderedPageBreak/>
         <w:t>Gest</w:t>
@@ -16932,7 +17962,15 @@
       </w:r>
       <w:proofErr w:type="spellEnd"/>
       <w:r>
-        <w:t xml:space="preserve"> del código de entrada, al encontrar un error léxico, se crea un token ERROR.</w:t>
+        <w:t xml:space="preserve"> del código de entrada, al encontrar un error léxico, se crea un </w:t>
+      </w:r>
+      <w:proofErr w:type="spellStart"/>
+      <w:r>
+        <w:t>token</w:t>
+      </w:r>
+      <w:proofErr w:type="spellEnd"/>
+      <w:r>
+        <w:t xml:space="preserve"> ERROR.</w:t>
       </w:r>
     </w:p>
     <w:p>
@@ -16970,7 +18008,7 @@
           <w:lang w:eastAsia="es-ES"/>
         </w:rPr>
       </w:pPr>
-      <w:bookmarkStart w:id="50" w:name="_Toc311758256"/>
+      <w:bookmarkStart w:id="50" w:name="_Toc314480799"/>
       <w:r>
         <w:rPr>
           <w:lang w:eastAsia="es-ES"/>
@@ -17189,7 +18227,7 @@
           <w:lang w:eastAsia="es-ES"/>
         </w:rPr>
       </w:pPr>
-      <w:bookmarkStart w:id="51" w:name="_Toc311758257"/>
+      <w:bookmarkStart w:id="51" w:name="_Toc314480800"/>
       <w:r>
         <w:rPr>
           <w:lang w:eastAsia="es-ES"/>
@@ -17320,7 +18358,7 @@
           <w:lang w:eastAsia="es-ES"/>
         </w:rPr>
       </w:pPr>
-      <w:bookmarkStart w:id="52" w:name="_Toc311758258"/>
+      <w:bookmarkStart w:id="52" w:name="_Toc314480801"/>
       <w:r>
         <w:rPr>
           <w:lang w:eastAsia="es-ES"/>
@@ -17702,7 +18740,7 @@
           <w:lang w:eastAsia="es-ES"/>
         </w:rPr>
       </w:pPr>
-      <w:bookmarkStart w:id="53" w:name="_Toc311758259"/>
+      <w:bookmarkStart w:id="53" w:name="_Toc314480802"/>
       <w:r>
         <w:rPr>
           <w:lang w:eastAsia="es-ES"/>
@@ -17834,7 +18872,7 @@
           <w:shd w:val="clear" w:color="auto" w:fill="FFFFFF"/>
         </w:rPr>
       </w:pPr>
-      <w:bookmarkStart w:id="54" w:name="_Toc311758260"/>
+      <w:bookmarkStart w:id="54" w:name="_Toc314480803"/>
       <w:r>
         <w:rPr>
           <w:rStyle w:val="apple-style-span"/>
@@ -17850,7 +18888,7 @@
       <w:pPr>
         <w:pStyle w:val="Ttulo2"/>
       </w:pPr>
-      <w:bookmarkStart w:id="55" w:name="_Toc311758261"/>
+      <w:bookmarkStart w:id="55" w:name="_Toc314480804"/>
       <w:r>
         <w:t>Consideraciones previas a la implementación</w:t>
       </w:r>
@@ -17904,7 +18942,7 @@
       <w:pPr>
         <w:pStyle w:val="Ttulo2"/>
       </w:pPr>
-      <w:bookmarkStart w:id="56" w:name="_Toc311758262"/>
+      <w:bookmarkStart w:id="56" w:name="_Toc314480805"/>
       <w:r>
         <w:lastRenderedPageBreak/>
         <w:t>Implementación analizador léxico</w:t>
@@ -17981,7 +19019,7 @@
       <w:pPr>
         <w:pStyle w:val="Ttulo3"/>
       </w:pPr>
-      <w:bookmarkStart w:id="57" w:name="_Toc311758263"/>
+      <w:bookmarkStart w:id="57" w:name="_Toc314480806"/>
       <w:r>
         <w:lastRenderedPageBreak/>
         <w:t>Diagrama de clases</w:t>
@@ -18040,7 +19078,7 @@
       <w:pPr>
         <w:pStyle w:val="Ttulo2"/>
       </w:pPr>
-      <w:bookmarkStart w:id="58" w:name="_Toc311758264"/>
+      <w:bookmarkStart w:id="58" w:name="_Toc314480807"/>
       <w:r>
         <w:lastRenderedPageBreak/>
         <w:t>Prototipo de la tabla de símbolos</w:t>
@@ -18104,49 +19142,163 @@
       </w:r>
     </w:p>
     <w:p>
+      <w:pPr>
+        <w:pStyle w:val="Ttulo1"/>
+      </w:pPr>
       <w:r>
         <w:br w:type="page"/>
       </w:r>
+      <w:bookmarkStart w:id="59" w:name="_Toc314480808"/>
+      <w:r>
+        <w:lastRenderedPageBreak/>
+        <w:t>Diseño e implementación del analizador sintáctico</w:t>
+      </w:r>
+      <w:bookmarkEnd w:id="59"/>
+    </w:p>
+    <w:p>
+      <w:pPr>
+        <w:pStyle w:val="Ttulo2"/>
+      </w:pPr>
+      <w:bookmarkStart w:id="60" w:name="_Toc314480809"/>
+      <w:r>
+        <w:t>Consideraciones previas</w:t>
+      </w:r>
+      <w:bookmarkEnd w:id="60"/>
+    </w:p>
+    <w:p/>
+    <w:p>
+      <w:pPr>
+        <w:spacing w:after="0" w:line="240" w:lineRule="auto"/>
+        <w:rPr>
+          <w:rFonts w:ascii="Cambria" w:eastAsia="Times New Roman" w:hAnsi="Cambria"/>
+          <w:b/>
+          <w:bCs/>
+          <w:color w:val="365F91"/>
+          <w:sz w:val="28"/>
+          <w:szCs w:val="28"/>
+        </w:rPr>
+      </w:pPr>
+      <w:r>
+        <w:br w:type="page"/>
+      </w:r>
     </w:p>
     <w:p>
       <w:pPr>
         <w:pStyle w:val="Ttulo1"/>
-        <w:rPr>
-          <w:lang w:val="en-US" w:eastAsia="es-ES"/>
-        </w:rPr>
-      </w:pPr>
-      <w:bookmarkStart w:id="59" w:name="_Toc308609404"/>
-      <w:bookmarkStart w:id="60" w:name="_Toc311758265"/>
-      <w:proofErr w:type="spellStart"/>
-      <w:r>
-        <w:rPr>
-          <w:lang w:val="en-US" w:eastAsia="es-ES"/>
+      </w:pPr>
+      <w:bookmarkStart w:id="61" w:name="_Toc314480810"/>
+      <w:r>
+        <w:lastRenderedPageBreak/>
+        <w:t>Código de los ejemplos empleados</w:t>
+      </w:r>
+      <w:bookmarkEnd w:id="61"/>
+    </w:p>
+    <w:p>
+      <w:pPr>
+        <w:pStyle w:val="Ttulo2"/>
+      </w:pPr>
+      <w:bookmarkStart w:id="62" w:name="_Toc314480811"/>
+      <w:r>
+        <w:t>Análisis léxico</w:t>
+      </w:r>
+      <w:bookmarkEnd w:id="62"/>
+    </w:p>
+    <w:p>
+      <w:pPr>
+        <w:pStyle w:val="Ttulo2"/>
+      </w:pPr>
+      <w:bookmarkStart w:id="63" w:name="_Toc314480812"/>
+      <w:r>
+        <w:t>Análisis sintáctico</w:t>
+      </w:r>
+      <w:bookmarkEnd w:id="63"/>
+    </w:p>
+    <w:p/>
+    <w:p>
+      <w:pPr>
+        <w:spacing w:after="0" w:line="240" w:lineRule="auto"/>
+        <w:rPr>
+          <w:rFonts w:ascii="Cambria" w:eastAsia="Times New Roman" w:hAnsi="Cambria"/>
+          <w:b/>
+          <w:bCs/>
+          <w:color w:val="365F91"/>
+          <w:sz w:val="28"/>
+          <w:szCs w:val="28"/>
+          <w:lang w:eastAsia="es-ES"/>
+        </w:rPr>
+      </w:pPr>
+      <w:bookmarkStart w:id="64" w:name="_Toc308609404"/>
+      <w:r>
+        <w:rPr>
+          <w:lang w:eastAsia="es-ES"/>
+        </w:rPr>
+        <w:br w:type="page"/>
+      </w:r>
+    </w:p>
+    <w:p>
+      <w:pPr>
+        <w:pStyle w:val="Ttulo1"/>
+        <w:rPr>
+          <w:lang w:eastAsia="es-ES"/>
+        </w:rPr>
+      </w:pPr>
+      <w:bookmarkStart w:id="65" w:name="_Toc314480813"/>
+      <w:r>
+        <w:rPr>
+          <w:lang w:eastAsia="es-ES"/>
         </w:rPr>
         <w:lastRenderedPageBreak/>
         <w:t>Glosario</w:t>
       </w:r>
-      <w:bookmarkEnd w:id="59"/>
-      <w:bookmarkEnd w:id="60"/>
-      <w:proofErr w:type="spellEnd"/>
-    </w:p>
-    <w:p>
-      <w:pPr>
-        <w:rPr>
-          <w:lang w:val="en-US" w:eastAsia="es-ES"/>
-        </w:rPr>
-      </w:pPr>
-    </w:p>
-    <w:p>
-      <w:pPr>
-        <w:rPr>
-          <w:lang w:val="en-US" w:eastAsia="es-ES"/>
-        </w:rPr>
-      </w:pPr>
-      <w:r>
-        <w:rPr>
-          <w:lang w:val="en-US" w:eastAsia="es-ES"/>
-        </w:rPr>
-        <w:t>ATN: Augmented Transaction Network</w:t>
+      <w:bookmarkEnd w:id="64"/>
+      <w:bookmarkEnd w:id="65"/>
+    </w:p>
+    <w:p>
+      <w:pPr>
+        <w:rPr>
+          <w:lang w:eastAsia="es-ES"/>
+        </w:rPr>
+      </w:pPr>
+    </w:p>
+    <w:p>
+      <w:pPr>
+        <w:rPr>
+          <w:lang w:eastAsia="es-ES"/>
+        </w:rPr>
+      </w:pPr>
+      <w:r>
+        <w:rPr>
+          <w:lang w:eastAsia="es-ES"/>
+        </w:rPr>
+        <w:t xml:space="preserve">ATN: </w:t>
+      </w:r>
+      <w:proofErr w:type="spellStart"/>
+      <w:r>
+        <w:rPr>
+          <w:lang w:eastAsia="es-ES"/>
+        </w:rPr>
+        <w:t>Augmented</w:t>
+      </w:r>
+      <w:proofErr w:type="spellEnd"/>
+      <w:r>
+        <w:rPr>
+          <w:lang w:eastAsia="es-ES"/>
+        </w:rPr>
+        <w:t xml:space="preserve"> </w:t>
+      </w:r>
+      <w:proofErr w:type="spellStart"/>
+      <w:r>
+        <w:rPr>
+          <w:lang w:eastAsia="es-ES"/>
+        </w:rPr>
+        <w:t>Transaction</w:t>
+      </w:r>
+      <w:proofErr w:type="spellEnd"/>
+      <w:r>
+        <w:rPr>
+          <w:lang w:eastAsia="es-ES"/>
+        </w:rPr>
+        <w:t xml:space="preserve"> Network</w:t>
       </w:r>
     </w:p>
     <w:p>
@@ -18350,8 +19502,8 @@
           <w:lang w:eastAsia="es-ES"/>
         </w:rPr>
       </w:pPr>
-      <w:bookmarkStart w:id="61" w:name="_Toc308609405"/>
-      <w:bookmarkStart w:id="62" w:name="_Toc311758266"/>
+      <w:bookmarkStart w:id="66" w:name="_Toc308609405"/>
+      <w:bookmarkStart w:id="67" w:name="_Toc314480814"/>
       <w:r>
         <w:rPr>
           <w:lang w:eastAsia="es-ES"/>
@@ -18359,8 +19511,8 @@
         <w:lastRenderedPageBreak/>
         <w:t>Bibliografía</w:t>
       </w:r>
-      <w:bookmarkEnd w:id="61"/>
-      <w:bookmarkEnd w:id="62"/>
+      <w:bookmarkEnd w:id="66"/>
+      <w:bookmarkEnd w:id="67"/>
     </w:p>
     <w:p>
       <w:pPr>
@@ -20537,7 +21689,6 @@
   <w:style w:type="character" w:default="1" w:styleId="Fuentedeprrafopredeter">
     <w:name w:val="Default Paragraph Font"/>
     <w:uiPriority w:val="1"/>
-    <w:semiHidden/>
     <w:unhideWhenUsed/>
   </w:style>
   <w:style w:type="table" w:default="1" w:styleId="Tablanormal">

</xml_diff>

<commit_message>
aniado cosas en la Memoria.docx
</commit_message>
<xml_diff>
--- a/Memoria.docx
+++ b/Memoria.docx
@@ -8,7 +8,7 @@
           <w:noProof/>
         </w:rPr>
         <w:pict>
-          <v:group id="_x0000_s1026" style="position:absolute;margin-left:6198.35pt;margin-top:0;width:264.55pt;height:690.65pt;z-index:251660288;mso-position-horizontal:right;mso-position-horizontal-relative:page;mso-position-vertical:bottom;mso-position-vertical-relative:page" coordorigin="5531,1258" coordsize="5291,13813">
+          <v:group id="_x0000_s1026" style="position:absolute;margin-left:6422.9pt;margin-top:0;width:264.55pt;height:690.65pt;z-index:251660288;mso-position-horizontal:right;mso-position-horizontal-relative:page;mso-position-vertical:bottom;mso-position-vertical-relative:page" coordorigin="5531,1258" coordsize="5291,13813">
             <v:shapetype id="_x0000_t32" coordsize="21600,21600" o:spt="32" o:oned="t" path="m,l21600,21600e" filled="f">
               <v:path arrowok="t" fillok="f" o:connecttype="none"/>
               <o:lock v:ext="edit" shapetype="t"/>
@@ -46,7 +46,7 @@
           <w:noProof/>
         </w:rPr>
         <w:pict>
-          <v:group id="_x0000_s1032" style="position:absolute;margin-left:8533.5pt;margin-top:0;width:332.7pt;height:227.25pt;z-index:251661312;mso-position-horizontal:right;mso-position-horizontal-relative:margin;mso-position-vertical:top;mso-position-vertical-relative:page" coordorigin="4136,15" coordsize="6654,4545" o:allowincell="f">
+          <v:group id="_x0000_s1032" style="position:absolute;margin-left:8826.2pt;margin-top:0;width:332.7pt;height:227.25pt;z-index:251661312;mso-position-horizontal:right;mso-position-horizontal-relative:margin;mso-position-vertical:top;mso-position-vertical-relative:page" coordorigin="4136,15" coordsize="6654,4545" o:allowincell="f">
             <v:shape id="_x0000_s1033" type="#_x0000_t32" style="position:absolute;left:4136;top:15;width:3058;height:3855" o:connectortype="straight" strokecolor="#a7bfde"/>
             <v:oval id="_x0000_s1034" style="position:absolute;left:6674;top:444;width:4116;height:4116" fillcolor="#a7bfde" stroked="f"/>
             <v:oval id="_x0000_s1035" style="position:absolute;left:6773;top:1058;width:3367;height:3367" fillcolor="#d3dfee" stroked="f"/>
@@ -13787,7 +13787,7 @@
                     <a:blip r:embed="rId17" cstate="print">
                       <a:extLst>
                         <a:ext uri="{28A0092B-C50C-407E-A947-70E740481C1C}">
-                          <a14:useLocalDpi xmlns:a14="http://schemas.microsoft.com/office/drawing/2010/main" xmlns:wps="http://schemas.microsoft.com/office/word/2010/wordprocessingShape" xmlns:wpi="http://schemas.microsoft.com/office/word/2010/wordprocessingInk" xmlns:wpg="http://schemas.microsoft.com/office/word/2010/wordprocessingGroup" xmlns:w14="http://schemas.microsoft.com/office/word/2010/wordml" xmlns:w="http://schemas.openxmlformats.org/wordprocessingml/2006/main" xmlns:w10="urn:schemas-microsoft-com:office:word" xmlns:wp14="http://schemas.microsoft.com/office/word/2010/wordprocessingDrawing" xmlns:v="urn:schemas-microsoft-com:vml" xmlns:o="urn:schemas-microsoft-com:office:office" xmlns:mc="http://schemas.openxmlformats.org/markup-compatibility/2006" xmlns:wpc="http://schemas.microsoft.com/office/word/2010/wordprocessingCanvas" xmlns="" val="0"/>
+                          <a14:useLocalDpi xmlns="" xmlns:wpc="http://schemas.microsoft.com/office/word/2010/wordprocessingCanvas" xmlns:mc="http://schemas.openxmlformats.org/markup-compatibility/2006" xmlns:o="urn:schemas-microsoft-com:office:office" xmlns:v="urn:schemas-microsoft-com:vml" xmlns:wp14="http://schemas.microsoft.com/office/word/2010/wordprocessingDrawing" xmlns:w10="urn:schemas-microsoft-com:office:word" xmlns:w="http://schemas.openxmlformats.org/wordprocessingml/2006/main" xmlns:w14="http://schemas.microsoft.com/office/word/2010/wordml" xmlns:wpg="http://schemas.microsoft.com/office/word/2010/wordprocessingGroup" xmlns:wpi="http://schemas.microsoft.com/office/word/2010/wordprocessingInk" xmlns:wps="http://schemas.microsoft.com/office/word/2010/wordprocessingShape" xmlns:a14="http://schemas.microsoft.com/office/drawing/2010/main" val="0"/>
                         </a:ext>
                       </a:extLst>
                     </a:blip>
@@ -17504,7 +17504,7 @@
           <v:shape id="_x0000_s1043" type="#_x0000_t75" style="position:absolute;margin-left:-54.85pt;margin-top:3.5pt;width:533pt;height:152.35pt;z-index:251665408">
             <v:imagedata r:id="rId21" o:title=""/>
           </v:shape>
-          <o:OLEObject Type="Embed" ProgID="Photoshop.Image.12" ShapeID="_x0000_s1043" DrawAspect="Content" ObjectID="_1388222621" r:id="rId22">
+          <o:OLEObject Type="Embed" ProgID="Photoshop.Image.12" ShapeID="_x0000_s1043" DrawAspect="Content" ObjectID="_1388772052" r:id="rId22">
             <o:FieldCodes>\s</o:FieldCodes>
           </o:OLEObject>
         </w:pict>
@@ -17525,7 +17525,7 @@
           <v:shape id="_x0000_s1044" type="#_x0000_t75" style="position:absolute;margin-left:-54.85pt;margin-top:18pt;width:533.1pt;height:199.6pt;z-index:251667456">
             <v:imagedata r:id="rId23" o:title=""/>
           </v:shape>
-          <o:OLEObject Type="Embed" ProgID="Photoshop.Image.12" ShapeID="_x0000_s1044" DrawAspect="Content" ObjectID="_1388222622" r:id="rId24">
+          <o:OLEObject Type="Embed" ProgID="Photoshop.Image.12" ShapeID="_x0000_s1044" DrawAspect="Content" ObjectID="_1388772053" r:id="rId24">
             <o:FieldCodes>\s</o:FieldCodes>
           </o:OLEObject>
         </w:pict>
@@ -17546,7 +17546,7 @@
           <v:shape id="_x0000_s1045" type="#_x0000_t75" style="position:absolute;margin-left:-55.5pt;margin-top:95.9pt;width:537.8pt;height:133.95pt;z-index:251669504">
             <v:imagedata r:id="rId25" o:title=""/>
           </v:shape>
-          <o:OLEObject Type="Embed" ProgID="Photoshop.Image.12" ShapeID="_x0000_s1045" DrawAspect="Content" ObjectID="_1388222623" r:id="rId26">
+          <o:OLEObject Type="Embed" ProgID="Photoshop.Image.12" ShapeID="_x0000_s1045" DrawAspect="Content" ObjectID="_1388772054" r:id="rId26">
             <o:FieldCodes>\s</o:FieldCodes>
           </o:OLEObject>
         </w:pict>
@@ -19165,7 +19165,621 @@
       </w:r>
       <w:bookmarkEnd w:id="60"/>
     </w:p>
+    <w:p>
+      <w:pPr>
+        <w:spacing w:after="0" w:line="240" w:lineRule="auto"/>
+        <w:rPr>
+          <w:rFonts w:ascii="Arial" w:eastAsia="Times New Roman" w:hAnsi="Arial" w:cs="Arial"/>
+          <w:color w:val="000000"/>
+          <w:sz w:val="23"/>
+          <w:szCs w:val="23"/>
+          <w:lang w:eastAsia="es-ES"/>
+        </w:rPr>
+      </w:pPr>
+      <w:r>
+        <w:rPr>
+          <w:rFonts w:ascii="Arial" w:eastAsia="Times New Roman" w:hAnsi="Arial" w:cs="Arial"/>
+          <w:color w:val="000000"/>
+          <w:sz w:val="23"/>
+          <w:szCs w:val="23"/>
+          <w:lang w:eastAsia="es-ES"/>
+        </w:rPr>
+        <w:t>Hemos elegido realizar un análisis sintáctico descendente recursivo sin retroceso (predictivo)</w:t>
+      </w:r>
+      <w:r>
+        <w:rPr>
+          <w:rFonts w:ascii="Times New Roman" w:eastAsia="Times New Roman" w:hAnsi="Times New Roman"/>
+          <w:sz w:val="24"/>
+          <w:szCs w:val="24"/>
+          <w:lang w:eastAsia="es-ES"/>
+        </w:rPr>
+        <w:br/>
+      </w:r>
+      <w:r>
+        <w:rPr>
+          <w:rFonts w:ascii="Times New Roman" w:eastAsia="Times New Roman" w:hAnsi="Times New Roman"/>
+          <w:sz w:val="24"/>
+          <w:szCs w:val="24"/>
+          <w:lang w:eastAsia="es-ES"/>
+        </w:rPr>
+        <w:br/>
+      </w:r>
+      <w:r>
+        <w:rPr>
+          <w:rFonts w:ascii="Arial" w:eastAsia="Times New Roman" w:hAnsi="Arial" w:cs="Arial"/>
+          <w:color w:val="000000"/>
+          <w:sz w:val="23"/>
+          <w:szCs w:val="23"/>
+          <w:lang w:eastAsia="es-ES"/>
+        </w:rPr>
+        <w:t xml:space="preserve">Al igual que ocurría con el analizador léxico y debido a los motivos citados anteriormente (ausencia por parte de los componentes del grupo de conocimiento posterior sobre cómo funciona realmente un analizador sintáctico y  conocimientos avanzados de todos los componentes del grupo con respecto a la programación en java)  hemos decidido realizar la implementación manualmente. Así pues, tras  deliberar sobre </w:t>
+      </w:r>
+      <w:proofErr w:type="spellStart"/>
+      <w:r>
+        <w:rPr>
+          <w:rFonts w:ascii="Arial" w:eastAsia="Times New Roman" w:hAnsi="Arial" w:cs="Arial"/>
+          <w:color w:val="000000"/>
+          <w:sz w:val="23"/>
+          <w:szCs w:val="23"/>
+          <w:lang w:eastAsia="es-ES"/>
+        </w:rPr>
+        <w:t>que</w:t>
+      </w:r>
+      <w:proofErr w:type="spellEnd"/>
+      <w:r>
+        <w:rPr>
+          <w:rFonts w:ascii="Arial" w:eastAsia="Times New Roman" w:hAnsi="Arial" w:cs="Arial"/>
+          <w:color w:val="000000"/>
+          <w:sz w:val="23"/>
+          <w:szCs w:val="23"/>
+          <w:lang w:eastAsia="es-ES"/>
+        </w:rPr>
+        <w:t xml:space="preserve"> tipo de análisis realizar, nos decantamos por análisis descendente (dado que el ascendente es más difícil de implementar si no se utiliza una herramienta) recursivo y sin retroceso (predictivo) ya que este nos parece más eficiente que con retroceso.</w:t>
+      </w:r>
+      <w:r>
+        <w:rPr>
+          <w:rFonts w:ascii="Times New Roman" w:eastAsia="Times New Roman" w:hAnsi="Times New Roman"/>
+          <w:sz w:val="24"/>
+          <w:szCs w:val="24"/>
+          <w:lang w:eastAsia="es-ES"/>
+        </w:rPr>
+        <w:br/>
+      </w:r>
+      <w:r>
+        <w:rPr>
+          <w:rFonts w:ascii="Times New Roman" w:eastAsia="Times New Roman" w:hAnsi="Times New Roman"/>
+          <w:sz w:val="24"/>
+          <w:szCs w:val="24"/>
+          <w:lang w:eastAsia="es-ES"/>
+        </w:rPr>
+        <w:br/>
+      </w:r>
+      <w:r>
+        <w:rPr>
+          <w:rFonts w:ascii="Arial" w:eastAsia="Times New Roman" w:hAnsi="Arial" w:cs="Arial"/>
+          <w:color w:val="000000"/>
+          <w:sz w:val="23"/>
+          <w:szCs w:val="23"/>
+          <w:lang w:eastAsia="es-ES"/>
+        </w:rPr>
+        <w:t>Nuestro lenguaje de partida, C++, se trata de un lenguaje orientado a objetos. Y dado que el lenguaje al que traduciremos no es orientado a objetos, hemos considerado oportuno, desde el análisis sintáctico, acotar la entrada a un único archivo .</w:t>
+      </w:r>
+      <w:proofErr w:type="spellStart"/>
+      <w:r>
+        <w:rPr>
+          <w:rFonts w:ascii="Arial" w:eastAsia="Times New Roman" w:hAnsi="Arial" w:cs="Arial"/>
+          <w:color w:val="000000"/>
+          <w:sz w:val="23"/>
+          <w:szCs w:val="23"/>
+          <w:lang w:eastAsia="es-ES"/>
+        </w:rPr>
+        <w:t>cpp</w:t>
+      </w:r>
+      <w:proofErr w:type="spellEnd"/>
+      <w:r>
+        <w:rPr>
+          <w:rFonts w:ascii="Arial" w:eastAsia="Times New Roman" w:hAnsi="Arial" w:cs="Arial"/>
+          <w:color w:val="000000"/>
+          <w:sz w:val="23"/>
+          <w:szCs w:val="23"/>
+          <w:lang w:eastAsia="es-ES"/>
+        </w:rPr>
+        <w:t xml:space="preserve">. Asimismo, no se traducen las clases, tan solo se comprueba su </w:t>
+      </w:r>
+      <w:proofErr w:type="spellStart"/>
+      <w:r>
+        <w:rPr>
+          <w:rFonts w:ascii="Arial" w:eastAsia="Times New Roman" w:hAnsi="Arial" w:cs="Arial"/>
+          <w:color w:val="000000"/>
+          <w:sz w:val="23"/>
+          <w:szCs w:val="23"/>
+          <w:lang w:eastAsia="es-ES"/>
+        </w:rPr>
+        <w:t>correctitud</w:t>
+      </w:r>
+      <w:proofErr w:type="spellEnd"/>
+      <w:r>
+        <w:rPr>
+          <w:rFonts w:ascii="Arial" w:eastAsia="Times New Roman" w:hAnsi="Arial" w:cs="Arial"/>
+          <w:color w:val="000000"/>
+          <w:sz w:val="23"/>
+          <w:szCs w:val="23"/>
+          <w:lang w:eastAsia="es-ES"/>
+        </w:rPr>
+        <w:t xml:space="preserve">. En este archivo podrán estar declaradas tanto clases como funciones. Además del método </w:t>
+      </w:r>
+      <w:proofErr w:type="spellStart"/>
+      <w:r>
+        <w:rPr>
+          <w:rFonts w:ascii="Arial" w:eastAsia="Times New Roman" w:hAnsi="Arial" w:cs="Arial"/>
+          <w:color w:val="000000"/>
+          <w:sz w:val="23"/>
+          <w:szCs w:val="23"/>
+          <w:lang w:eastAsia="es-ES"/>
+        </w:rPr>
+        <w:t>main</w:t>
+      </w:r>
+      <w:proofErr w:type="spellEnd"/>
+      <w:r>
+        <w:rPr>
+          <w:rFonts w:ascii="Arial" w:eastAsia="Times New Roman" w:hAnsi="Arial" w:cs="Arial"/>
+          <w:color w:val="000000"/>
+          <w:sz w:val="23"/>
+          <w:szCs w:val="23"/>
+          <w:lang w:eastAsia="es-ES"/>
+        </w:rPr>
+        <w:t xml:space="preserve">. </w:t>
+      </w:r>
+    </w:p>
+    <w:p>
+      <w:pPr>
+        <w:spacing w:after="0" w:line="240" w:lineRule="auto"/>
+        <w:rPr>
+          <w:rFonts w:ascii="Times New Roman" w:eastAsia="Times New Roman" w:hAnsi="Times New Roman"/>
+          <w:sz w:val="24"/>
+          <w:szCs w:val="24"/>
+          <w:lang w:eastAsia="es-ES"/>
+        </w:rPr>
+      </w:pPr>
+    </w:p>
+    <w:p>
+      <w:pPr>
+        <w:spacing w:after="0" w:line="240" w:lineRule="auto"/>
+        <w:rPr>
+          <w:rFonts w:ascii="Times New Roman" w:eastAsia="Times New Roman" w:hAnsi="Times New Roman"/>
+          <w:sz w:val="24"/>
+          <w:szCs w:val="24"/>
+          <w:lang w:eastAsia="es-ES"/>
+        </w:rPr>
+      </w:pPr>
+      <w:r>
+        <w:rPr>
+          <w:rFonts w:ascii="Arial" w:eastAsia="Times New Roman" w:hAnsi="Arial" w:cs="Arial"/>
+          <w:color w:val="000000"/>
+          <w:sz w:val="23"/>
+          <w:szCs w:val="23"/>
+          <w:lang w:eastAsia="es-ES"/>
+        </w:rPr>
+        <w:t>Dada la gran variedad sintáctica del lenguaje y su complejidad, hemos optado por depurar la gramática restringiendo los siguientes casos:</w:t>
+      </w:r>
+    </w:p>
+    <w:p>
+      <w:pPr>
+        <w:spacing w:after="0" w:line="240" w:lineRule="auto"/>
+        <w:ind w:firstLine="720"/>
+        <w:rPr>
+          <w:rFonts w:ascii="Times New Roman" w:eastAsia="Times New Roman" w:hAnsi="Times New Roman"/>
+          <w:sz w:val="24"/>
+          <w:szCs w:val="24"/>
+          <w:lang w:eastAsia="es-ES"/>
+        </w:rPr>
+      </w:pPr>
+      <w:r>
+        <w:rPr>
+          <w:rFonts w:ascii="Arial" w:eastAsia="Times New Roman" w:hAnsi="Arial" w:cs="Arial"/>
+          <w:color w:val="000000"/>
+          <w:sz w:val="23"/>
+          <w:szCs w:val="23"/>
+          <w:lang w:eastAsia="es-ES"/>
+        </w:rPr>
+        <w:t>- Castings: Se reconocen solo los de tipo simple (</w:t>
+      </w:r>
+      <w:proofErr w:type="spellStart"/>
+      <w:r>
+        <w:rPr>
+          <w:rFonts w:ascii="Arial" w:eastAsia="Times New Roman" w:hAnsi="Arial" w:cs="Arial"/>
+          <w:color w:val="000000"/>
+          <w:sz w:val="23"/>
+          <w:szCs w:val="23"/>
+          <w:lang w:eastAsia="es-ES"/>
+        </w:rPr>
+        <w:t>char</w:t>
+      </w:r>
+      <w:proofErr w:type="spellEnd"/>
+      <w:r>
+        <w:rPr>
+          <w:rFonts w:ascii="Arial" w:eastAsia="Times New Roman" w:hAnsi="Arial" w:cs="Arial"/>
+          <w:color w:val="000000"/>
+          <w:sz w:val="23"/>
+          <w:szCs w:val="23"/>
+          <w:lang w:eastAsia="es-ES"/>
+        </w:rPr>
+        <w:t xml:space="preserve">, </w:t>
+      </w:r>
+      <w:proofErr w:type="spellStart"/>
+      <w:r>
+        <w:rPr>
+          <w:rFonts w:ascii="Arial" w:eastAsia="Times New Roman" w:hAnsi="Arial" w:cs="Arial"/>
+          <w:color w:val="000000"/>
+          <w:sz w:val="23"/>
+          <w:szCs w:val="23"/>
+          <w:lang w:eastAsia="es-ES"/>
+        </w:rPr>
+        <w:t>int</w:t>
+      </w:r>
+      <w:proofErr w:type="spellEnd"/>
+      <w:r>
+        <w:rPr>
+          <w:rFonts w:ascii="Arial" w:eastAsia="Times New Roman" w:hAnsi="Arial" w:cs="Arial"/>
+          <w:color w:val="000000"/>
+          <w:sz w:val="23"/>
+          <w:szCs w:val="23"/>
+          <w:lang w:eastAsia="es-ES"/>
+        </w:rPr>
+        <w:t xml:space="preserve">, </w:t>
+      </w:r>
+      <w:proofErr w:type="spellStart"/>
+      <w:r>
+        <w:rPr>
+          <w:rFonts w:ascii="Arial" w:eastAsia="Times New Roman" w:hAnsi="Arial" w:cs="Arial"/>
+          <w:color w:val="000000"/>
+          <w:sz w:val="23"/>
+          <w:szCs w:val="23"/>
+          <w:lang w:eastAsia="es-ES"/>
+        </w:rPr>
+        <w:t>bool</w:t>
+      </w:r>
+      <w:proofErr w:type="spellEnd"/>
+      <w:r>
+        <w:rPr>
+          <w:rFonts w:ascii="Arial" w:eastAsia="Times New Roman" w:hAnsi="Arial" w:cs="Arial"/>
+          <w:color w:val="000000"/>
+          <w:sz w:val="23"/>
+          <w:szCs w:val="23"/>
+          <w:lang w:eastAsia="es-ES"/>
+        </w:rPr>
+        <w:t>...).</w:t>
+      </w:r>
+    </w:p>
+    <w:p>
+      <w:pPr>
+        <w:spacing w:after="0" w:line="240" w:lineRule="auto"/>
+        <w:ind w:firstLine="720"/>
+        <w:rPr>
+          <w:rFonts w:ascii="Times New Roman" w:eastAsia="Times New Roman" w:hAnsi="Times New Roman"/>
+          <w:sz w:val="24"/>
+          <w:szCs w:val="24"/>
+          <w:lang w:eastAsia="es-ES"/>
+        </w:rPr>
+      </w:pPr>
+      <w:r>
+        <w:rPr>
+          <w:rFonts w:ascii="Arial" w:eastAsia="Times New Roman" w:hAnsi="Arial" w:cs="Arial"/>
+          <w:color w:val="000000"/>
+          <w:sz w:val="23"/>
+          <w:szCs w:val="23"/>
+          <w:lang w:eastAsia="es-ES"/>
+        </w:rPr>
+        <w:t>- Clases: A nivel sintáctico, dentro de una clase se pueden escribir varios bloques “</w:t>
+      </w:r>
+      <w:proofErr w:type="spellStart"/>
+      <w:r>
+        <w:rPr>
+          <w:rFonts w:ascii="Arial" w:eastAsia="Times New Roman" w:hAnsi="Arial" w:cs="Arial"/>
+          <w:color w:val="000000"/>
+          <w:sz w:val="23"/>
+          <w:szCs w:val="23"/>
+          <w:lang w:eastAsia="es-ES"/>
+        </w:rPr>
+        <w:t>public</w:t>
+      </w:r>
+      <w:proofErr w:type="spellEnd"/>
+      <w:r>
+        <w:rPr>
+          <w:rFonts w:ascii="Arial" w:eastAsia="Times New Roman" w:hAnsi="Arial" w:cs="Arial"/>
+          <w:color w:val="000000"/>
+          <w:sz w:val="23"/>
+          <w:szCs w:val="23"/>
+          <w:lang w:eastAsia="es-ES"/>
+        </w:rPr>
+        <w:t xml:space="preserve">”, </w:t>
+      </w:r>
+    </w:p>
+    <w:p>
+      <w:pPr>
+        <w:spacing w:after="0" w:line="240" w:lineRule="auto"/>
+        <w:ind w:firstLine="720"/>
+        <w:rPr>
+          <w:rFonts w:ascii="Times New Roman" w:eastAsia="Times New Roman" w:hAnsi="Times New Roman"/>
+          <w:sz w:val="24"/>
+          <w:szCs w:val="24"/>
+          <w:lang w:eastAsia="es-ES"/>
+        </w:rPr>
+      </w:pPr>
+      <w:r>
+        <w:rPr>
+          <w:rFonts w:ascii="Arial" w:eastAsia="Times New Roman" w:hAnsi="Arial" w:cs="Arial"/>
+          <w:color w:val="000000"/>
+          <w:sz w:val="23"/>
+          <w:szCs w:val="23"/>
+          <w:lang w:eastAsia="es-ES"/>
+        </w:rPr>
+        <w:t>“</w:t>
+      </w:r>
+      <w:proofErr w:type="spellStart"/>
+      <w:r>
+        <w:rPr>
+          <w:rFonts w:ascii="Arial" w:eastAsia="Times New Roman" w:hAnsi="Arial" w:cs="Arial"/>
+          <w:color w:val="000000"/>
+          <w:sz w:val="23"/>
+          <w:szCs w:val="23"/>
+          <w:lang w:eastAsia="es-ES"/>
+        </w:rPr>
+        <w:t>private</w:t>
+      </w:r>
+      <w:proofErr w:type="spellEnd"/>
+      <w:r>
+        <w:rPr>
+          <w:rFonts w:ascii="Arial" w:eastAsia="Times New Roman" w:hAnsi="Arial" w:cs="Arial"/>
+          <w:color w:val="000000"/>
+          <w:sz w:val="23"/>
+          <w:szCs w:val="23"/>
+          <w:lang w:eastAsia="es-ES"/>
+        </w:rPr>
+        <w:t>”, “</w:t>
+      </w:r>
+      <w:proofErr w:type="spellStart"/>
+      <w:r>
+        <w:rPr>
+          <w:rFonts w:ascii="Arial" w:eastAsia="Times New Roman" w:hAnsi="Arial" w:cs="Arial"/>
+          <w:color w:val="000000"/>
+          <w:sz w:val="23"/>
+          <w:szCs w:val="23"/>
+          <w:lang w:eastAsia="es-ES"/>
+        </w:rPr>
+        <w:t>protected</w:t>
+      </w:r>
+      <w:proofErr w:type="spellEnd"/>
+      <w:r>
+        <w:rPr>
+          <w:rFonts w:ascii="Arial" w:eastAsia="Times New Roman" w:hAnsi="Arial" w:cs="Arial"/>
+          <w:color w:val="000000"/>
+          <w:sz w:val="23"/>
+          <w:szCs w:val="23"/>
+          <w:lang w:eastAsia="es-ES"/>
+        </w:rPr>
+        <w:t>”.</w:t>
+      </w:r>
+    </w:p>
+    <w:p>
+      <w:pPr>
+        <w:spacing w:after="0" w:line="240" w:lineRule="auto"/>
+        <w:ind w:firstLine="720"/>
+        <w:rPr>
+          <w:rFonts w:ascii="Times New Roman" w:eastAsia="Times New Roman" w:hAnsi="Times New Roman"/>
+          <w:sz w:val="24"/>
+          <w:szCs w:val="24"/>
+          <w:lang w:eastAsia="es-ES"/>
+        </w:rPr>
+      </w:pPr>
+      <w:r>
+        <w:rPr>
+          <w:rFonts w:ascii="Arial" w:eastAsia="Times New Roman" w:hAnsi="Arial" w:cs="Arial"/>
+          <w:color w:val="000000"/>
+          <w:sz w:val="23"/>
+          <w:szCs w:val="23"/>
+          <w:lang w:eastAsia="es-ES"/>
+        </w:rPr>
+        <w:t>- Excepciones: No se reconocen.</w:t>
+      </w:r>
+    </w:p>
+    <w:p>
+      <w:pPr>
+        <w:spacing w:after="0" w:line="240" w:lineRule="auto"/>
+        <w:ind w:firstLine="720"/>
+        <w:rPr>
+          <w:rFonts w:ascii="Times New Roman" w:eastAsia="Times New Roman" w:hAnsi="Times New Roman"/>
+          <w:sz w:val="24"/>
+          <w:szCs w:val="24"/>
+          <w:lang w:eastAsia="es-ES"/>
+        </w:rPr>
+      </w:pPr>
+      <w:r>
+        <w:rPr>
+          <w:rFonts w:ascii="Arial" w:eastAsia="Times New Roman" w:hAnsi="Arial" w:cs="Arial"/>
+          <w:color w:val="000000"/>
+          <w:sz w:val="23"/>
+          <w:szCs w:val="23"/>
+          <w:lang w:eastAsia="es-ES"/>
+        </w:rPr>
+        <w:t xml:space="preserve">- </w:t>
+      </w:r>
+      <w:proofErr w:type="spellStart"/>
+      <w:r>
+        <w:rPr>
+          <w:rFonts w:ascii="Arial" w:eastAsia="Times New Roman" w:hAnsi="Arial" w:cs="Arial"/>
+          <w:color w:val="000000"/>
+          <w:sz w:val="23"/>
+          <w:szCs w:val="23"/>
+          <w:lang w:eastAsia="es-ES"/>
+        </w:rPr>
+        <w:t>Templates</w:t>
+      </w:r>
+      <w:proofErr w:type="spellEnd"/>
+      <w:r>
+        <w:rPr>
+          <w:rFonts w:ascii="Arial" w:eastAsia="Times New Roman" w:hAnsi="Arial" w:cs="Arial"/>
+          <w:color w:val="000000"/>
+          <w:sz w:val="23"/>
+          <w:szCs w:val="23"/>
+          <w:lang w:eastAsia="es-ES"/>
+        </w:rPr>
+        <w:t>: No se reconocen.</w:t>
+      </w:r>
+    </w:p>
+    <w:p>
+      <w:pPr>
+        <w:spacing w:after="0" w:line="240" w:lineRule="auto"/>
+        <w:ind w:firstLine="720"/>
+        <w:rPr>
+          <w:rFonts w:ascii="Times New Roman" w:eastAsia="Times New Roman" w:hAnsi="Times New Roman"/>
+          <w:sz w:val="24"/>
+          <w:szCs w:val="24"/>
+          <w:lang w:eastAsia="es-ES"/>
+        </w:rPr>
+      </w:pPr>
+      <w:r>
+        <w:rPr>
+          <w:rFonts w:ascii="Arial" w:eastAsia="Times New Roman" w:hAnsi="Arial" w:cs="Arial"/>
+          <w:color w:val="000000"/>
+          <w:sz w:val="23"/>
+          <w:szCs w:val="23"/>
+          <w:lang w:eastAsia="es-ES"/>
+        </w:rPr>
+        <w:t>- Lambda-expresiones</w:t>
+      </w:r>
+      <w:proofErr w:type="gramStart"/>
+      <w:r>
+        <w:rPr>
+          <w:rFonts w:ascii="Arial" w:eastAsia="Times New Roman" w:hAnsi="Arial" w:cs="Arial"/>
+          <w:color w:val="000000"/>
+          <w:sz w:val="23"/>
+          <w:szCs w:val="23"/>
+          <w:lang w:eastAsia="es-ES"/>
+        </w:rPr>
+        <w:t>:  No</w:t>
+      </w:r>
+      <w:proofErr w:type="gramEnd"/>
+      <w:r>
+        <w:rPr>
+          <w:rFonts w:ascii="Arial" w:eastAsia="Times New Roman" w:hAnsi="Arial" w:cs="Arial"/>
+          <w:color w:val="000000"/>
+          <w:sz w:val="23"/>
+          <w:szCs w:val="23"/>
+          <w:lang w:eastAsia="es-ES"/>
+        </w:rPr>
+        <w:t xml:space="preserve"> se reconocen.</w:t>
+      </w:r>
+    </w:p>
+    <w:p>
+      <w:pPr>
+        <w:spacing w:after="0" w:line="240" w:lineRule="auto"/>
+        <w:rPr>
+          <w:rFonts w:ascii="Times New Roman" w:eastAsia="Times New Roman" w:hAnsi="Times New Roman"/>
+          <w:sz w:val="24"/>
+          <w:szCs w:val="24"/>
+          <w:lang w:eastAsia="es-ES"/>
+        </w:rPr>
+      </w:pPr>
+      <w:r>
+        <w:rPr>
+          <w:rFonts w:ascii="Times New Roman" w:eastAsia="Times New Roman" w:hAnsi="Times New Roman"/>
+          <w:sz w:val="24"/>
+          <w:szCs w:val="24"/>
+          <w:lang w:eastAsia="es-ES"/>
+        </w:rPr>
+        <w:br/>
+      </w:r>
+      <w:r>
+        <w:rPr>
+          <w:rFonts w:ascii="Times New Roman" w:eastAsia="Times New Roman" w:hAnsi="Times New Roman"/>
+          <w:sz w:val="24"/>
+          <w:szCs w:val="24"/>
+          <w:lang w:eastAsia="es-ES"/>
+        </w:rPr>
+        <w:br/>
+      </w:r>
+      <w:r>
+        <w:rPr>
+          <w:rFonts w:ascii="Arial" w:eastAsia="Times New Roman" w:hAnsi="Arial" w:cs="Arial"/>
+          <w:color w:val="000000"/>
+          <w:sz w:val="23"/>
+          <w:szCs w:val="23"/>
+          <w:lang w:eastAsia="es-ES"/>
+        </w:rPr>
+        <w:t xml:space="preserve">Se ha eliminado la recursividad por la izquierda de la gramática de partida, y se ha </w:t>
+      </w:r>
+      <w:proofErr w:type="spellStart"/>
+      <w:r>
+        <w:rPr>
+          <w:rFonts w:ascii="Arial" w:eastAsia="Times New Roman" w:hAnsi="Arial" w:cs="Arial"/>
+          <w:color w:val="000000"/>
+          <w:sz w:val="23"/>
+          <w:szCs w:val="23"/>
+          <w:lang w:eastAsia="es-ES"/>
+        </w:rPr>
+        <w:t>factorizado</w:t>
+      </w:r>
+      <w:proofErr w:type="spellEnd"/>
+      <w:r>
+        <w:rPr>
+          <w:rFonts w:ascii="Arial" w:eastAsia="Times New Roman" w:hAnsi="Arial" w:cs="Arial"/>
+          <w:color w:val="000000"/>
+          <w:sz w:val="23"/>
+          <w:szCs w:val="23"/>
+          <w:lang w:eastAsia="es-ES"/>
+        </w:rPr>
+        <w:t xml:space="preserve"> por la izquierda (todo ello manualmente) para conseguir una gramática </w:t>
+      </w:r>
+      <w:proofErr w:type="gramStart"/>
+      <w:r>
+        <w:rPr>
+          <w:rFonts w:ascii="Arial" w:eastAsia="Times New Roman" w:hAnsi="Arial" w:cs="Arial"/>
+          <w:color w:val="000000"/>
+          <w:sz w:val="23"/>
+          <w:szCs w:val="23"/>
+          <w:lang w:eastAsia="es-ES"/>
+        </w:rPr>
+        <w:t>LL(</w:t>
+      </w:r>
+      <w:proofErr w:type="gramEnd"/>
+      <w:r>
+        <w:rPr>
+          <w:rFonts w:ascii="Arial" w:eastAsia="Times New Roman" w:hAnsi="Arial" w:cs="Arial"/>
+          <w:color w:val="000000"/>
+          <w:sz w:val="23"/>
+          <w:szCs w:val="23"/>
+          <w:lang w:eastAsia="es-ES"/>
+        </w:rPr>
+        <w:t>1).</w:t>
+      </w:r>
+    </w:p>
     <w:p/>
+    <w:p>
+      <w:pPr>
+        <w:spacing w:after="0" w:line="240" w:lineRule="auto"/>
+        <w:rPr>
+          <w:rFonts w:ascii="Cambria" w:eastAsia="Times New Roman" w:hAnsi="Cambria"/>
+          <w:b/>
+          <w:bCs/>
+          <w:color w:val="4F81BD"/>
+          <w:sz w:val="26"/>
+          <w:szCs w:val="26"/>
+        </w:rPr>
+      </w:pPr>
+      <w:r>
+        <w:br w:type="page"/>
+      </w:r>
+    </w:p>
+    <w:p>
+      <w:pPr>
+        <w:pStyle w:val="Ttulo2"/>
+      </w:pPr>
+      <w:r>
+        <w:lastRenderedPageBreak/>
+        <w:t>Reglas sintácticas</w:t>
+      </w:r>
+    </w:p>
     <w:p>
       <w:pPr>
         <w:spacing w:after="0" w:line="240" w:lineRule="auto"/>
@@ -21689,6 +22303,7 @@
   <w:style w:type="character" w:default="1" w:styleId="Fuentedeprrafopredeter">
     <w:name w:val="Default Paragraph Font"/>
     <w:uiPriority w:val="1"/>
+    <w:semiHidden/>
     <w:unhideWhenUsed/>
   </w:style>
   <w:style w:type="table" w:default="1" w:styleId="Tablanormal">
@@ -22453,7 +23068,7 @@
 </file>
 
 <file path=customXml/itemProps2.xml><?xml version="1.0" encoding="utf-8"?>
-<ds:datastoreItem xmlns:ds="http://schemas.openxmlformats.org/officeDocument/2006/customXml" ds:itemID="{D32A037B-EE15-48B7-B00A-3763247EB65C}">
+<ds:datastoreItem xmlns:ds="http://schemas.openxmlformats.org/officeDocument/2006/customXml" ds:itemID="{FC4403FA-4F59-4E51-A664-170EB798F4CC}">
   <ds:schemaRefs>
     <ds:schemaRef ds:uri="http://schemas.openxmlformats.org/officeDocument/2006/bibliography"/>
   </ds:schemaRefs>

</xml_diff>

<commit_message>
ejemplos lexico en Memoria.docx
</commit_message>
<xml_diff>
--- a/Memoria.docx
+++ b/Memoria.docx
@@ -8,7 +8,7 @@
           <w:noProof/>
         </w:rPr>
         <w:pict>
-          <v:group id="_x0000_s1026" style="position:absolute;margin-left:6422.9pt;margin-top:0;width:264.55pt;height:690.65pt;z-index:251660288;mso-position-horizontal:right;mso-position-horizontal-relative:page;mso-position-vertical:bottom;mso-position-vertical-relative:page" coordorigin="5531,1258" coordsize="5291,13813">
+          <v:group id="_x0000_s1026" style="position:absolute;margin-left:6647.45pt;margin-top:0;width:264.55pt;height:690.65pt;z-index:251660288;mso-position-horizontal:right;mso-position-horizontal-relative:page;mso-position-vertical:bottom;mso-position-vertical-relative:page" coordorigin="5531,1258" coordsize="5291,13813">
             <v:shapetype id="_x0000_t32" coordsize="21600,21600" o:spt="32" o:oned="t" path="m,l21600,21600e" filled="f">
               <v:path arrowok="t" fillok="f" o:connecttype="none"/>
               <o:lock v:ext="edit" shapetype="t"/>
@@ -46,7 +46,7 @@
           <w:noProof/>
         </w:rPr>
         <w:pict>
-          <v:group id="_x0000_s1032" style="position:absolute;margin-left:8826.2pt;margin-top:0;width:332.7pt;height:227.25pt;z-index:251661312;mso-position-horizontal:right;mso-position-horizontal-relative:margin;mso-position-vertical:top;mso-position-vertical-relative:page" coordorigin="4136,15" coordsize="6654,4545" o:allowincell="f">
+          <v:group id="_x0000_s1032" style="position:absolute;margin-left:9118.9pt;margin-top:0;width:332.7pt;height:227.25pt;z-index:251661312;mso-position-horizontal:right;mso-position-horizontal-relative:margin;mso-position-vertical:top;mso-position-vertical-relative:page" coordorigin="4136,15" coordsize="6654,4545" o:allowincell="f">
             <v:shape id="_x0000_s1033" type="#_x0000_t32" style="position:absolute;left:4136;top:15;width:3058;height:3855" o:connectortype="straight" strokecolor="#a7bfde"/>
             <v:oval id="_x0000_s1034" style="position:absolute;left:6674;top:444;width:4116;height:4116" fillcolor="#a7bfde" stroked="f"/>
             <v:oval id="_x0000_s1035" style="position:absolute;left:6773;top:1058;width:3367;height:3367" fillcolor="#d3dfee" stroked="f"/>
@@ -13787,7 +13787,7 @@
                     <a:blip r:embed="rId17" cstate="print">
                       <a:extLst>
                         <a:ext uri="{28A0092B-C50C-407E-A947-70E740481C1C}">
-                          <a14:useLocalDpi xmlns="" xmlns:wpc="http://schemas.microsoft.com/office/word/2010/wordprocessingCanvas" xmlns:mc="http://schemas.openxmlformats.org/markup-compatibility/2006" xmlns:o="urn:schemas-microsoft-com:office:office" xmlns:v="urn:schemas-microsoft-com:vml" xmlns:wp14="http://schemas.microsoft.com/office/word/2010/wordprocessingDrawing" xmlns:w10="urn:schemas-microsoft-com:office:word" xmlns:w="http://schemas.openxmlformats.org/wordprocessingml/2006/main" xmlns:w14="http://schemas.microsoft.com/office/word/2010/wordml" xmlns:wpg="http://schemas.microsoft.com/office/word/2010/wordprocessingGroup" xmlns:wpi="http://schemas.microsoft.com/office/word/2010/wordprocessingInk" xmlns:wps="http://schemas.microsoft.com/office/word/2010/wordprocessingShape" xmlns:a14="http://schemas.microsoft.com/office/drawing/2010/main" val="0"/>
+                          <a14:useLocalDpi xmlns:a14="http://schemas.microsoft.com/office/drawing/2010/main" xmlns:wps="http://schemas.microsoft.com/office/word/2010/wordprocessingShape" xmlns:wpi="http://schemas.microsoft.com/office/word/2010/wordprocessingInk" xmlns:wpg="http://schemas.microsoft.com/office/word/2010/wordprocessingGroup" xmlns:w14="http://schemas.microsoft.com/office/word/2010/wordml" xmlns:w="http://schemas.openxmlformats.org/wordprocessingml/2006/main" xmlns:w10="urn:schemas-microsoft-com:office:word" xmlns:wp14="http://schemas.microsoft.com/office/word/2010/wordprocessingDrawing" xmlns:v="urn:schemas-microsoft-com:vml" xmlns:o="urn:schemas-microsoft-com:office:office" xmlns:mc="http://schemas.openxmlformats.org/markup-compatibility/2006" xmlns:wpc="http://schemas.microsoft.com/office/word/2010/wordprocessingCanvas" xmlns="" val="0"/>
                         </a:ext>
                       </a:extLst>
                     </a:blip>
@@ -17504,7 +17504,7 @@
           <v:shape id="_x0000_s1043" type="#_x0000_t75" style="position:absolute;margin-left:-54.85pt;margin-top:3.5pt;width:533pt;height:152.35pt;z-index:251665408">
             <v:imagedata r:id="rId21" o:title=""/>
           </v:shape>
-          <o:OLEObject Type="Embed" ProgID="Photoshop.Image.12" ShapeID="_x0000_s1043" DrawAspect="Content" ObjectID="_1388772052" r:id="rId22">
+          <o:OLEObject Type="Embed" ProgID="Photoshop.Image.12" ShapeID="_x0000_s1043" DrawAspect="Content" ObjectID="_1388780157" r:id="rId22">
             <o:FieldCodes>\s</o:FieldCodes>
           </o:OLEObject>
         </w:pict>
@@ -17525,7 +17525,7 @@
           <v:shape id="_x0000_s1044" type="#_x0000_t75" style="position:absolute;margin-left:-54.85pt;margin-top:18pt;width:533.1pt;height:199.6pt;z-index:251667456">
             <v:imagedata r:id="rId23" o:title=""/>
           </v:shape>
-          <o:OLEObject Type="Embed" ProgID="Photoshop.Image.12" ShapeID="_x0000_s1044" DrawAspect="Content" ObjectID="_1388772053" r:id="rId24">
+          <o:OLEObject Type="Embed" ProgID="Photoshop.Image.12" ShapeID="_x0000_s1044" DrawAspect="Content" ObjectID="_1388780158" r:id="rId24">
             <o:FieldCodes>\s</o:FieldCodes>
           </o:OLEObject>
         </w:pict>
@@ -17546,7 +17546,7 @@
           <v:shape id="_x0000_s1045" type="#_x0000_t75" style="position:absolute;margin-left:-55.5pt;margin-top:95.9pt;width:537.8pt;height:133.95pt;z-index:251669504">
             <v:imagedata r:id="rId25" o:title=""/>
           </v:shape>
-          <o:OLEObject Type="Embed" ProgID="Photoshop.Image.12" ShapeID="_x0000_s1045" DrawAspect="Content" ObjectID="_1388772054" r:id="rId26">
+          <o:OLEObject Type="Embed" ProgID="Photoshop.Image.12" ShapeID="_x0000_s1045" DrawAspect="Content" ObjectID="_1388780159" r:id="rId26">
             <o:FieldCodes>\s</o:FieldCodes>
           </o:OLEObject>
         </w:pict>
@@ -19818,11 +19818,241 @@
       <w:bookmarkEnd w:id="62"/>
     </w:p>
     <w:p>
+      <w:r>
+        <w:rPr>
+          <w:noProof/>
+          <w:lang w:eastAsia="es-ES"/>
+        </w:rPr>
+        <w:pict>
+          <v:shapetype id="_x0000_t202" coordsize="21600,21600" o:spt="202" path="m,l,21600r21600,l21600,xe">
+            <v:stroke joinstyle="miter"/>
+            <v:path gradientshapeok="t" o:connecttype="rect"/>
+          </v:shapetype>
+          <v:shape id="_x0000_s1046" type="#_x0000_t202" style="position:absolute;margin-left:.45pt;margin-top:19.25pt;width:424.5pt;height:93.75pt;z-index:251670528">
+            <v:textbox>
+              <w:txbxContent>
+                <w:p>
+                  <w:pPr>
+                    <w:rPr>
+                      <w:lang w:val="en-US"/>
+                    </w:rPr>
+                  </w:pPr>
+                  <w:r>
+                    <w:rPr>
+                      <w:lang w:val="en-US"/>
+                    </w:rPr>
+                    <w:t>123 012 +0x1A 12lL 12uLL 12lu</w:t>
+                  </w:r>
+                </w:p>
+                <w:p>
+                  <w:pPr>
+                    <w:rPr>
+                      <w:lang w:val="en-US"/>
+                    </w:rPr>
+                  </w:pPr>
+                  <w:r>
+                    <w:rPr>
+                      <w:lang w:val="en-US"/>
+                    </w:rPr>
+                    <w:t>12.123 .</w:t>
+                  </w:r>
+                  <w:proofErr w:type="gramStart"/>
+                  <w:r>
+                    <w:rPr>
+                      <w:lang w:val="en-US"/>
+                    </w:rPr>
+                    <w:t>123  -</w:t>
+                  </w:r>
+                  <w:proofErr w:type="gramEnd"/>
+                  <w:r>
+                    <w:rPr>
+                      <w:lang w:val="en-US"/>
+                    </w:rPr>
+                    <w:t xml:space="preserve"> 12.12l 12.f</w:t>
+                  </w:r>
+                </w:p>
+                <w:p>
+                  <w:r>
+                    <w:t>.12e+2 ::) 100.E2 12.12E-1</w:t>
+                  </w:r>
+                </w:p>
+              </w:txbxContent>
+            </v:textbox>
+          </v:shape>
+        </w:pict>
+      </w:r>
+      <w:r>
+        <w:t>Ejemplo 1:</w:t>
+      </w:r>
+    </w:p>
+    <w:p/>
+    <w:p/>
+    <w:p/>
+    <w:p/>
+    <w:p>
+      <w:r>
+        <w:t>Ejemplo 2:</w:t>
+      </w:r>
+    </w:p>
+    <w:p>
+      <w:r>
+        <w:rPr>
+          <w:noProof/>
+          <w:lang w:eastAsia="es-ES"/>
+        </w:rPr>
+        <w:pict>
+          <v:shape id="_x0000_s1047" type="#_x0000_t202" style="position:absolute;margin-left:.45pt;margin-top:.85pt;width:424.5pt;height:263.25pt;z-index:251671552">
+            <v:textbox>
+              <w:txbxContent>
+                <w:p>
+                  <w:pPr>
+                    <w:rPr>
+                      <w:lang w:val="en-US"/>
+                    </w:rPr>
+                  </w:pPr>
+                  <w:r>
+                    <w:rPr>
+                      <w:lang w:val="en-US"/>
+                    </w:rPr>
+                    <w:t>123 012 +0x1A 12lL 12uLL 12lu</w:t>
+                  </w:r>
+                </w:p>
+                <w:p>
+                  <w:pPr>
+                    <w:rPr>
+                      <w:lang w:val="en-US"/>
+                    </w:rPr>
+                  </w:pPr>
+                  <w:r>
+                    <w:rPr>
+                      <w:lang w:val="en-US"/>
+                    </w:rPr>
+                    <w:t xml:space="preserve"> ;</w:t>
+                  </w:r>
+                </w:p>
+                <w:p>
+                  <w:pPr>
+                    <w:rPr>
+                      <w:lang w:val="en-US"/>
+                    </w:rPr>
+                  </w:pPr>
+                  <w:r>
+                    <w:rPr>
+                      <w:lang w:val="en-US"/>
+                    </w:rPr>
+                    <w:t>12.123 .</w:t>
+                  </w:r>
+                  <w:proofErr w:type="gramStart"/>
+                  <w:r>
+                    <w:rPr>
+                      <w:lang w:val="en-US"/>
+                    </w:rPr>
+                    <w:t>123  -</w:t>
+                  </w:r>
+                  <w:proofErr w:type="gramEnd"/>
+                  <w:r>
+                    <w:rPr>
+                      <w:lang w:val="en-US"/>
+                    </w:rPr>
+                    <w:t xml:space="preserve"> 12.12l 12.f</w:t>
+                  </w:r>
+                </w:p>
+                <w:p>
+                  <w:r>
+                    <w:t>.12e+2 ::) 100.E2 12.12E-1</w:t>
+                  </w:r>
+                </w:p>
+                <w:p>
+                  <w:r>
+                    <w:t xml:space="preserve">"literal cadena" 'u' '\t' </w:t>
+                  </w:r>
+                </w:p>
+                <w:p>
+                  <w:proofErr w:type="spellStart"/>
+                  <w:proofErr w:type="gramStart"/>
+                  <w:r>
+                    <w:t>sss</w:t>
+                  </w:r>
+                  <w:proofErr w:type="spellEnd"/>
+                  <w:proofErr w:type="gramEnd"/>
+                  <w:r>
+                    <w:t xml:space="preserve"> //comentario corto...</w:t>
+                  </w:r>
+                </w:p>
+                <w:p>
+                  <w:r>
+                    <w:t>12345 /* comentario</w:t>
+                  </w:r>
+                </w:p>
+                <w:p>
+                  <w:proofErr w:type="gramStart"/>
+                  <w:r>
+                    <w:t>largo</w:t>
+                  </w:r>
+                  <w:proofErr w:type="gramEnd"/>
+                </w:p>
+                <w:p>
+                  <w:r>
+                    <w:t>... */</w:t>
+                  </w:r>
+                </w:p>
+                <w:p>
+                  <w:proofErr w:type="spellStart"/>
+                  <w:r>
+                    <w:t>x.entrada</w:t>
+                  </w:r>
+                  <w:proofErr w:type="spellEnd"/>
+                </w:p>
+              </w:txbxContent>
+            </v:textbox>
+          </v:shape>
+        </w:pict>
+      </w:r>
+    </w:p>
+    <w:p/>
+    <w:p/>
+    <w:p/>
+    <w:p/>
+    <w:p/>
+    <w:p/>
+    <w:p>
       <w:pPr>
         <w:pStyle w:val="Ttulo2"/>
       </w:pPr>
       <w:bookmarkStart w:id="63" w:name="_Toc314480812"/>
-      <w:r>
+    </w:p>
+    <w:p>
+      <w:pPr>
+        <w:pStyle w:val="Ttulo2"/>
+      </w:pPr>
+    </w:p>
+    <w:p>
+      <w:pPr>
+        <w:pStyle w:val="Ttulo2"/>
+      </w:pPr>
+    </w:p>
+    <w:p>
+      <w:pPr>
+        <w:spacing w:after="0" w:line="240" w:lineRule="auto"/>
+        <w:rPr>
+          <w:rFonts w:ascii="Cambria" w:eastAsia="Times New Roman" w:hAnsi="Cambria"/>
+          <w:b/>
+          <w:bCs/>
+          <w:color w:val="4F81BD"/>
+          <w:sz w:val="26"/>
+          <w:szCs w:val="26"/>
+        </w:rPr>
+      </w:pPr>
+      <w:r>
+        <w:br w:type="page"/>
+      </w:r>
+    </w:p>
+    <w:p>
+      <w:pPr>
+        <w:pStyle w:val="Ttulo2"/>
+      </w:pPr>
+      <w:r>
+        <w:lastRenderedPageBreak/>
         <w:t>Análisis sintáctico</w:t>
       </w:r>
       <w:bookmarkEnd w:id="63"/>
@@ -23068,7 +23298,7 @@
 </file>
 
 <file path=customXml/itemProps2.xml><?xml version="1.0" encoding="utf-8"?>
-<ds:datastoreItem xmlns:ds="http://schemas.openxmlformats.org/officeDocument/2006/customXml" ds:itemID="{FC4403FA-4F59-4E51-A664-170EB798F4CC}">
+<ds:datastoreItem xmlns:ds="http://schemas.openxmlformats.org/officeDocument/2006/customXml" ds:itemID="{6F26D274-44F7-4B96-AE7C-748F61252B62}">
   <ds:schemaRefs>
     <ds:schemaRef ds:uri="http://schemas.openxmlformats.org/officeDocument/2006/bibliography"/>
   </ds:schemaRefs>

</xml_diff>